<commit_message>
updated minor project report
</commit_message>
<xml_diff>
--- a/report/Minor - ITED (Chitransh-Bhupendra).docx
+++ b/report/Minor - ITED (Chitransh-Bhupendra).docx
@@ -465,24 +465,72 @@
           <w:szCs w:val="28"/>
         </w:rPr>
         <w:tab/>
-        <w:t xml:space="preserve">      Prof. Uday Chourasia</w:t>
-      </w:r>
-    </w:p>
-    <w:p>
-      <w:pPr>
+        <w:t xml:space="preserve">      Prof.</w:t>
+      </w:r>
+      <w:r>
         <w:rPr>
           <w:rFonts w:ascii="Futura Bk BT" w:hAnsi="Futura Bk BT" w:cs="Arial"/>
           <w:sz w:val="28"/>
           <w:szCs w:val="28"/>
         </w:rPr>
-      </w:pPr>
+        <w:t xml:space="preserve"> </w:t>
+      </w:r>
       <w:r>
         <w:rPr>
           <w:rFonts w:ascii="Futura Bk BT" w:hAnsi="Futura Bk BT" w:cs="Arial"/>
           <w:sz w:val="28"/>
           <w:szCs w:val="28"/>
         </w:rPr>
-        <w:t>Bhupendra S. Chaudhary (0101CS161026)</w:t>
+        <w:t xml:space="preserve"> Uday Chourasia</w:t>
+      </w:r>
+    </w:p>
+    <w:p>
+      <w:pPr>
+        <w:rPr>
+          <w:rFonts w:ascii="Futura Bk BT" w:hAnsi="Futura Bk BT" w:cs="Arial"/>
+          <w:sz w:val="28"/>
+          <w:szCs w:val="28"/>
+        </w:rPr>
+      </w:pPr>
+      <w:r>
+        <w:rPr>
+          <w:rFonts w:ascii="Futura Bk BT" w:hAnsi="Futura Bk BT" w:cs="Arial"/>
+          <w:sz w:val="28"/>
+          <w:szCs w:val="28"/>
+        </w:rPr>
+        <w:t xml:space="preserve">Bhupendra </w:t>
+      </w:r>
+      <w:r>
+        <w:rPr>
+          <w:rFonts w:ascii="Futura Bk BT" w:hAnsi="Futura Bk BT" w:cs="Arial"/>
+          <w:sz w:val="28"/>
+          <w:szCs w:val="28"/>
+        </w:rPr>
+        <w:t xml:space="preserve"> </w:t>
+      </w:r>
+      <w:r>
+        <w:rPr>
+          <w:rFonts w:ascii="Futura Bk BT" w:hAnsi="Futura Bk BT" w:cs="Arial"/>
+          <w:sz w:val="28"/>
+          <w:szCs w:val="28"/>
+        </w:rPr>
+        <w:t>S. Ch</w:t>
+      </w:r>
+      <w:r>
+        <w:rPr>
+          <w:rFonts w:ascii="Futura Bk BT" w:hAnsi="Futura Bk BT" w:cs="Arial"/>
+          <w:sz w:val="28"/>
+          <w:szCs w:val="28"/>
+        </w:rPr>
+        <w:t>o</w:t>
+      </w:r>
+      <w:r>
+        <w:rPr>
+          <w:rFonts w:ascii="Futura Bk BT" w:hAnsi="Futura Bk BT" w:cs="Arial"/>
+          <w:sz w:val="28"/>
+          <w:szCs w:val="28"/>
+        </w:rPr>
+        <w:t>udhary (0101CS161026)</w:t>
       </w:r>
     </w:p>
     <w:p>
@@ -734,43 +782,7 @@
           <w:sz w:val="36"/>
           <w:szCs w:val="36"/>
         </w:rPr>
-        <w:t xml:space="preserve">Rajiv Gandhi </w:t>
-      </w:r>
-      <w:proofErr w:type="spellStart"/>
-      <w:r>
-        <w:rPr>
-          <w:rFonts w:ascii="Futura Bk BT" w:hAnsi="Futura Bk BT" w:cs="Arial"/>
-          <w:sz w:val="36"/>
-          <w:szCs w:val="36"/>
-        </w:rPr>
-        <w:t>Proudyogiki</w:t>
-      </w:r>
-      <w:proofErr w:type="spellEnd"/>
-      <w:r>
-        <w:rPr>
-          <w:rFonts w:ascii="Futura Bk BT" w:hAnsi="Futura Bk BT" w:cs="Arial"/>
-          <w:sz w:val="36"/>
-          <w:szCs w:val="36"/>
-        </w:rPr>
-        <w:t xml:space="preserve"> </w:t>
-      </w:r>
-      <w:proofErr w:type="spellStart"/>
-      <w:r>
-        <w:rPr>
-          <w:rFonts w:ascii="Futura Bk BT" w:hAnsi="Futura Bk BT" w:cs="Arial"/>
-          <w:sz w:val="36"/>
-          <w:szCs w:val="36"/>
-        </w:rPr>
-        <w:t>Vishwavidhyalaya</w:t>
-      </w:r>
-      <w:proofErr w:type="spellEnd"/>
-      <w:r>
-        <w:rPr>
-          <w:rFonts w:ascii="Futura Bk BT" w:hAnsi="Futura Bk BT" w:cs="Arial"/>
-          <w:sz w:val="36"/>
-          <w:szCs w:val="36"/>
-        </w:rPr>
-        <w:t xml:space="preserve">, Bhopal </w:t>
+        <w:t xml:space="preserve">Rajiv Gandhi Proudyogiki Vishwavidhyalaya, Bhopal </w:t>
       </w:r>
       <w:r>
         <w:rPr>
@@ -1107,7 +1119,25 @@
           <w:bCs/>
           <w:spacing w:val="20"/>
         </w:rPr>
-        <w:t>Bhupendra S. Chaudhary</w:t>
+        <w:t>Bhupendra S. Ch</w:t>
+      </w:r>
+      <w:r>
+        <w:rPr>
+          <w:rFonts w:ascii="Futura Bk BT" w:hAnsi="Futura Bk BT" w:cs="Arial"/>
+          <w:b/>
+          <w:bCs/>
+          <w:spacing w:val="20"/>
+        </w:rPr>
+        <w:t>o</w:t>
+      </w:r>
+      <w:r>
+        <w:rPr>
+          <w:rFonts w:ascii="Futura Bk BT" w:hAnsi="Futura Bk BT" w:cs="Arial"/>
+          <w:b/>
+          <w:bCs/>
+          <w:spacing w:val="20"/>
+        </w:rPr>
+        <w:t>udhary</w:t>
       </w:r>
       <w:r>
         <w:rPr>
@@ -1129,23 +1159,51 @@
           <w:rFonts w:ascii="Futura Bk BT" w:hAnsi="Futura Bk BT" w:cs="Arial"/>
           <w:spacing w:val="20"/>
         </w:rPr>
-        <w:t xml:space="preserve"> year, Computer Science &amp; Engineering have completed their Minor project entitled “</w:t>
-      </w:r>
-      <w:r>
-        <w:rPr>
-          <w:rFonts w:ascii="Futura Bk BT" w:hAnsi="Futura Bk BT" w:cs="Arial"/>
-          <w:b/>
-          <w:bCs/>
-          <w:spacing w:val="20"/>
-        </w:rPr>
-        <w:t>Images to Editable Document Converter</w:t>
+        <w:t xml:space="preserve"> year, Computer Science &amp; Engineering have completed their Minor </w:t>
       </w:r>
       <w:r>
         <w:rPr>
           <w:rFonts w:ascii="Futura Bk BT" w:hAnsi="Futura Bk BT" w:cs="Arial"/>
           <w:spacing w:val="20"/>
         </w:rPr>
-        <w:t>” during the academic year 2019 – 20 under our guidance and supervision.</w:t>
+        <w:t>P</w:t>
+      </w:r>
+      <w:r>
+        <w:rPr>
+          <w:rFonts w:ascii="Futura Bk BT" w:hAnsi="Futura Bk BT" w:cs="Arial"/>
+          <w:spacing w:val="20"/>
+        </w:rPr>
+        <w:t>roject entitled “</w:t>
+      </w:r>
+      <w:r>
+        <w:rPr>
+          <w:rFonts w:ascii="Futura Bk BT" w:hAnsi="Futura Bk BT" w:cs="Arial"/>
+          <w:b/>
+          <w:bCs/>
+          <w:spacing w:val="20"/>
+        </w:rPr>
+        <w:t>Images to Editable Document Converter</w:t>
+      </w:r>
+      <w:r>
+        <w:rPr>
+          <w:rFonts w:ascii="Futura Bk BT" w:hAnsi="Futura Bk BT" w:cs="Arial"/>
+          <w:spacing w:val="20"/>
+        </w:rPr>
+        <w:t xml:space="preserve">” during the academic year 2019 – 20 under </w:t>
+      </w:r>
+      <w:r>
+        <w:rPr>
+          <w:rFonts w:ascii="Futura Bk BT" w:hAnsi="Futura Bk BT" w:cs="Arial"/>
+          <w:spacing w:val="20"/>
+        </w:rPr>
+        <w:t xml:space="preserve">my </w:t>
+      </w:r>
+      <w:r>
+        <w:rPr>
+          <w:rFonts w:ascii="Futura Bk BT" w:hAnsi="Futura Bk BT" w:cs="Arial"/>
+          <w:spacing w:val="20"/>
+        </w:rPr>
+        <w:t>guidance and supervision.</w:t>
       </w:r>
     </w:p>
     <w:p>
@@ -1172,7 +1230,42 @@
           <w:rFonts w:ascii="Futura Bk BT" w:hAnsi="Futura Bk BT" w:cs="Arial"/>
           <w:spacing w:val="20"/>
         </w:rPr>
-        <w:t xml:space="preserve">We approve the project for submission for the fulfilment of the requirement for the </w:t>
+        <w:t>I</w:t>
+      </w:r>
+      <w:r>
+        <w:rPr>
+          <w:rFonts w:ascii="Futura Bk BT" w:hAnsi="Futura Bk BT" w:cs="Arial"/>
+          <w:spacing w:val="20"/>
+        </w:rPr>
+        <w:t xml:space="preserve"> approve</w:t>
+      </w:r>
+      <w:r>
+        <w:rPr>
+          <w:rFonts w:ascii="Futura Bk BT" w:hAnsi="Futura Bk BT" w:cs="Arial"/>
+          <w:spacing w:val="20"/>
+        </w:rPr>
+        <w:t xml:space="preserve"> of</w:t>
+      </w:r>
+      <w:r>
+        <w:rPr>
+          <w:rFonts w:ascii="Futura Bk BT" w:hAnsi="Futura Bk BT" w:cs="Arial"/>
+          <w:spacing w:val="20"/>
+        </w:rPr>
+        <w:t xml:space="preserve"> the project for submission for the fulfi</w:t>
+      </w:r>
+      <w:r>
+        <w:rPr>
+          <w:rFonts w:ascii="Futura Bk BT" w:hAnsi="Futura Bk BT" w:cs="Arial"/>
+          <w:spacing w:val="20"/>
+        </w:rPr>
+        <w:t>l</w:t>
+      </w:r>
+      <w:r>
+        <w:rPr>
+          <w:rFonts w:ascii="Futura Bk BT" w:hAnsi="Futura Bk BT" w:cs="Arial"/>
+          <w:spacing w:val="20"/>
+        </w:rPr>
+        <w:t xml:space="preserve">ment of the requirement for the </w:t>
       </w:r>
       <w:r>
         <w:rPr>
@@ -1212,9 +1305,8 @@
           <w:sz w:val="28"/>
           <w:szCs w:val="28"/>
         </w:rPr>
-        <w:t xml:space="preserve">Prof. Uday </w:t>
-      </w:r>
-      <w:proofErr w:type="spellStart"/>
+        <w:t>Prof. Uday Ch</w:t>
+      </w:r>
       <w:r>
         <w:rPr>
           <w:rFonts w:ascii="Futura Bk BT" w:hAnsi="Futura Bk BT" w:cs="Arial"/>
@@ -1223,9 +1315,8 @@
           <w:sz w:val="28"/>
           <w:szCs w:val="28"/>
         </w:rPr>
-        <w:t>Chaurasia</w:t>
-      </w:r>
-      <w:proofErr w:type="spellEnd"/>
+        <w:t>o</w:t>
+      </w:r>
       <w:r>
         <w:rPr>
           <w:rFonts w:ascii="Futura Bk BT" w:hAnsi="Futura Bk BT" w:cs="Arial"/>
@@ -1234,7 +1325,7 @@
           <w:sz w:val="28"/>
           <w:szCs w:val="28"/>
         </w:rPr>
-        <w:t xml:space="preserve"> </w:t>
+        <w:t xml:space="preserve">urasia </w:t>
       </w:r>
       <w:r>
         <w:rPr>
@@ -1276,23 +1367,13 @@
           <w:szCs w:val="26"/>
         </w:rPr>
       </w:pPr>
-      <w:proofErr w:type="spellStart"/>
       <w:r>
         <w:rPr>
           <w:rFonts w:ascii="Futura Bk BT" w:hAnsi="Futura Bk BT" w:cs="Arial"/>
           <w:sz w:val="26"/>
           <w:szCs w:val="26"/>
         </w:rPr>
-        <w:t>DoCSE</w:t>
-      </w:r>
-      <w:proofErr w:type="spellEnd"/>
-      <w:r>
-        <w:rPr>
-          <w:rFonts w:ascii="Futura Bk BT" w:hAnsi="Futura Bk BT" w:cs="Arial"/>
-          <w:sz w:val="26"/>
-          <w:szCs w:val="26"/>
-        </w:rPr>
-        <w:t>, UIT RGPV</w:t>
+        <w:t>DoCSE, UIT RGPV</w:t>
       </w:r>
     </w:p>
     <w:p>
@@ -1509,39 +1590,7 @@
           <w:sz w:val="28"/>
           <w:szCs w:val="28"/>
         </w:rPr>
-        <w:t xml:space="preserve"> is submitted for the fulfilment requirement for the award of the degree in Computer Science &amp; Engineering. The work has been carried out at University Institute of Technology, RGPV, Bhopal in the academic session 2019 – 2020 is an authentication record of our work carried under the guidance of </w:t>
-      </w:r>
-      <w:r>
-        <w:rPr>
-          <w:rFonts w:ascii="Futura Bk BT" w:hAnsi="Futura Bk BT" w:cs="Arial"/>
-          <w:b/>
-          <w:bCs/>
-          <w:sz w:val="28"/>
-          <w:szCs w:val="28"/>
-        </w:rPr>
-        <w:t xml:space="preserve">Prof. Uday </w:t>
-      </w:r>
-      <w:proofErr w:type="spellStart"/>
-      <w:r>
-        <w:rPr>
-          <w:rFonts w:ascii="Futura Bk BT" w:hAnsi="Futura Bk BT" w:cs="Arial"/>
-          <w:b/>
-          <w:bCs/>
-          <w:sz w:val="28"/>
-          <w:szCs w:val="28"/>
-        </w:rPr>
-        <w:t>Chaurasia</w:t>
-      </w:r>
-      <w:proofErr w:type="spellEnd"/>
-      <w:r>
-        <w:rPr>
-          <w:rFonts w:ascii="Futura Bk BT" w:hAnsi="Futura Bk BT" w:cs="Arial"/>
-          <w:b/>
-          <w:bCs/>
-          <w:sz w:val="28"/>
-          <w:szCs w:val="28"/>
-        </w:rPr>
-        <w:t>,</w:t>
+        <w:t xml:space="preserve"> is submitted for the fulfilment requirement for the award of the degree in Computer Science &amp; Engineering. The work has been carried out at </w:t>
       </w:r>
       <w:r>
         <w:rPr>
@@ -1549,38 +1598,65 @@
           <w:sz w:val="28"/>
           <w:szCs w:val="28"/>
         </w:rPr>
-        <w:t xml:space="preserve"> Department of Computer Science &amp; Engineering, UIT RGPV, Bhopal.</w:t>
-      </w:r>
-    </w:p>
-    <w:p>
-      <w:pPr>
-        <w:spacing w:line="360" w:lineRule="auto"/>
-        <w:jc w:val="both"/>
+        <w:t xml:space="preserve">the </w:t>
+      </w:r>
+      <w:r>
         <w:rPr>
           <w:rFonts w:ascii="Futura Bk BT" w:hAnsi="Futura Bk BT" w:cs="Arial"/>
           <w:sz w:val="28"/>
           <w:szCs w:val="28"/>
         </w:rPr>
-      </w:pPr>
-    </w:p>
-    <w:p>
-      <w:pPr>
-        <w:spacing w:line="360" w:lineRule="auto"/>
-        <w:jc w:val="both"/>
+        <w:t xml:space="preserve">University Institute of Technology, RGPV, Bhopal in the academic session 2019 – 2020 is an authentication record of our work carried under the guidance of </w:t>
+      </w:r>
+      <w:r>
+        <w:rPr>
+          <w:rFonts w:ascii="Futura Bk BT" w:hAnsi="Futura Bk BT" w:cs="Arial"/>
+          <w:b/>
+          <w:bCs/>
+          <w:sz w:val="28"/>
+          <w:szCs w:val="28"/>
+        </w:rPr>
+        <w:t>Prof. Uday Ch</w:t>
+      </w:r>
+      <w:r>
+        <w:rPr>
+          <w:rFonts w:ascii="Futura Bk BT" w:hAnsi="Futura Bk BT" w:cs="Arial"/>
+          <w:b/>
+          <w:bCs/>
+          <w:sz w:val="28"/>
+          <w:szCs w:val="28"/>
+        </w:rPr>
+        <w:t>o</w:t>
+      </w:r>
+      <w:r>
+        <w:rPr>
+          <w:rFonts w:ascii="Futura Bk BT" w:hAnsi="Futura Bk BT" w:cs="Arial"/>
+          <w:b/>
+          <w:bCs/>
+          <w:sz w:val="28"/>
+          <w:szCs w:val="28"/>
+        </w:rPr>
+        <w:t>urasia,</w:t>
+      </w:r>
+      <w:r>
         <w:rPr>
           <w:rFonts w:ascii="Futura Bk BT" w:hAnsi="Futura Bk BT" w:cs="Arial"/>
           <w:sz w:val="28"/>
           <w:szCs w:val="28"/>
         </w:rPr>
-      </w:pPr>
-      <w:r>
+        <w:t xml:space="preserve"> Department of Computer Science &amp; Engineering, UIT RGPV, Bhopal.</w:t>
+      </w:r>
+    </w:p>
+    <w:p>
+      <w:pPr>
+        <w:spacing w:line="360" w:lineRule="auto"/>
+        <w:jc w:val="both"/>
         <w:rPr>
           <w:rFonts w:ascii="Futura Bk BT" w:hAnsi="Futura Bk BT" w:cs="Arial"/>
           <w:sz w:val="28"/>
           <w:szCs w:val="28"/>
         </w:rPr>
-        <w:t>The matter written in this project has not been submitted for award of any other degree.</w:t>
-      </w:r>
+      </w:pPr>
     </w:p>
     <w:p>
       <w:pPr>
@@ -1592,25 +1668,25 @@
           <w:szCs w:val="28"/>
         </w:rPr>
       </w:pPr>
-    </w:p>
-    <w:p>
-      <w:pPr>
-        <w:spacing w:line="360" w:lineRule="auto"/>
-        <w:jc w:val="right"/>
+      <w:r>
         <w:rPr>
           <w:rFonts w:ascii="Futura Bk BT" w:hAnsi="Futura Bk BT" w:cs="Arial"/>
           <w:sz w:val="28"/>
           <w:szCs w:val="28"/>
         </w:rPr>
-      </w:pPr>
-      <w:r>
+        <w:t>The matter written in this project has not been submitted for award of any other degree.</w:t>
+      </w:r>
+    </w:p>
+    <w:p>
+      <w:pPr>
+        <w:spacing w:line="360" w:lineRule="auto"/>
+        <w:jc w:val="both"/>
         <w:rPr>
           <w:rFonts w:ascii="Futura Bk BT" w:hAnsi="Futura Bk BT" w:cs="Arial"/>
           <w:sz w:val="28"/>
           <w:szCs w:val="28"/>
         </w:rPr>
-        <w:t>Chitransh S. Vishwakarma – 0101CS171029</w:t>
-      </w:r>
+      </w:pPr>
     </w:p>
     <w:p>
       <w:pPr>
@@ -1628,7 +1704,90 @@
           <w:sz w:val="28"/>
           <w:szCs w:val="28"/>
         </w:rPr>
-        <w:t>Bhupendra S. Chaudhary – 0101CS161026</w:t>
+        <w:t xml:space="preserve">Chitransh S. Vishwakarma </w:t>
+      </w:r>
+      <w:r>
+        <w:rPr>
+          <w:rFonts w:ascii="Futura Bk BT" w:hAnsi="Futura Bk BT" w:cs="Arial"/>
+          <w:sz w:val="28"/>
+          <w:szCs w:val="28"/>
+        </w:rPr>
+        <w:t>(</w:t>
+      </w:r>
+      <w:r>
+        <w:rPr>
+          <w:rFonts w:ascii="Futura Bk BT" w:hAnsi="Futura Bk BT" w:cs="Arial"/>
+          <w:sz w:val="28"/>
+          <w:szCs w:val="28"/>
+        </w:rPr>
+        <w:t>0101CS171029</w:t>
+      </w:r>
+      <w:r>
+        <w:rPr>
+          <w:rFonts w:ascii="Futura Bk BT" w:hAnsi="Futura Bk BT" w:cs="Arial"/>
+          <w:sz w:val="28"/>
+          <w:szCs w:val="28"/>
+        </w:rPr>
+        <w:t>)</w:t>
+      </w:r>
+    </w:p>
+    <w:p>
+      <w:pPr>
+        <w:spacing w:line="360" w:lineRule="auto"/>
+        <w:jc w:val="right"/>
+        <w:rPr>
+          <w:rFonts w:ascii="Futura Bk BT" w:hAnsi="Futura Bk BT" w:cs="Arial"/>
+          <w:sz w:val="28"/>
+          <w:szCs w:val="28"/>
+        </w:rPr>
+      </w:pPr>
+      <w:r>
+        <w:rPr>
+          <w:rFonts w:ascii="Futura Bk BT" w:hAnsi="Futura Bk BT" w:cs="Arial"/>
+          <w:sz w:val="28"/>
+          <w:szCs w:val="28"/>
+        </w:rPr>
+        <w:t>Bhupendra S. Ch</w:t>
+      </w:r>
+      <w:r>
+        <w:rPr>
+          <w:rFonts w:ascii="Futura Bk BT" w:hAnsi="Futura Bk BT" w:cs="Arial"/>
+          <w:sz w:val="28"/>
+          <w:szCs w:val="28"/>
+        </w:rPr>
+        <w:t>o</w:t>
+      </w:r>
+      <w:r>
+        <w:rPr>
+          <w:rFonts w:ascii="Futura Bk BT" w:hAnsi="Futura Bk BT" w:cs="Arial"/>
+          <w:sz w:val="28"/>
+          <w:szCs w:val="28"/>
+        </w:rPr>
+        <w:t xml:space="preserve">udhary </w:t>
+      </w:r>
+      <w:r>
+        <w:rPr>
+          <w:rFonts w:ascii="Futura Bk BT" w:hAnsi="Futura Bk BT" w:cs="Arial"/>
+          <w:sz w:val="28"/>
+          <w:szCs w:val="28"/>
+        </w:rPr>
+        <w:t>(</w:t>
+      </w:r>
+      <w:r>
+        <w:rPr>
+          <w:rFonts w:ascii="Futura Bk BT" w:hAnsi="Futura Bk BT" w:cs="Arial"/>
+          <w:sz w:val="28"/>
+          <w:szCs w:val="28"/>
+        </w:rPr>
+        <w:t>0101CS161026</w:t>
+      </w:r>
+      <w:r>
+        <w:rPr>
+          <w:rFonts w:ascii="Futura Bk BT" w:hAnsi="Futura Bk BT" w:cs="Arial"/>
+          <w:sz w:val="28"/>
+          <w:szCs w:val="28"/>
+        </w:rPr>
+        <w:t>)</w:t>
       </w:r>
     </w:p>
     <w:p>
@@ -1830,7 +1989,25 @@
           <w:sz w:val="28"/>
           <w:szCs w:val="28"/>
         </w:rPr>
-        <w:t>First and foremost we would like to express the deepest gratitude to our project supervisors </w:t>
+        <w:t>First and foremost</w:t>
+      </w:r>
+      <w:r>
+        <w:rPr>
+          <w:rFonts w:ascii="Futura Bk BT" w:hAnsi="Futura Bk BT"/>
+          <w:color w:val="0E101A"/>
+          <w:sz w:val="28"/>
+          <w:szCs w:val="28"/>
+        </w:rPr>
+        <w:t>,</w:t>
+      </w:r>
+      <w:r>
+        <w:rPr>
+          <w:rFonts w:ascii="Futura Bk BT" w:hAnsi="Futura Bk BT"/>
+          <w:color w:val="0E101A"/>
+          <w:sz w:val="28"/>
+          <w:szCs w:val="28"/>
+        </w:rPr>
+        <w:t xml:space="preserve"> we would like to express the deepest gratitude to our project supervisors </w:t>
       </w:r>
       <w:r>
         <w:rPr>
@@ -1840,9 +2017,8 @@
           <w:sz w:val="28"/>
           <w:szCs w:val="28"/>
         </w:rPr>
-        <w:t xml:space="preserve">Prof. Uday </w:t>
-      </w:r>
-      <w:proofErr w:type="spellStart"/>
+        <w:t>Prof. Uday Ch</w:t>
+      </w:r>
       <w:r>
         <w:rPr>
           <w:rStyle w:val="Strong"/>
@@ -1851,54 +2027,8 @@
           <w:sz w:val="28"/>
           <w:szCs w:val="28"/>
         </w:rPr>
-        <w:t>Chaurasia</w:t>
-      </w:r>
-      <w:proofErr w:type="spellEnd"/>
-      <w:r>
-        <w:rPr>
-          <w:rFonts w:ascii="Futura Bk BT" w:hAnsi="Futura Bk BT"/>
-          <w:color w:val="0E101A"/>
-          <w:sz w:val="28"/>
-          <w:szCs w:val="28"/>
-        </w:rPr>
-        <w:t> for the invaluable support, guidance, motivation, and encouragement throughout the period. It was there enthusiastic and progressive outlook toward the project which inspired us throughout the work during this period.</w:t>
-      </w:r>
-    </w:p>
-    <w:p>
-      <w:pPr>
-        <w:pStyle w:val="NormalWeb"/>
-        <w:spacing w:before="0" w:beforeAutospacing="0" w:after="0" w:afterAutospacing="0" w:line="360" w:lineRule="auto"/>
-        <w:jc w:val="both"/>
-        <w:rPr>
-          <w:rFonts w:ascii="Futura Bk BT" w:hAnsi="Futura Bk BT"/>
-          <w:color w:val="0E101A"/>
-          <w:sz w:val="28"/>
-          <w:szCs w:val="28"/>
-        </w:rPr>
-      </w:pPr>
-    </w:p>
-    <w:p>
-      <w:pPr>
-        <w:pStyle w:val="NormalWeb"/>
-        <w:spacing w:before="0" w:beforeAutospacing="0" w:after="0" w:afterAutospacing="0" w:line="360" w:lineRule="auto"/>
-        <w:jc w:val="both"/>
-        <w:rPr>
-          <w:rFonts w:ascii="Futura Bk BT" w:hAnsi="Futura Bk BT"/>
-          <w:color w:val="0E101A"/>
-          <w:sz w:val="28"/>
-          <w:szCs w:val="28"/>
-        </w:rPr>
-      </w:pPr>
-      <w:r>
-        <w:rPr>
-          <w:rFonts w:ascii="Futura Bk BT" w:hAnsi="Futura Bk BT"/>
-          <w:color w:val="0E101A"/>
-          <w:sz w:val="28"/>
-          <w:szCs w:val="28"/>
-        </w:rPr>
-        <w:t>We are grateful for our source of inspiration </w:t>
-      </w:r>
-      <w:proofErr w:type="spellStart"/>
+        <w:t>o</w:t>
+      </w:r>
       <w:r>
         <w:rPr>
           <w:rStyle w:val="Strong"/>
@@ -1907,9 +2037,52 @@
           <w:sz w:val="28"/>
           <w:szCs w:val="28"/>
         </w:rPr>
-        <w:t>Dr.</w:t>
-      </w:r>
-      <w:proofErr w:type="spellEnd"/>
+        <w:t>urasia</w:t>
+      </w:r>
+      <w:r>
+        <w:rPr>
+          <w:rFonts w:ascii="Futura Bk BT" w:hAnsi="Futura Bk BT"/>
+          <w:color w:val="0E101A"/>
+          <w:sz w:val="28"/>
+          <w:szCs w:val="28"/>
+        </w:rPr>
+        <w:t> for the invaluable support, guidance, motivation, and encouragement throughout the period. It was there enthusiastic and progressive outlook toward the project which inspired us throughout the work during this period.</w:t>
+      </w:r>
+    </w:p>
+    <w:p>
+      <w:pPr>
+        <w:pStyle w:val="NormalWeb"/>
+        <w:spacing w:before="0" w:beforeAutospacing="0" w:after="0" w:afterAutospacing="0" w:line="360" w:lineRule="auto"/>
+        <w:jc w:val="both"/>
+        <w:rPr>
+          <w:rFonts w:ascii="Futura Bk BT" w:hAnsi="Futura Bk BT"/>
+          <w:color w:val="0E101A"/>
+          <w:sz w:val="28"/>
+          <w:szCs w:val="28"/>
+        </w:rPr>
+      </w:pPr>
+    </w:p>
+    <w:p>
+      <w:pPr>
+        <w:pStyle w:val="NormalWeb"/>
+        <w:spacing w:before="0" w:beforeAutospacing="0" w:after="0" w:afterAutospacing="0" w:line="360" w:lineRule="auto"/>
+        <w:jc w:val="both"/>
+        <w:rPr>
+          <w:rFonts w:ascii="Futura Bk BT" w:hAnsi="Futura Bk BT"/>
+          <w:color w:val="0E101A"/>
+          <w:sz w:val="28"/>
+          <w:szCs w:val="28"/>
+        </w:rPr>
+      </w:pPr>
+      <w:r>
+        <w:rPr>
+          <w:rFonts w:ascii="Futura Bk BT" w:hAnsi="Futura Bk BT"/>
+          <w:color w:val="0E101A"/>
+          <w:sz w:val="28"/>
+          <w:szCs w:val="28"/>
+        </w:rPr>
+        <w:t>We are grateful for our source of inspiration </w:t>
+      </w:r>
       <w:r>
         <w:rPr>
           <w:rStyle w:val="Strong"/>
@@ -1918,40 +2091,43 @@
           <w:sz w:val="28"/>
           <w:szCs w:val="28"/>
         </w:rPr>
-        <w:t xml:space="preserve"> Sanjay </w:t>
-      </w:r>
-      <w:proofErr w:type="spellStart"/>
-      <w:r>
-        <w:rPr>
-          <w:rStyle w:val="Strong"/>
+        <w:t>Dr. Sanjay Silakari</w:t>
+      </w:r>
+      <w:r>
+        <w:rPr>
           <w:rFonts w:ascii="Futura Bk BT" w:hAnsi="Futura Bk BT"/>
           <w:color w:val="0E101A"/>
           <w:sz w:val="28"/>
           <w:szCs w:val="28"/>
         </w:rPr>
-        <w:t>Silakari</w:t>
-      </w:r>
-      <w:proofErr w:type="spellEnd"/>
-      <w:r>
+        <w:t>, Prof. and Head of DoCSE, UIT RGPV, Bhopal, for his unforgettable support and inspiration and staff of the department who were involved in the project either directly or indirectly for their valuable cooperation.</w:t>
+      </w:r>
+    </w:p>
+    <w:p>
+      <w:pPr>
+        <w:pStyle w:val="NormalWeb"/>
+        <w:spacing w:before="0" w:beforeAutospacing="0" w:after="0" w:afterAutospacing="0" w:line="360" w:lineRule="auto"/>
+        <w:jc w:val="both"/>
         <w:rPr>
           <w:rFonts w:ascii="Futura Bk BT" w:hAnsi="Futura Bk BT"/>
           <w:color w:val="0E101A"/>
           <w:sz w:val="28"/>
           <w:szCs w:val="28"/>
         </w:rPr>
-        <w:t xml:space="preserve">, Prof. and Head of </w:t>
-      </w:r>
-      <w:proofErr w:type="spellStart"/>
-      <w:r>
+      </w:pPr>
+    </w:p>
+    <w:p>
+      <w:pPr>
+        <w:pStyle w:val="NormalWeb"/>
+        <w:spacing w:before="0" w:beforeAutospacing="0" w:after="0" w:afterAutospacing="0" w:line="360" w:lineRule="auto"/>
+        <w:jc w:val="both"/>
         <w:rPr>
           <w:rFonts w:ascii="Futura Bk BT" w:hAnsi="Futura Bk BT"/>
           <w:color w:val="0E101A"/>
           <w:sz w:val="28"/>
           <w:szCs w:val="28"/>
         </w:rPr>
-        <w:t>DoCSE</w:t>
-      </w:r>
-      <w:proofErr w:type="spellEnd"/>
+      </w:pPr>
       <w:r>
         <w:rPr>
           <w:rFonts w:ascii="Futura Bk BT" w:hAnsi="Futura Bk BT"/>
@@ -1959,41 +2135,6 @@
           <w:sz w:val="28"/>
           <w:szCs w:val="28"/>
         </w:rPr>
-        <w:t>, UIT RGPV, Bhopal, for his unforgettable support and inspiration and staff of the department who were involved in the project either directly or indirectly for their valuable cooperation.</w:t>
-      </w:r>
-    </w:p>
-    <w:p>
-      <w:pPr>
-        <w:pStyle w:val="NormalWeb"/>
-        <w:spacing w:before="0" w:beforeAutospacing="0" w:after="0" w:afterAutospacing="0" w:line="360" w:lineRule="auto"/>
-        <w:jc w:val="both"/>
-        <w:rPr>
-          <w:rFonts w:ascii="Futura Bk BT" w:hAnsi="Futura Bk BT"/>
-          <w:color w:val="0E101A"/>
-          <w:sz w:val="28"/>
-          <w:szCs w:val="28"/>
-        </w:rPr>
-      </w:pPr>
-    </w:p>
-    <w:p>
-      <w:pPr>
-        <w:pStyle w:val="NormalWeb"/>
-        <w:spacing w:before="0" w:beforeAutospacing="0" w:after="0" w:afterAutospacing="0" w:line="360" w:lineRule="auto"/>
-        <w:jc w:val="both"/>
-        <w:rPr>
-          <w:rFonts w:ascii="Futura Bk BT" w:hAnsi="Futura Bk BT"/>
-          <w:color w:val="0E101A"/>
-          <w:sz w:val="28"/>
-          <w:szCs w:val="28"/>
-        </w:rPr>
-      </w:pPr>
-      <w:r>
-        <w:rPr>
-          <w:rFonts w:ascii="Futura Bk BT" w:hAnsi="Futura Bk BT"/>
-          <w:color w:val="0E101A"/>
-          <w:sz w:val="28"/>
-          <w:szCs w:val="28"/>
-        </w:rPr>
         <w:t>In the end, we would like to forward our gratitude to our teammates, friends, and colleagues for their help and cooperation throughout this work.</w:t>
       </w:r>
     </w:p>
@@ -2074,26 +2215,90 @@
           <w:sz w:val="28"/>
           <w:szCs w:val="28"/>
         </w:rPr>
-        <w:t>Chitransh S. Vishwakarma – 0101CS171029</w:t>
-      </w:r>
-    </w:p>
-    <w:p>
-      <w:pPr>
-        <w:spacing w:line="360" w:lineRule="auto"/>
-        <w:jc w:val="right"/>
+        <w:t xml:space="preserve">Chitransh S. Vishwakarma </w:t>
+      </w:r>
+      <w:r>
         <w:rPr>
           <w:rFonts w:ascii="Futura Bk BT" w:hAnsi="Futura Bk BT" w:cs="Arial"/>
           <w:sz w:val="28"/>
           <w:szCs w:val="28"/>
         </w:rPr>
-      </w:pPr>
+        <w:t>(</w:t>
+      </w:r>
       <w:r>
         <w:rPr>
           <w:rFonts w:ascii="Futura Bk BT" w:hAnsi="Futura Bk BT" w:cs="Arial"/>
           <w:sz w:val="28"/>
           <w:szCs w:val="28"/>
         </w:rPr>
-        <w:t>Bhupendra S. Chaudhary – 0101CS161026</w:t>
+        <w:t>0101CS171029</w:t>
+      </w:r>
+      <w:r>
+        <w:rPr>
+          <w:rFonts w:ascii="Futura Bk BT" w:hAnsi="Futura Bk BT" w:cs="Arial"/>
+          <w:sz w:val="28"/>
+          <w:szCs w:val="28"/>
+        </w:rPr>
+        <w:t>)</w:t>
+      </w:r>
+    </w:p>
+    <w:p>
+      <w:pPr>
+        <w:spacing w:line="360" w:lineRule="auto"/>
+        <w:jc w:val="right"/>
+        <w:rPr>
+          <w:rFonts w:ascii="Futura Bk BT" w:hAnsi="Futura Bk BT" w:cs="Arial"/>
+          <w:sz w:val="28"/>
+          <w:szCs w:val="28"/>
+        </w:rPr>
+      </w:pPr>
+      <w:r>
+        <w:rPr>
+          <w:rFonts w:ascii="Futura Bk BT" w:hAnsi="Futura Bk BT" w:cs="Arial"/>
+          <w:sz w:val="28"/>
+          <w:szCs w:val="28"/>
+        </w:rPr>
+        <w:t>Bhupendra S. Ch</w:t>
+      </w:r>
+      <w:r>
+        <w:rPr>
+          <w:rFonts w:ascii="Futura Bk BT" w:hAnsi="Futura Bk BT" w:cs="Arial"/>
+          <w:sz w:val="28"/>
+          <w:szCs w:val="28"/>
+        </w:rPr>
+        <w:t>o</w:t>
+      </w:r>
+      <w:r>
+        <w:rPr>
+          <w:rFonts w:ascii="Futura Bk BT" w:hAnsi="Futura Bk BT" w:cs="Arial"/>
+          <w:sz w:val="28"/>
+          <w:szCs w:val="28"/>
+        </w:rPr>
+        <w:t xml:space="preserve">udhary </w:t>
+      </w:r>
+      <w:r>
+        <w:rPr>
+          <w:rFonts w:ascii="Futura Bk BT" w:hAnsi="Futura Bk BT" w:cs="Arial"/>
+          <w:sz w:val="28"/>
+          <w:szCs w:val="28"/>
+        </w:rPr>
+        <w:t>(</w:t>
+      </w:r>
+      <w:r>
+        <w:rPr>
+          <w:rFonts w:ascii="Futura Bk BT" w:hAnsi="Futura Bk BT" w:cs="Arial"/>
+          <w:sz w:val="28"/>
+          <w:szCs w:val="28"/>
+        </w:rPr>
+        <w:t>0101CS161026</w:t>
+      </w:r>
+      <w:r>
+        <w:rPr>
+          <w:rFonts w:ascii="Futura Bk BT" w:hAnsi="Futura Bk BT" w:cs="Arial"/>
+          <w:sz w:val="28"/>
+          <w:szCs w:val="28"/>
+        </w:rPr>
+        <w:t>)</w:t>
       </w:r>
     </w:p>
     <w:p>
@@ -2284,6 +2489,18 @@
           <w:szCs w:val="32"/>
         </w:rPr>
       </w:pPr>
+    </w:p>
+    <w:p>
+      <w:pPr>
+        <w:jc w:val="center"/>
+        <w:rPr>
+          <w:rFonts w:ascii="Futura Bk BT" w:hAnsi="Futura Bk BT" w:cstheme="minorHAnsi"/>
+          <w:b/>
+          <w:bCs/>
+          <w:sz w:val="32"/>
+          <w:szCs w:val="32"/>
+        </w:rPr>
+      </w:pPr>
       <w:r>
         <w:rPr>
           <w:rFonts w:ascii="Futura Bk BT" w:hAnsi="Futura Bk BT" w:cstheme="minorHAnsi"/>
@@ -2802,7 +3019,7 @@
           <w:sz w:val="28"/>
           <w:szCs w:val="28"/>
         </w:rPr>
-        <w:t>………</w:t>
+        <w:t>……….</w:t>
       </w:r>
       <w:r>
         <w:rPr>
@@ -2810,52 +3027,52 @@
           <w:sz w:val="28"/>
           <w:szCs w:val="28"/>
         </w:rPr>
-        <w:t>.</w:t>
-      </w:r>
-      <w:r>
+        <w:t>8</w:t>
+      </w:r>
+    </w:p>
+    <w:p>
+      <w:pPr>
+        <w:jc w:val="both"/>
         <w:rPr>
           <w:rFonts w:ascii="Futura Bk BT" w:hAnsi="Futura Bk BT" w:cstheme="minorHAnsi"/>
           <w:sz w:val="28"/>
           <w:szCs w:val="28"/>
         </w:rPr>
-        <w:t>.</w:t>
-      </w:r>
-      <w:r>
-        <w:rPr>
-          <w:rFonts w:ascii="Futura Bk BT" w:hAnsi="Futura Bk BT" w:cstheme="minorHAnsi"/>
+      </w:pPr>
+    </w:p>
+    <w:p>
+      <w:pPr>
+        <w:rPr>
+          <w:rFonts w:ascii="Futura Bk BT" w:hAnsi="Futura Bk BT" w:cstheme="minorHAnsi"/>
+          <w:b/>
+          <w:bCs/>
           <w:sz w:val="28"/>
           <w:szCs w:val="28"/>
         </w:rPr>
-        <w:t>8</w:t>
-      </w:r>
-    </w:p>
-    <w:p>
-      <w:pPr>
-        <w:jc w:val="both"/>
+      </w:pPr>
+      <w:r>
         <w:rPr>
           <w:rFonts w:ascii="Futura Bk BT" w:hAnsi="Futura Bk BT" w:cstheme="minorHAnsi"/>
           <w:sz w:val="28"/>
           <w:szCs w:val="28"/>
         </w:rPr>
-      </w:pPr>
-    </w:p>
-    <w:p>
-      <w:pPr>
-        <w:rPr>
-          <w:rFonts w:ascii="Futura Bk BT" w:hAnsi="Futura Bk BT" w:cstheme="minorHAnsi"/>
-          <w:b/>
-          <w:bCs/>
+        <w:t>C</w:t>
+      </w:r>
+      <w:r>
+        <w:rPr>
+          <w:rFonts w:ascii="Futura Bk BT" w:hAnsi="Futura Bk BT" w:cstheme="minorHAnsi"/>
           <w:sz w:val="28"/>
           <w:szCs w:val="28"/>
         </w:rPr>
-      </w:pPr>
+        <w:t>hapter</w:t>
+      </w:r>
       <w:r>
         <w:rPr>
           <w:rFonts w:ascii="Futura Bk BT" w:hAnsi="Futura Bk BT" w:cstheme="minorHAnsi"/>
           <w:sz w:val="28"/>
           <w:szCs w:val="28"/>
         </w:rPr>
-        <w:t>C</w:t>
+        <w:t xml:space="preserve"> 2</w:t>
       </w:r>
       <w:r>
         <w:rPr>
@@ -2863,7 +3080,7 @@
           <w:sz w:val="28"/>
           <w:szCs w:val="28"/>
         </w:rPr>
-        <w:t>hapter</w:t>
+        <w:t xml:space="preserve"> -</w:t>
       </w:r>
       <w:r>
         <w:rPr>
@@ -2871,88 +3088,88 @@
           <w:sz w:val="28"/>
           <w:szCs w:val="28"/>
         </w:rPr>
-        <w:t xml:space="preserve"> 2</w:t>
-      </w:r>
-      <w:r>
-        <w:rPr>
-          <w:rFonts w:ascii="Futura Bk BT" w:hAnsi="Futura Bk BT" w:cstheme="minorHAnsi"/>
+        <w:t xml:space="preserve"> </w:t>
+      </w:r>
+      <w:r>
+        <w:rPr>
+          <w:rFonts w:ascii="Futura Bk BT" w:hAnsi="Futura Bk BT" w:cstheme="minorHAnsi"/>
+          <w:b/>
+          <w:bCs/>
           <w:sz w:val="28"/>
           <w:szCs w:val="28"/>
         </w:rPr>
-        <w:t xml:space="preserve"> -</w:t>
-      </w:r>
-      <w:r>
+        <w:t>LITERATURE SURVEY</w:t>
+      </w:r>
+    </w:p>
+    <w:p>
+      <w:pPr>
+        <w:ind w:firstLine="720"/>
         <w:rPr>
           <w:rFonts w:ascii="Futura Bk BT" w:hAnsi="Futura Bk BT" w:cstheme="minorHAnsi"/>
           <w:sz w:val="28"/>
           <w:szCs w:val="28"/>
         </w:rPr>
-        <w:t xml:space="preserve"> </w:t>
-      </w:r>
-      <w:r>
-        <w:rPr>
-          <w:rFonts w:ascii="Futura Bk BT" w:hAnsi="Futura Bk BT" w:cstheme="minorHAnsi"/>
-          <w:b/>
-          <w:bCs/>
+      </w:pPr>
+      <w:r>
+        <w:rPr>
+          <w:rFonts w:ascii="Futura Bk BT" w:hAnsi="Futura Bk BT" w:cstheme="minorHAnsi"/>
           <w:sz w:val="28"/>
           <w:szCs w:val="28"/>
         </w:rPr>
-        <w:t>LITERATURE SURVEY</w:t>
-      </w:r>
-    </w:p>
-    <w:p>
-      <w:pPr>
-        <w:ind w:firstLine="720"/>
+        <w:t>2.1</w:t>
+      </w:r>
+      <w:r>
         <w:rPr>
           <w:rFonts w:ascii="Futura Bk BT" w:hAnsi="Futura Bk BT" w:cstheme="minorHAnsi"/>
           <w:sz w:val="28"/>
           <w:szCs w:val="28"/>
         </w:rPr>
-      </w:pPr>
-      <w:r>
+        <w:t xml:space="preserve"> Literature Survey………………………………………………………..10</w:t>
+      </w:r>
+    </w:p>
+    <w:p>
+      <w:pPr>
+        <w:ind w:firstLine="720"/>
         <w:rPr>
           <w:rFonts w:ascii="Futura Bk BT" w:hAnsi="Futura Bk BT" w:cstheme="minorHAnsi"/>
           <w:sz w:val="28"/>
           <w:szCs w:val="28"/>
         </w:rPr>
-        <w:t>2.1</w:t>
-      </w:r>
-      <w:r>
-        <w:rPr>
-          <w:rFonts w:ascii="Futura Bk BT" w:hAnsi="Futura Bk BT" w:cstheme="minorHAnsi"/>
+      </w:pPr>
+    </w:p>
+    <w:p>
+      <w:pPr>
+        <w:rPr>
+          <w:rFonts w:ascii="Futura Bk BT" w:hAnsi="Futura Bk BT" w:cstheme="minorHAnsi"/>
+          <w:b/>
+          <w:bCs/>
           <w:sz w:val="28"/>
           <w:szCs w:val="28"/>
         </w:rPr>
-        <w:t xml:space="preserve"> Literature Survey………………………………………………………..10</w:t>
-      </w:r>
-    </w:p>
-    <w:p>
-      <w:pPr>
-        <w:ind w:firstLine="720"/>
+      </w:pPr>
+      <w:r>
         <w:rPr>
           <w:rFonts w:ascii="Futura Bk BT" w:hAnsi="Futura Bk BT" w:cstheme="minorHAnsi"/>
           <w:sz w:val="28"/>
           <w:szCs w:val="28"/>
         </w:rPr>
-      </w:pPr>
-    </w:p>
-    <w:p>
-      <w:pPr>
-        <w:rPr>
-          <w:rFonts w:ascii="Futura Bk BT" w:hAnsi="Futura Bk BT" w:cstheme="minorHAnsi"/>
-          <w:b/>
-          <w:bCs/>
+        <w:t>C</w:t>
+      </w:r>
+      <w:r>
+        <w:rPr>
+          <w:rFonts w:ascii="Futura Bk BT" w:hAnsi="Futura Bk BT" w:cstheme="minorHAnsi"/>
           <w:sz w:val="28"/>
           <w:szCs w:val="28"/>
         </w:rPr>
-      </w:pPr>
+        <w:t>hapter</w:t>
+      </w:r>
       <w:r>
         <w:rPr>
           <w:rFonts w:ascii="Futura Bk BT" w:hAnsi="Futura Bk BT" w:cstheme="minorHAnsi"/>
           <w:sz w:val="28"/>
           <w:szCs w:val="28"/>
         </w:rPr>
-        <w:t>C</w:t>
+        <w:t xml:space="preserve"> 3</w:t>
       </w:r>
       <w:r>
         <w:rPr>
@@ -2960,7 +3177,7 @@
           <w:sz w:val="28"/>
           <w:szCs w:val="28"/>
         </w:rPr>
-        <w:t>hapter</w:t>
+        <w:t xml:space="preserve"> -</w:t>
       </w:r>
       <w:r>
         <w:rPr>
@@ -2968,88 +3185,88 @@
           <w:sz w:val="28"/>
           <w:szCs w:val="28"/>
         </w:rPr>
-        <w:t xml:space="preserve"> 3</w:t>
-      </w:r>
-      <w:r>
-        <w:rPr>
-          <w:rFonts w:ascii="Futura Bk BT" w:hAnsi="Futura Bk BT" w:cstheme="minorHAnsi"/>
+        <w:t xml:space="preserve"> </w:t>
+      </w:r>
+      <w:r>
+        <w:rPr>
+          <w:rFonts w:ascii="Futura Bk BT" w:hAnsi="Futura Bk BT" w:cstheme="minorHAnsi"/>
+          <w:b/>
+          <w:bCs/>
           <w:sz w:val="28"/>
           <w:szCs w:val="28"/>
         </w:rPr>
-        <w:t xml:space="preserve"> -</w:t>
-      </w:r>
-      <w:r>
+        <w:t>PROBLEM DESCRIPTION</w:t>
+      </w:r>
+    </w:p>
+    <w:p>
+      <w:pPr>
+        <w:ind w:firstLine="720"/>
         <w:rPr>
           <w:rFonts w:ascii="Futura Bk BT" w:hAnsi="Futura Bk BT" w:cstheme="minorHAnsi"/>
           <w:sz w:val="28"/>
           <w:szCs w:val="28"/>
         </w:rPr>
-        <w:t xml:space="preserve"> </w:t>
-      </w:r>
-      <w:r>
-        <w:rPr>
-          <w:rFonts w:ascii="Futura Bk BT" w:hAnsi="Futura Bk BT" w:cstheme="minorHAnsi"/>
-          <w:b/>
-          <w:bCs/>
+      </w:pPr>
+      <w:r>
+        <w:rPr>
+          <w:rFonts w:ascii="Futura Bk BT" w:hAnsi="Futura Bk BT" w:cstheme="minorHAnsi"/>
           <w:sz w:val="28"/>
           <w:szCs w:val="28"/>
         </w:rPr>
-        <w:t>PROBLEM DESCRIPTION</w:t>
-      </w:r>
-    </w:p>
-    <w:p>
-      <w:pPr>
-        <w:ind w:firstLine="720"/>
+        <w:t>3.1</w:t>
+      </w:r>
+      <w:r>
         <w:rPr>
           <w:rFonts w:ascii="Futura Bk BT" w:hAnsi="Futura Bk BT" w:cstheme="minorHAnsi"/>
           <w:sz w:val="28"/>
           <w:szCs w:val="28"/>
         </w:rPr>
-      </w:pPr>
-      <w:r>
+        <w:t xml:space="preserve"> Problem Statement……………………………………………………..12</w:t>
+      </w:r>
+    </w:p>
+    <w:p>
+      <w:pPr>
+        <w:ind w:firstLine="720"/>
         <w:rPr>
           <w:rFonts w:ascii="Futura Bk BT" w:hAnsi="Futura Bk BT" w:cstheme="minorHAnsi"/>
           <w:sz w:val="28"/>
           <w:szCs w:val="28"/>
         </w:rPr>
-        <w:t>3.1</w:t>
-      </w:r>
-      <w:r>
-        <w:rPr>
-          <w:rFonts w:ascii="Futura Bk BT" w:hAnsi="Futura Bk BT" w:cstheme="minorHAnsi"/>
+      </w:pPr>
+    </w:p>
+    <w:p>
+      <w:pPr>
+        <w:rPr>
+          <w:rFonts w:ascii="Futura Bk BT" w:hAnsi="Futura Bk BT" w:cstheme="minorHAnsi"/>
+          <w:b/>
+          <w:bCs/>
           <w:sz w:val="28"/>
           <w:szCs w:val="28"/>
         </w:rPr>
-        <w:t xml:space="preserve"> Problem Statement……………………………………………………..12</w:t>
-      </w:r>
-    </w:p>
-    <w:p>
-      <w:pPr>
-        <w:ind w:firstLine="720"/>
+      </w:pPr>
+      <w:r>
         <w:rPr>
           <w:rFonts w:ascii="Futura Bk BT" w:hAnsi="Futura Bk BT" w:cstheme="minorHAnsi"/>
           <w:sz w:val="28"/>
           <w:szCs w:val="28"/>
         </w:rPr>
-      </w:pPr>
-    </w:p>
-    <w:p>
-      <w:pPr>
-        <w:rPr>
-          <w:rFonts w:ascii="Futura Bk BT" w:hAnsi="Futura Bk BT" w:cstheme="minorHAnsi"/>
-          <w:b/>
-          <w:bCs/>
+        <w:t>C</w:t>
+      </w:r>
+      <w:r>
+        <w:rPr>
+          <w:rFonts w:ascii="Futura Bk BT" w:hAnsi="Futura Bk BT" w:cstheme="minorHAnsi"/>
           <w:sz w:val="28"/>
           <w:szCs w:val="28"/>
         </w:rPr>
-      </w:pPr>
+        <w:t>hapter</w:t>
+      </w:r>
       <w:r>
         <w:rPr>
           <w:rFonts w:ascii="Futura Bk BT" w:hAnsi="Futura Bk BT" w:cstheme="minorHAnsi"/>
           <w:sz w:val="28"/>
           <w:szCs w:val="28"/>
         </w:rPr>
-        <w:t>C</w:t>
+        <w:t xml:space="preserve"> 4</w:t>
       </w:r>
       <w:r>
         <w:rPr>
@@ -3057,7 +3274,7 @@
           <w:sz w:val="28"/>
           <w:szCs w:val="28"/>
         </w:rPr>
-        <w:t>hapter</w:t>
+        <w:t xml:space="preserve"> -</w:t>
       </w:r>
       <w:r>
         <w:rPr>
@@ -3065,59 +3282,61 @@
           <w:sz w:val="28"/>
           <w:szCs w:val="28"/>
         </w:rPr>
-        <w:t xml:space="preserve"> 4</w:t>
-      </w:r>
-      <w:r>
-        <w:rPr>
-          <w:rFonts w:ascii="Futura Bk BT" w:hAnsi="Futura Bk BT" w:cstheme="minorHAnsi"/>
+        <w:t xml:space="preserve"> </w:t>
+      </w:r>
+      <w:r>
+        <w:rPr>
+          <w:rFonts w:ascii="Futura Bk BT" w:hAnsi="Futura Bk BT" w:cstheme="minorHAnsi"/>
+          <w:b/>
+          <w:bCs/>
           <w:sz w:val="28"/>
           <w:szCs w:val="28"/>
         </w:rPr>
-        <w:t xml:space="preserve"> -</w:t>
-      </w:r>
-      <w:r>
+        <w:t>PROPOSED WORK</w:t>
+      </w:r>
+    </w:p>
+    <w:p>
+      <w:pPr>
+        <w:ind w:firstLine="720"/>
         <w:rPr>
           <w:rFonts w:ascii="Futura Bk BT" w:hAnsi="Futura Bk BT" w:cstheme="minorHAnsi"/>
           <w:sz w:val="28"/>
           <w:szCs w:val="28"/>
         </w:rPr>
-        <w:t xml:space="preserve"> </w:t>
-      </w:r>
-      <w:r>
-        <w:rPr>
-          <w:rFonts w:ascii="Futura Bk BT" w:hAnsi="Futura Bk BT" w:cstheme="minorHAnsi"/>
-          <w:b/>
-          <w:bCs/>
+      </w:pPr>
+      <w:r>
+        <w:rPr>
+          <w:rFonts w:ascii="Futura Bk BT" w:hAnsi="Futura Bk BT" w:cstheme="minorHAnsi"/>
           <w:sz w:val="28"/>
           <w:szCs w:val="28"/>
         </w:rPr>
-        <w:t>PROPOSED WORK</w:t>
-      </w:r>
-    </w:p>
-    <w:p>
-      <w:pPr>
-        <w:ind w:firstLine="720"/>
+        <w:t>4.1</w:t>
+      </w:r>
+      <w:r>
         <w:rPr>
           <w:rFonts w:ascii="Futura Bk BT" w:hAnsi="Futura Bk BT" w:cstheme="minorHAnsi"/>
           <w:sz w:val="28"/>
           <w:szCs w:val="28"/>
         </w:rPr>
-      </w:pPr>
-      <w:r>
+        <w:t xml:space="preserve"> Proposed Work…………………………………………………………13</w:t>
+      </w:r>
+    </w:p>
+    <w:p>
+      <w:pPr>
+        <w:ind w:firstLine="720"/>
         <w:rPr>
           <w:rFonts w:ascii="Futura Bk BT" w:hAnsi="Futura Bk BT" w:cstheme="minorHAnsi"/>
           <w:sz w:val="28"/>
           <w:szCs w:val="28"/>
         </w:rPr>
-        <w:t>4.1</w:t>
-      </w:r>
+      </w:pPr>
       <w:r>
         <w:rPr>
           <w:rFonts w:ascii="Futura Bk BT" w:hAnsi="Futura Bk BT" w:cstheme="minorHAnsi"/>
           <w:sz w:val="28"/>
           <w:szCs w:val="28"/>
         </w:rPr>
-        <w:t xml:space="preserve"> Proposed Work…………………………………………………………13</w:t>
+        <w:t>4.2 Project Feasibility……………………………………………………….14</w:t>
       </w:r>
     </w:p>
     <w:p>
@@ -3129,18 +3348,18 @@
           <w:szCs w:val="28"/>
         </w:rPr>
       </w:pPr>
-      <w:r>
+    </w:p>
+    <w:p>
+      <w:pPr>
         <w:rPr>
           <w:rFonts w:ascii="Futura Bk BT" w:hAnsi="Futura Bk BT" w:cstheme="minorHAnsi"/>
           <w:sz w:val="28"/>
           <w:szCs w:val="28"/>
         </w:rPr>
-        <w:t>4.2 Project Feasibility……………………………………………………….14</w:t>
-      </w:r>
-    </w:p>
-    <w:p>
-      <w:pPr>
-        <w:ind w:firstLine="720"/>
+      </w:pPr>
+    </w:p>
+    <w:p>
+      <w:pPr>
         <w:rPr>
           <w:rFonts w:ascii="Futura Bk BT" w:hAnsi="Futura Bk BT" w:cstheme="minorHAnsi"/>
           <w:sz w:val="28"/>
@@ -3152,37 +3371,18 @@
       <w:pPr>
         <w:rPr>
           <w:rFonts w:ascii="Futura Bk BT" w:hAnsi="Futura Bk BT" w:cstheme="minorHAnsi"/>
+          <w:b/>
+          <w:bCs/>
           <w:sz w:val="28"/>
           <w:szCs w:val="28"/>
         </w:rPr>
       </w:pPr>
-    </w:p>
-    <w:p>
-      <w:pPr>
+      <w:r>
         <w:rPr>
           <w:rFonts w:ascii="Futura Bk BT" w:hAnsi="Futura Bk BT" w:cstheme="minorHAnsi"/>
           <w:sz w:val="28"/>
           <w:szCs w:val="28"/>
         </w:rPr>
-      </w:pPr>
-    </w:p>
-    <w:p>
-      <w:pPr>
-        <w:rPr>
-          <w:rFonts w:ascii="Futura Bk BT" w:hAnsi="Futura Bk BT" w:cstheme="minorHAnsi"/>
-          <w:b/>
-          <w:bCs/>
-          <w:sz w:val="28"/>
-          <w:szCs w:val="28"/>
-        </w:rPr>
-      </w:pPr>
-      <w:r>
-        <w:rPr>
-          <w:rFonts w:ascii="Futura Bk BT" w:hAnsi="Futura Bk BT" w:cstheme="minorHAnsi"/>
-          <w:sz w:val="28"/>
-          <w:szCs w:val="28"/>
-        </w:rPr>
-        <w:lastRenderedPageBreak/>
         <w:t>C</w:t>
       </w:r>
       <w:r>
@@ -3868,58 +4068,9 @@
           <w:sz w:val="40"/>
           <w:szCs w:val="40"/>
         </w:rPr>
-      </w:pPr>
-    </w:p>
-    <w:p>
-      <w:pPr>
-        <w:rPr>
-          <w:rFonts w:cstheme="minorHAnsi"/>
-          <w:sz w:val="40"/>
-          <w:szCs w:val="40"/>
-        </w:rPr>
-      </w:pPr>
-    </w:p>
-    <w:p>
-      <w:pPr>
-        <w:rPr>
-          <w:rFonts w:cstheme="minorHAnsi"/>
-          <w:sz w:val="40"/>
-          <w:szCs w:val="40"/>
-        </w:rPr>
-      </w:pPr>
-    </w:p>
-    <w:p>
-      <w:pPr>
-        <w:rPr>
-          <w:rFonts w:cstheme="minorHAnsi"/>
-          <w:sz w:val="40"/>
-          <w:szCs w:val="40"/>
-        </w:rPr>
-      </w:pPr>
-    </w:p>
-    <w:p>
-      <w:pPr>
-        <w:rPr>
-          <w:rFonts w:cstheme="minorHAnsi"/>
-          <w:sz w:val="40"/>
-          <w:szCs w:val="40"/>
-        </w:rPr>
-      </w:pPr>
-    </w:p>
-    <w:p>
-      <w:pPr>
-        <w:rPr>
-          <w:rFonts w:cstheme="minorHAnsi"/>
-          <w:sz w:val="40"/>
-          <w:szCs w:val="40"/>
-        </w:rPr>
         <w:sectPr>
-          <w:headerReference w:type="even" r:id="rId8"/>
-          <w:headerReference w:type="default" r:id="rId9"/>
-          <w:footerReference w:type="even" r:id="rId10"/>
-          <w:footerReference w:type="default" r:id="rId11"/>
-          <w:headerReference w:type="first" r:id="rId12"/>
-          <w:footerReference w:type="first" r:id="rId13"/>
+          <w:footerReference w:type="default" r:id="rId8"/>
+          <w:footerReference w:type="first" r:id="rId9"/>
           <w:pgSz w:w="11906" w:h="16838"/>
           <w:pgMar w:top="1440" w:right="1080" w:bottom="1440" w:left="1080" w:header="708" w:footer="340" w:gutter="0"/>
           <w:pgBorders w:display="notFirstPage" w:offsetFrom="page">
@@ -4037,7 +4188,7 @@
           <w:sz w:val="32"/>
           <w:szCs w:val="32"/>
         </w:rPr>
-        <w:t xml:space="preserve">Optical Character Recognition is the conversion of images containing typed, handwritten or printed textual matter into machine-encoded text. OCR has been widely used as a form of data entry for various printed paper data records. It is a common method of digitizing the printed texts so that they can be electronically modified, stored and searched. OCR is a field of research in pattern recognition, artificial intelligence and computer vision. Early versions needed to be trained with images of each character, and worked on </w:t>
+        <w:t>Optical Character Recognition is the conversion of images containing typed, handwritten</w:t>
       </w:r>
       <w:r>
         <w:rPr>
@@ -4045,7 +4196,55 @@
           <w:sz w:val="32"/>
           <w:szCs w:val="32"/>
         </w:rPr>
-        <w:t>each font separately. Advanced systems are capable of producing highly accurate character recognition outputs with a support for a variety of digital image file format inputs.</w:t>
+        <w:t>,</w:t>
+      </w:r>
+      <w:r>
+        <w:rPr>
+          <w:rFonts w:ascii="Futura Bk BT" w:hAnsi="Futura Bk BT" w:cstheme="minorHAnsi"/>
+          <w:sz w:val="32"/>
+          <w:szCs w:val="32"/>
+        </w:rPr>
+        <w:t xml:space="preserve"> or printed textual matter into machine-encoded text. OCR has been widely used as a form of data entry for various printed paper data records. It is a common method of digitizing the printed texts so that they can be electronically modified, stored</w:t>
+      </w:r>
+      <w:r>
+        <w:rPr>
+          <w:rFonts w:ascii="Futura Bk BT" w:hAnsi="Futura Bk BT" w:cstheme="minorHAnsi"/>
+          <w:sz w:val="32"/>
+          <w:szCs w:val="32"/>
+        </w:rPr>
+        <w:t>,</w:t>
+      </w:r>
+      <w:r>
+        <w:rPr>
+          <w:rFonts w:ascii="Futura Bk BT" w:hAnsi="Futura Bk BT" w:cstheme="minorHAnsi"/>
+          <w:sz w:val="32"/>
+          <w:szCs w:val="32"/>
+        </w:rPr>
+        <w:t xml:space="preserve"> and searched. OCR is a field of research in pattern recognition, artificial intelligence</w:t>
+      </w:r>
+      <w:r>
+        <w:rPr>
+          <w:rFonts w:ascii="Futura Bk BT" w:hAnsi="Futura Bk BT" w:cstheme="minorHAnsi"/>
+          <w:sz w:val="32"/>
+          <w:szCs w:val="32"/>
+        </w:rPr>
+        <w:t>,</w:t>
+      </w:r>
+      <w:r>
+        <w:rPr>
+          <w:rFonts w:ascii="Futura Bk BT" w:hAnsi="Futura Bk BT" w:cstheme="minorHAnsi"/>
+          <w:sz w:val="32"/>
+          <w:szCs w:val="32"/>
+        </w:rPr>
+        <w:t xml:space="preserve"> and computer vision. Early versions needed to be trained with images of each character and worked on </w:t>
+      </w:r>
+      <w:r>
+        <w:rPr>
+          <w:rFonts w:ascii="Futura Bk BT" w:hAnsi="Futura Bk BT" w:cstheme="minorHAnsi"/>
+          <w:sz w:val="32"/>
+          <w:szCs w:val="32"/>
+        </w:rPr>
+        <w:t>each font separately. Advanced systems are capable of producing highly accurate character recognition outputs with support for a variety of digital image file format inputs.</w:t>
       </w:r>
     </w:p>
     <w:p>
@@ -4224,7 +4423,6 @@
           <w:szCs w:val="32"/>
         </w:rPr>
       </w:pPr>
-      <w:proofErr w:type="spellStart"/>
       <w:r>
         <w:rPr>
           <w:rFonts w:ascii="Futura Bk BT" w:hAnsi="Futura Bk BT" w:cstheme="minorHAnsi"/>
@@ -4234,62 +4432,15 @@
           <w:szCs w:val="32"/>
         </w:rPr>
         <w:lastRenderedPageBreak/>
-        <w:t>Binarisation</w:t>
-      </w:r>
-      <w:proofErr w:type="spellEnd"/>
-      <w:r>
-        <w:rPr>
-          <w:rFonts w:ascii="Futura Bk BT" w:hAnsi="Futura Bk BT" w:cstheme="minorHAnsi"/>
-          <w:b/>
-          <w:bCs/>
+        <w:t xml:space="preserve">Binarisation </w:t>
+      </w:r>
+      <w:r>
+        <w:rPr>
+          <w:rFonts w:ascii="Futura Bk BT" w:hAnsi="Futura Bk BT" w:cstheme="minorHAnsi"/>
           <w:sz w:val="32"/>
           <w:szCs w:val="32"/>
         </w:rPr>
-        <w:t xml:space="preserve"> </w:t>
-      </w:r>
-      <w:r>
-        <w:rPr>
-          <w:rFonts w:ascii="Futura Bk BT" w:hAnsi="Futura Bk BT" w:cstheme="minorHAnsi"/>
-          <w:sz w:val="32"/>
-          <w:szCs w:val="32"/>
-        </w:rPr>
-        <w:t xml:space="preserve">– Convert an image from </w:t>
-      </w:r>
-      <w:proofErr w:type="spellStart"/>
-      <w:r>
-        <w:rPr>
-          <w:rFonts w:ascii="Futura Bk BT" w:hAnsi="Futura Bk BT" w:cstheme="minorHAnsi"/>
-          <w:sz w:val="32"/>
-          <w:szCs w:val="32"/>
-        </w:rPr>
-        <w:t>color</w:t>
-      </w:r>
-      <w:proofErr w:type="spellEnd"/>
-      <w:r>
-        <w:rPr>
-          <w:rFonts w:ascii="Futura Bk BT" w:hAnsi="Futura Bk BT" w:cstheme="minorHAnsi"/>
-          <w:sz w:val="32"/>
-          <w:szCs w:val="32"/>
-        </w:rPr>
-        <w:t xml:space="preserve"> or greyscale to black &amp; white (called a binary-image because there are two </w:t>
-      </w:r>
-      <w:proofErr w:type="spellStart"/>
-      <w:r>
-        <w:rPr>
-          <w:rFonts w:ascii="Futura Bk BT" w:hAnsi="Futura Bk BT" w:cstheme="minorHAnsi"/>
-          <w:sz w:val="32"/>
-          <w:szCs w:val="32"/>
-        </w:rPr>
-        <w:t>colors</w:t>
-      </w:r>
-      <w:proofErr w:type="spellEnd"/>
-      <w:r>
-        <w:rPr>
-          <w:rFonts w:ascii="Futura Bk BT" w:hAnsi="Futura Bk BT" w:cstheme="minorHAnsi"/>
-          <w:sz w:val="32"/>
-          <w:szCs w:val="32"/>
-        </w:rPr>
-        <w:t>). The task of binarization is performed as simple way of separating the text from the background. The task of binarization itself is necessary since most commercial recognition algorithms work only on binary images since it proves to be simpler to do so. In addition, the effectiveness of the binarization step influences to a significant extent the quality of the character recognition stage and the careful decisions are made in the choice of the binarization employed for a given input image type.</w:t>
+        <w:t>– Convert an image from color or greyscale to black &amp; white (called a binary-image because there are two colors). The task of binarization is performed as simple way of separating the text from the background. The task of binarization itself is necessary since most commercial recognition algorithms work only on binary images since it proves to be simpler to do so. In addition, the effectiveness of the binarization step influences to a significant extent the quality of the character recognition stage and the careful decisions are made in the choice of the binarization employed for a given input image type.</w:t>
       </w:r>
     </w:p>
     <w:p>
@@ -5487,7 +5638,7 @@
                     <pic:cNvPicPr/>
                   </pic:nvPicPr>
                   <pic:blipFill>
-                    <a:blip r:embed="rId14">
+                    <a:blip r:embed="rId10">
                       <a:extLst>
                         <a:ext uri="{28A0092B-C50C-407E-A947-70E740481C1C}">
                           <a14:useLocalDpi xmlns:a14="http://schemas.microsoft.com/office/drawing/2010/main" val="0"/>
@@ -5884,25 +6035,7 @@
           <w:sz w:val="32"/>
           <w:szCs w:val="32"/>
         </w:rPr>
-        <w:t xml:space="preserve">it can be extremely challenging to guarantee these types of setup. There </w:t>
-      </w:r>
-      <w:proofErr w:type="spellStart"/>
-      <w:r>
-        <w:rPr>
-          <w:rFonts w:ascii="Futura Bk BT" w:hAnsi="Futura Bk BT" w:cstheme="minorHAnsi"/>
-          <w:sz w:val="32"/>
-          <w:szCs w:val="32"/>
-        </w:rPr>
-        <w:t>area</w:t>
-      </w:r>
-      <w:proofErr w:type="spellEnd"/>
-      <w:r>
-        <w:rPr>
-          <w:rFonts w:ascii="Futura Bk BT" w:hAnsi="Futura Bk BT" w:cstheme="minorHAnsi"/>
-          <w:sz w:val="32"/>
-          <w:szCs w:val="32"/>
-        </w:rPr>
-        <w:t xml:space="preserve"> variety of reasons you might not get good quality output from Tesseract like if the image has noise on the background. The better the image quality the better the recognition result. It requires a bit of pre-processing to improve the OCR results, images need to be scaled appropriately, have as much image contrast as possible, and the text must be horizontally aligned. Tesseract OCR is quite powerful but does have the following limitations</w:t>
+        <w:t>it can be extremely challenging to guarantee these types of setup. There area variety of reasons you might not get good quality output from Tesseract like if the image has noise on the background. The better the image quality the better the recognition result. It requires a bit of pre-processing to improve the OCR results, images need to be scaled appropriately, have as much image contrast as possible, and the text must be horizontally aligned. Tesseract OCR is quite powerful but does have the following limitations</w:t>
       </w:r>
     </w:p>
     <w:p>
@@ -6200,25 +6333,7 @@
           <w:sz w:val="32"/>
           <w:szCs w:val="32"/>
         </w:rPr>
-        <w:t xml:space="preserve">Images with </w:t>
-      </w:r>
-      <w:proofErr w:type="spellStart"/>
-      <w:r>
-        <w:rPr>
-          <w:rFonts w:ascii="Futura Bk BT" w:hAnsi="Futura Bk BT" w:cstheme="minorHAnsi"/>
-          <w:sz w:val="32"/>
-          <w:szCs w:val="32"/>
-        </w:rPr>
-        <w:t>colored</w:t>
-      </w:r>
-      <w:proofErr w:type="spellEnd"/>
-      <w:r>
-        <w:rPr>
-          <w:rFonts w:ascii="Futura Bk BT" w:hAnsi="Futura Bk BT" w:cstheme="minorHAnsi"/>
-          <w:sz w:val="32"/>
-          <w:szCs w:val="32"/>
-        </w:rPr>
-        <w:t xml:space="preserve"> backgrounds can be problematic for OCR</w:t>
+        <w:t>Images with colored backgrounds can be problematic for OCR</w:t>
       </w:r>
     </w:p>
     <w:p>
@@ -6855,7 +6970,23 @@
           <w:sz w:val="32"/>
           <w:szCs w:val="32"/>
         </w:rPr>
-        <w:t>version of images to editable documents has always been a cumbersome task, many times we need to convert images to documents which we can edit and then use the same for some kind of work. Extracting important textual matter from the images can prove to be extremely beneficial sometimes especially when you have to extract the data to edit, store and distribute the same.</w:t>
+        <w:t>version of images to editable documents has always been a cumbersome task, many times we need to convert images to documents which we can edit and then use the same for some kind of work. Extracting important textual matter from the images can prove to be extremely beneficial sometimes especially when you have to extract the data to edit, store</w:t>
+      </w:r>
+      <w:r>
+        <w:rPr>
+          <w:rFonts w:ascii="Futura Bk BT" w:hAnsi="Futura Bk BT" w:cstheme="minorHAnsi"/>
+          <w:sz w:val="32"/>
+          <w:szCs w:val="32"/>
+        </w:rPr>
+        <w:t>,</w:t>
+      </w:r>
+      <w:r>
+        <w:rPr>
+          <w:rFonts w:ascii="Futura Bk BT" w:hAnsi="Futura Bk BT" w:cstheme="minorHAnsi"/>
+          <w:sz w:val="32"/>
+          <w:szCs w:val="32"/>
+        </w:rPr>
+        <w:t xml:space="preserve"> and distribute the same.</w:t>
       </w:r>
     </w:p>
     <w:p>
@@ -7910,7 +8041,15 @@
           <w:sz w:val="32"/>
           <w:szCs w:val="32"/>
         </w:rPr>
-        <w:t xml:space="preserve">In order to build an efficient and reliable system for this domain it is necessary to gather some ground facts about the issues that the system might face such as upload errors, unknown file type, unsupported file format etc. Therefore, we gather all the relevant facts about various issues that may be possible during the implementation of the project, so that we can solve them accordingly. </w:t>
+        <w:t>T</w:t>
+      </w:r>
+      <w:r>
+        <w:rPr>
+          <w:rFonts w:ascii="Futura Bk BT" w:hAnsi="Futura Bk BT" w:cstheme="minorHAnsi"/>
+          <w:sz w:val="32"/>
+          <w:szCs w:val="32"/>
+        </w:rPr>
+        <w:t xml:space="preserve">o build an efficient and reliable system for this domain it is necessary to gather some ground facts about the issues that the system might face such as upload errors, unknown file type, unsupported file format etc. Therefore, we gather all the relevant facts about various issues that may be possible during the implementation of the project, so that we can solve them accordingly. </w:t>
       </w:r>
     </w:p>
     <w:p>
@@ -8650,36 +8789,8 @@
           <w:sz w:val="32"/>
           <w:szCs w:val="32"/>
         </w:rPr>
-        <w:t xml:space="preserve">Python Libraries: </w:t>
-      </w:r>
-      <w:proofErr w:type="spellStart"/>
-      <w:r>
-        <w:rPr>
-          <w:rFonts w:ascii="Futura Bk BT" w:hAnsi="Futura Bk BT" w:cstheme="minorHAnsi"/>
-          <w:sz w:val="32"/>
-          <w:szCs w:val="32"/>
-        </w:rPr>
-        <w:t>pytesseract</w:t>
-      </w:r>
-      <w:proofErr w:type="spellEnd"/>
-      <w:r>
-        <w:rPr>
-          <w:rFonts w:ascii="Futura Bk BT" w:hAnsi="Futura Bk BT" w:cstheme="minorHAnsi"/>
-          <w:sz w:val="32"/>
-          <w:szCs w:val="32"/>
-        </w:rPr>
-        <w:t xml:space="preserve">, python-docx, </w:t>
-      </w:r>
-      <w:proofErr w:type="spellStart"/>
-      <w:r>
-        <w:rPr>
-          <w:rFonts w:ascii="Futura Bk BT" w:hAnsi="Futura Bk BT" w:cstheme="minorHAnsi"/>
-          <w:sz w:val="32"/>
-          <w:szCs w:val="32"/>
-        </w:rPr>
-        <w:t>os</w:t>
-      </w:r>
-      <w:proofErr w:type="spellEnd"/>
+        <w:t>Python Libraries: pytesseract, python-docx, os</w:t>
+      </w:r>
     </w:p>
     <w:p>
       <w:pPr>
@@ -8750,23 +8861,13 @@
         </w:rPr>
         <w:t xml:space="preserve"> </w:t>
       </w:r>
-      <w:proofErr w:type="spellStart"/>
       <w:r>
         <w:rPr>
           <w:rFonts w:ascii="Futura Bk BT" w:hAnsi="Futura Bk BT" w:cstheme="minorHAnsi"/>
           <w:sz w:val="32"/>
           <w:szCs w:val="32"/>
         </w:rPr>
-        <w:t>HyperText</w:t>
-      </w:r>
-      <w:proofErr w:type="spellEnd"/>
-      <w:r>
-        <w:rPr>
-          <w:rFonts w:ascii="Futura Bk BT" w:hAnsi="Futura Bk BT" w:cstheme="minorHAnsi"/>
-          <w:sz w:val="32"/>
-          <w:szCs w:val="32"/>
-        </w:rPr>
-        <w:t xml:space="preserve"> Mark</w:t>
+        <w:t>HyperText Mark</w:t>
       </w:r>
       <w:r>
         <w:rPr>
@@ -9143,7 +9244,7 @@
                     <pic:cNvPicPr/>
                   </pic:nvPicPr>
                   <pic:blipFill>
-                    <a:blip r:embed="rId15">
+                    <a:blip r:embed="rId11">
                       <a:extLst>
                         <a:ext uri="{28A0092B-C50C-407E-A947-70E740481C1C}">
                           <a14:useLocalDpi xmlns:a14="http://schemas.microsoft.com/office/drawing/2010/main" val="0"/>
@@ -9489,18 +9590,8 @@
           <w:color w:val="A6ACCD"/>
           <w:lang w:eastAsia="en-IN" w:bidi="hi-IN"/>
         </w:rPr>
-        <w:t> </w:t>
-      </w:r>
-      <w:proofErr w:type="spellStart"/>
-      <w:r>
-        <w:rPr>
-          <w:rFonts w:ascii="Courier New" w:eastAsia="Times New Roman" w:hAnsi="Courier New" w:cs="Courier New"/>
-          <w:color w:val="A6ACCD"/>
-          <w:lang w:eastAsia="en-IN" w:bidi="hi-IN"/>
-        </w:rPr>
-        <w:t>os</w:t>
-      </w:r>
-      <w:proofErr w:type="spellEnd"/>
+        <w:t> os</w:t>
+      </w:r>
     </w:p>
     <w:p>
       <w:pPr>
@@ -9639,25 +9730,7 @@
           <w:color w:val="A6ACCD"/>
           <w:lang w:eastAsia="en-IN" w:bidi="hi-IN"/>
         </w:rPr>
-        <w:t> </w:t>
-      </w:r>
-      <w:proofErr w:type="spellStart"/>
-      <w:r>
-        <w:rPr>
-          <w:rFonts w:ascii="Courier New" w:eastAsia="Times New Roman" w:hAnsi="Courier New" w:cs="Courier New"/>
-          <w:color w:val="A6ACCD"/>
-          <w:lang w:eastAsia="en-IN" w:bidi="hi-IN"/>
-        </w:rPr>
-        <w:t>pytesseract</w:t>
-      </w:r>
-      <w:proofErr w:type="spellEnd"/>
-      <w:r>
-        <w:rPr>
-          <w:rFonts w:ascii="Courier New" w:eastAsia="Times New Roman" w:hAnsi="Courier New" w:cs="Courier New"/>
-          <w:color w:val="A6ACCD"/>
-          <w:lang w:eastAsia="en-IN" w:bidi="hi-IN"/>
-        </w:rPr>
-        <w:t> </w:t>
+        <w:t> pytesseract </w:t>
       </w:r>
       <w:r>
         <w:rPr>
@@ -9675,18 +9748,8 @@
           <w:color w:val="A6ACCD"/>
           <w:lang w:eastAsia="en-IN" w:bidi="hi-IN"/>
         </w:rPr>
-        <w:t> </w:t>
-      </w:r>
-      <w:proofErr w:type="spellStart"/>
-      <w:r>
-        <w:rPr>
-          <w:rFonts w:ascii="Courier New" w:eastAsia="Times New Roman" w:hAnsi="Courier New" w:cs="Courier New"/>
-          <w:color w:val="A6ACCD"/>
-          <w:lang w:eastAsia="en-IN" w:bidi="hi-IN"/>
-        </w:rPr>
-        <w:t>tess</w:t>
-      </w:r>
-      <w:proofErr w:type="spellEnd"/>
+        <w:t> tess</w:t>
+      </w:r>
     </w:p>
     <w:p>
       <w:pPr>
@@ -9808,16 +9871,7 @@
           <w:color w:val="A6ACCD"/>
           <w:lang w:eastAsia="en-IN" w:bidi="hi-IN"/>
         </w:rPr>
-        <w:t> </w:t>
-      </w:r>
-      <w:proofErr w:type="spellStart"/>
-      <w:r>
-        <w:rPr>
-          <w:rFonts w:ascii="Courier New" w:eastAsia="Times New Roman" w:hAnsi="Courier New" w:cs="Courier New"/>
-          <w:color w:val="A6ACCD"/>
-          <w:lang w:eastAsia="en-IN" w:bidi="hi-IN"/>
-        </w:rPr>
-        <w:t>flask</w:t>
+        <w:t> flask</w:t>
       </w:r>
       <w:r>
         <w:rPr>
@@ -9833,16 +9887,7 @@
           <w:color w:val="A6ACCD"/>
           <w:lang w:eastAsia="en-IN" w:bidi="hi-IN"/>
         </w:rPr>
-        <w:t>helpers</w:t>
-      </w:r>
-      <w:proofErr w:type="spellEnd"/>
-      <w:r>
-        <w:rPr>
-          <w:rFonts w:ascii="Courier New" w:eastAsia="Times New Roman" w:hAnsi="Courier New" w:cs="Courier New"/>
-          <w:color w:val="A6ACCD"/>
-          <w:lang w:eastAsia="en-IN" w:bidi="hi-IN"/>
-        </w:rPr>
-        <w:t> </w:t>
+        <w:t>helpers </w:t>
       </w:r>
       <w:r>
         <w:rPr>
@@ -9860,18 +9905,8 @@
           <w:color w:val="A6ACCD"/>
           <w:lang w:eastAsia="en-IN" w:bidi="hi-IN"/>
         </w:rPr>
-        <w:t> </w:t>
-      </w:r>
-      <w:proofErr w:type="spellStart"/>
-      <w:r>
-        <w:rPr>
-          <w:rFonts w:ascii="Courier New" w:eastAsia="Times New Roman" w:hAnsi="Courier New" w:cs="Courier New"/>
-          <w:color w:val="A6ACCD"/>
-          <w:lang w:eastAsia="en-IN" w:bidi="hi-IN"/>
-        </w:rPr>
-        <w:t>send_from_directory</w:t>
-      </w:r>
-      <w:proofErr w:type="spellEnd"/>
+        <w:t> send_from_directory</w:t>
+      </w:r>
     </w:p>
     <w:p>
       <w:pPr>
@@ -9899,25 +9934,7 @@
           <w:color w:val="A6ACCD"/>
           <w:lang w:eastAsia="en-IN" w:bidi="hi-IN"/>
         </w:rPr>
-        <w:t> </w:t>
-      </w:r>
-      <w:proofErr w:type="spellStart"/>
-      <w:r>
-        <w:rPr>
-          <w:rFonts w:ascii="Courier New" w:eastAsia="Times New Roman" w:hAnsi="Courier New" w:cs="Courier New"/>
-          <w:color w:val="A6ACCD"/>
-          <w:lang w:eastAsia="en-IN" w:bidi="hi-IN"/>
-        </w:rPr>
-        <w:t>os</w:t>
-      </w:r>
-      <w:proofErr w:type="spellEnd"/>
-      <w:r>
-        <w:rPr>
-          <w:rFonts w:ascii="Courier New" w:eastAsia="Times New Roman" w:hAnsi="Courier New" w:cs="Courier New"/>
-          <w:color w:val="A6ACCD"/>
-          <w:lang w:eastAsia="en-IN" w:bidi="hi-IN"/>
-        </w:rPr>
-        <w:t> </w:t>
+        <w:t> os </w:t>
       </w:r>
       <w:r>
         <w:rPr>
@@ -10155,7 +10172,6 @@
           <w:lang w:eastAsia="en-IN" w:bidi="hi-IN"/>
         </w:rPr>
       </w:pPr>
-      <w:proofErr w:type="spellStart"/>
       <w:r>
         <w:rPr>
           <w:rFonts w:ascii="Courier New" w:eastAsia="Times New Roman" w:hAnsi="Courier New" w:cs="Courier New"/>
@@ -10180,7 +10196,6 @@
         </w:rPr>
         <w:t>config</w:t>
       </w:r>
-      <w:proofErr w:type="spellEnd"/>
       <w:r>
         <w:rPr>
           <w:rFonts w:ascii="Courier New" w:eastAsia="Times New Roman" w:hAnsi="Courier New" w:cs="Courier New"/>
@@ -10240,7 +10255,6 @@
           <w:lang w:eastAsia="en-IN" w:bidi="hi-IN"/>
         </w:rPr>
       </w:pPr>
-      <w:proofErr w:type="spellStart"/>
       <w:r>
         <w:rPr>
           <w:rFonts w:ascii="Courier New" w:eastAsia="Times New Roman" w:hAnsi="Courier New" w:cs="Courier New"/>
@@ -10265,7 +10279,6 @@
         </w:rPr>
         <w:t>config</w:t>
       </w:r>
-      <w:proofErr w:type="spellEnd"/>
       <w:r>
         <w:rPr>
           <w:rFonts w:ascii="Courier New" w:eastAsia="Times New Roman" w:hAnsi="Courier New" w:cs="Courier New"/>
@@ -10344,7 +10357,6 @@
         </w:rPr>
         <w:t>@</w:t>
       </w:r>
-      <w:proofErr w:type="spellStart"/>
       <w:r>
         <w:rPr>
           <w:rFonts w:ascii="Courier New" w:eastAsia="Times New Roman" w:hAnsi="Courier New" w:cs="Courier New"/>
@@ -10369,7 +10381,6 @@
         </w:rPr>
         <w:t>route</w:t>
       </w:r>
-      <w:proofErr w:type="spellEnd"/>
       <w:r>
         <w:rPr>
           <w:rFonts w:ascii="Courier New" w:eastAsia="Times New Roman" w:hAnsi="Courier New" w:cs="Courier New"/>
@@ -10384,25 +10395,7 @@
           <w:color w:val="C3E88D"/>
           <w:lang w:eastAsia="en-IN" w:bidi="hi-IN"/>
         </w:rPr>
-        <w:t>/get-file/&lt;</w:t>
-      </w:r>
-      <w:proofErr w:type="spellStart"/>
-      <w:r>
-        <w:rPr>
-          <w:rFonts w:ascii="Courier New" w:eastAsia="Times New Roman" w:hAnsi="Courier New" w:cs="Courier New"/>
-          <w:color w:val="C3E88D"/>
-          <w:lang w:eastAsia="en-IN" w:bidi="hi-IN"/>
-        </w:rPr>
-        <w:t>file_name</w:t>
-      </w:r>
-      <w:proofErr w:type="spellEnd"/>
-      <w:r>
-        <w:rPr>
-          <w:rFonts w:ascii="Courier New" w:eastAsia="Times New Roman" w:hAnsi="Courier New" w:cs="Courier New"/>
-          <w:color w:val="C3E88D"/>
-          <w:lang w:eastAsia="en-IN" w:bidi="hi-IN"/>
-        </w:rPr>
-        <w:t>&gt;</w:t>
+        <w:t>/get-file/&lt;file_name&gt;</w:t>
       </w:r>
       <w:r>
         <w:rPr>
@@ -10439,7 +10432,6 @@
         </w:rPr>
         <w:t> </w:t>
       </w:r>
-      <w:proofErr w:type="spellStart"/>
       <w:r>
         <w:rPr>
           <w:rFonts w:ascii="Courier New" w:eastAsia="Times New Roman" w:hAnsi="Courier New" w:cs="Courier New"/>
@@ -10448,7 +10440,6 @@
         </w:rPr>
         <w:t>get_file</w:t>
       </w:r>
-      <w:proofErr w:type="spellEnd"/>
       <w:r>
         <w:rPr>
           <w:rFonts w:ascii="Courier New" w:eastAsia="Times New Roman" w:hAnsi="Courier New" w:cs="Courier New"/>
@@ -10457,7 +10448,6 @@
         </w:rPr>
         <w:t>(</w:t>
       </w:r>
-      <w:proofErr w:type="spellStart"/>
       <w:r>
         <w:rPr>
           <w:rFonts w:ascii="Courier New" w:eastAsia="Times New Roman" w:hAnsi="Courier New" w:cs="Courier New"/>
@@ -10466,7 +10456,6 @@
         </w:rPr>
         <w:t>file_name</w:t>
       </w:r>
-      <w:proofErr w:type="spellEnd"/>
       <w:r>
         <w:rPr>
           <w:rFonts w:ascii="Courier New" w:eastAsia="Times New Roman" w:hAnsi="Courier New" w:cs="Courier New"/>
@@ -10714,7 +10703,6 @@
         </w:rPr>
         <w:t> </w:t>
       </w:r>
-      <w:proofErr w:type="spellStart"/>
       <w:r>
         <w:rPr>
           <w:rFonts w:ascii="Courier New" w:eastAsia="Times New Roman" w:hAnsi="Courier New" w:cs="Courier New"/>
@@ -10723,7 +10711,6 @@
         </w:rPr>
         <w:t>FileNotFoundError</w:t>
       </w:r>
-      <w:proofErr w:type="spellEnd"/>
       <w:r>
         <w:rPr>
           <w:rFonts w:ascii="Courier New" w:eastAsia="Times New Roman" w:hAnsi="Courier New" w:cs="Courier New"/>
@@ -10821,7 +10808,6 @@
         </w:rPr>
         <w:t>@</w:t>
       </w:r>
-      <w:proofErr w:type="spellStart"/>
       <w:r>
         <w:rPr>
           <w:rFonts w:ascii="Courier New" w:eastAsia="Times New Roman" w:hAnsi="Courier New" w:cs="Courier New"/>
@@ -10846,7 +10832,6 @@
         </w:rPr>
         <w:t>route</w:t>
       </w:r>
-      <w:proofErr w:type="spellEnd"/>
       <w:r>
         <w:rPr>
           <w:rFonts w:ascii="Courier New" w:eastAsia="Times New Roman" w:hAnsi="Courier New" w:cs="Courier New"/>
@@ -10970,7 +10955,6 @@
         </w:rPr>
         <w:t> </w:t>
       </w:r>
-      <w:proofErr w:type="spellStart"/>
       <w:r>
         <w:rPr>
           <w:rFonts w:ascii="Courier New" w:eastAsia="Times New Roman" w:hAnsi="Courier New" w:cs="Courier New"/>
@@ -10979,7 +10963,6 @@
         </w:rPr>
         <w:t>upload_file</w:t>
       </w:r>
-      <w:proofErr w:type="spellEnd"/>
       <w:r>
         <w:rPr>
           <w:rFonts w:ascii="Courier New" w:eastAsia="Times New Roman" w:hAnsi="Courier New" w:cs="Courier New"/>
@@ -11023,16 +11006,7 @@
           <w:color w:val="A6ACCD"/>
           <w:lang w:eastAsia="en-IN" w:bidi="hi-IN"/>
         </w:rPr>
-        <w:t> </w:t>
-      </w:r>
-      <w:proofErr w:type="spellStart"/>
-      <w:r>
-        <w:rPr>
-          <w:rFonts w:ascii="Courier New" w:eastAsia="Times New Roman" w:hAnsi="Courier New" w:cs="Courier New"/>
-          <w:color w:val="A6ACCD"/>
-          <w:lang w:eastAsia="en-IN" w:bidi="hi-IN"/>
-        </w:rPr>
-        <w:t>request</w:t>
+        <w:t> request</w:t>
       </w:r>
       <w:r>
         <w:rPr>
@@ -11050,7 +11024,6 @@
         </w:rPr>
         <w:t>method</w:t>
       </w:r>
-      <w:proofErr w:type="spellEnd"/>
       <w:r>
         <w:rPr>
           <w:rFonts w:ascii="Courier New" w:eastAsia="Times New Roman" w:hAnsi="Courier New" w:cs="Courier New"/>
@@ -11132,16 +11105,7 @@
           <w:color w:val="A6ACCD"/>
           <w:lang w:eastAsia="en-IN" w:bidi="hi-IN"/>
         </w:rPr>
-        <w:t> </w:t>
-      </w:r>
-      <w:proofErr w:type="spellStart"/>
-      <w:r>
-        <w:rPr>
-          <w:rFonts w:ascii="Courier New" w:eastAsia="Times New Roman" w:hAnsi="Courier New" w:cs="Courier New"/>
-          <w:color w:val="A6ACCD"/>
-          <w:lang w:eastAsia="en-IN" w:bidi="hi-IN"/>
-        </w:rPr>
-        <w:t>request</w:t>
+        <w:t> request</w:t>
       </w:r>
       <w:r>
         <w:rPr>
@@ -11159,7 +11123,6 @@
         </w:rPr>
         <w:t>files</w:t>
       </w:r>
-      <w:proofErr w:type="spellEnd"/>
       <w:r>
         <w:rPr>
           <w:rFonts w:ascii="Courier New" w:eastAsia="Times New Roman" w:hAnsi="Courier New" w:cs="Courier New"/>
@@ -11241,25 +11204,7 @@
           <w:color w:val="A6ACCD"/>
           <w:lang w:eastAsia="en-IN" w:bidi="hi-IN"/>
         </w:rPr>
-        <w:t>        </w:t>
-      </w:r>
-      <w:proofErr w:type="spellStart"/>
-      <w:r>
-        <w:rPr>
-          <w:rFonts w:ascii="Courier New" w:eastAsia="Times New Roman" w:hAnsi="Courier New" w:cs="Courier New"/>
-          <w:color w:val="A6ACCD"/>
-          <w:lang w:eastAsia="en-IN" w:bidi="hi-IN"/>
-        </w:rPr>
-        <w:t>img</w:t>
-      </w:r>
-      <w:proofErr w:type="spellEnd"/>
-      <w:r>
-        <w:rPr>
-          <w:rFonts w:ascii="Courier New" w:eastAsia="Times New Roman" w:hAnsi="Courier New" w:cs="Courier New"/>
-          <w:color w:val="A6ACCD"/>
-          <w:lang w:eastAsia="en-IN" w:bidi="hi-IN"/>
-        </w:rPr>
-        <w:t> </w:t>
+        <w:t>        img </w:t>
       </w:r>
       <w:r>
         <w:rPr>
@@ -11275,16 +11220,7 @@
           <w:color w:val="A6ACCD"/>
           <w:lang w:eastAsia="en-IN" w:bidi="hi-IN"/>
         </w:rPr>
-        <w:t> </w:t>
-      </w:r>
-      <w:proofErr w:type="spellStart"/>
-      <w:r>
-        <w:rPr>
-          <w:rFonts w:ascii="Courier New" w:eastAsia="Times New Roman" w:hAnsi="Courier New" w:cs="Courier New"/>
-          <w:color w:val="A6ACCD"/>
-          <w:lang w:eastAsia="en-IN" w:bidi="hi-IN"/>
-        </w:rPr>
-        <w:t>Image</w:t>
+        <w:t> Image</w:t>
       </w:r>
       <w:r>
         <w:rPr>
@@ -11302,7 +11238,6 @@
         </w:rPr>
         <w:t>open</w:t>
       </w:r>
-      <w:proofErr w:type="spellEnd"/>
       <w:r>
         <w:rPr>
           <w:rFonts w:ascii="Courier New" w:eastAsia="Times New Roman" w:hAnsi="Courier New" w:cs="Courier New"/>
@@ -11360,16 +11295,7 @@
           <w:color w:val="A6ACCD"/>
           <w:lang w:eastAsia="en-IN" w:bidi="hi-IN"/>
         </w:rPr>
-        <w:t> </w:t>
-      </w:r>
-      <w:proofErr w:type="spellStart"/>
-      <w:r>
-        <w:rPr>
-          <w:rFonts w:ascii="Courier New" w:eastAsia="Times New Roman" w:hAnsi="Courier New" w:cs="Courier New"/>
-          <w:color w:val="A6ACCD"/>
-          <w:lang w:eastAsia="en-IN" w:bidi="hi-IN"/>
-        </w:rPr>
-        <w:t>tess</w:t>
+        <w:t> tess</w:t>
       </w:r>
       <w:r>
         <w:rPr>
@@ -11387,7 +11313,6 @@
         </w:rPr>
         <w:t>image_to_string</w:t>
       </w:r>
-      <w:proofErr w:type="spellEnd"/>
       <w:r>
         <w:rPr>
           <w:rFonts w:ascii="Courier New" w:eastAsia="Times New Roman" w:hAnsi="Courier New" w:cs="Courier New"/>
@@ -11396,7 +11321,6 @@
         </w:rPr>
         <w:t>(</w:t>
       </w:r>
-      <w:proofErr w:type="spellStart"/>
       <w:r>
         <w:rPr>
           <w:rFonts w:ascii="Courier New" w:eastAsia="Times New Roman" w:hAnsi="Courier New" w:cs="Courier New"/>
@@ -11405,7 +11329,6 @@
         </w:rPr>
         <w:t>img</w:t>
       </w:r>
-      <w:proofErr w:type="spellEnd"/>
       <w:r>
         <w:rPr>
           <w:rFonts w:ascii="Courier New" w:eastAsia="Times New Roman" w:hAnsi="Courier New" w:cs="Courier New"/>
@@ -11487,16 +11410,7 @@
           <w:color w:val="A6ACCD"/>
           <w:lang w:eastAsia="en-IN" w:bidi="hi-IN"/>
         </w:rPr>
-        <w:t> </w:t>
-      </w:r>
-      <w:proofErr w:type="spellStart"/>
-      <w:r>
-        <w:rPr>
-          <w:rFonts w:ascii="Courier New" w:eastAsia="Times New Roman" w:hAnsi="Courier New" w:cs="Courier New"/>
-          <w:color w:val="A6ACCD"/>
-          <w:lang w:eastAsia="en-IN" w:bidi="hi-IN"/>
-        </w:rPr>
-        <w:t>file</w:t>
+        <w:t> file</w:t>
       </w:r>
       <w:r>
         <w:rPr>
@@ -11530,7 +11444,6 @@
         </w:rPr>
         <w:t>split</w:t>
       </w:r>
-      <w:proofErr w:type="spellEnd"/>
       <w:r>
         <w:rPr>
           <w:rFonts w:ascii="Courier New" w:eastAsia="Times New Roman" w:hAnsi="Courier New" w:cs="Courier New"/>
@@ -11850,16 +11763,7 @@
           <w:color w:val="A6ACCD"/>
           <w:lang w:eastAsia="en-IN" w:bidi="hi-IN"/>
         </w:rPr>
-        <w:t> </w:t>
-      </w:r>
-      <w:proofErr w:type="spellStart"/>
-      <w:r>
-        <w:rPr>
-          <w:rFonts w:ascii="Courier New" w:eastAsia="Times New Roman" w:hAnsi="Courier New" w:cs="Courier New"/>
-          <w:color w:val="A6ACCD"/>
-          <w:lang w:eastAsia="en-IN" w:bidi="hi-IN"/>
-        </w:rPr>
-        <w:t>doc</w:t>
+        <w:t> doc</w:t>
       </w:r>
       <w:r>
         <w:rPr>
@@ -11877,7 +11781,6 @@
         </w:rPr>
         <w:t>add_paragraph</w:t>
       </w:r>
-      <w:proofErr w:type="spellEnd"/>
       <w:r>
         <w:rPr>
           <w:rFonts w:ascii="Courier New" w:eastAsia="Times New Roman" w:hAnsi="Courier New" w:cs="Courier New"/>
@@ -11920,16 +11823,7 @@
           <w:lang w:eastAsia="en-IN" w:bidi="hi-IN"/>
         </w:rPr>
         <w:lastRenderedPageBreak/>
-        <w:t>        </w:t>
-      </w:r>
-      <w:proofErr w:type="spellStart"/>
-      <w:r>
-        <w:rPr>
-          <w:rFonts w:ascii="Courier New" w:eastAsia="Times New Roman" w:hAnsi="Courier New" w:cs="Courier New"/>
-          <w:color w:val="A6ACCD"/>
-          <w:lang w:eastAsia="en-IN" w:bidi="hi-IN"/>
-        </w:rPr>
-        <w:t>doc</w:t>
+        <w:t>        doc</w:t>
       </w:r>
       <w:r>
         <w:rPr>
@@ -11947,7 +11841,6 @@
         </w:rPr>
         <w:t>save</w:t>
       </w:r>
-      <w:proofErr w:type="spellEnd"/>
       <w:r>
         <w:rPr>
           <w:rFonts w:ascii="Courier New" w:eastAsia="Times New Roman" w:hAnsi="Courier New" w:cs="Courier New"/>
@@ -11956,7 +11849,6 @@
         </w:rPr>
         <w:t>(</w:t>
       </w:r>
-      <w:proofErr w:type="spellStart"/>
       <w:r>
         <w:rPr>
           <w:rFonts w:ascii="Courier New" w:eastAsia="Times New Roman" w:hAnsi="Courier New" w:cs="Courier New"/>
@@ -11971,16 +11863,7 @@
           <w:color w:val="C3E88D"/>
           <w:lang w:eastAsia="en-IN" w:bidi="hi-IN"/>
         </w:rPr>
-        <w:t>"docs</w:t>
-      </w:r>
-      <w:proofErr w:type="spellEnd"/>
-      <w:r>
-        <w:rPr>
-          <w:rFonts w:ascii="Courier New" w:eastAsia="Times New Roman" w:hAnsi="Courier New" w:cs="Courier New"/>
-          <w:color w:val="C3E88D"/>
-          <w:lang w:eastAsia="en-IN" w:bidi="hi-IN"/>
-        </w:rPr>
-        <w:t>/</w:t>
+        <w:t>"docs/</w:t>
       </w:r>
       <w:r>
         <w:rPr>
@@ -12081,7 +11964,6 @@
         </w:rPr>
         <w:t> </w:t>
       </w:r>
-      <w:proofErr w:type="spellStart"/>
       <w:r>
         <w:rPr>
           <w:rFonts w:ascii="Courier New" w:eastAsia="Times New Roman" w:hAnsi="Courier New" w:cs="Courier New"/>
@@ -12090,7 +11972,6 @@
         </w:rPr>
         <w:t>make_response</w:t>
       </w:r>
-      <w:proofErr w:type="spellEnd"/>
       <w:r>
         <w:rPr>
           <w:rFonts w:ascii="Courier New" w:eastAsia="Times New Roman" w:hAnsi="Courier New" w:cs="Courier New"/>
@@ -12099,7 +11980,6 @@
         </w:rPr>
         <w:t>(</w:t>
       </w:r>
-      <w:proofErr w:type="spellStart"/>
       <w:r>
         <w:rPr>
           <w:rFonts w:ascii="Courier New" w:eastAsia="Times New Roman" w:hAnsi="Courier New" w:cs="Courier New"/>
@@ -12108,7 +11988,6 @@
         </w:rPr>
         <w:t>jsonify</w:t>
       </w:r>
-      <w:proofErr w:type="spellEnd"/>
       <w:r>
         <w:rPr>
           <w:rFonts w:ascii="Courier New" w:eastAsia="Times New Roman" w:hAnsi="Courier New" w:cs="Courier New"/>
@@ -12453,7 +12332,6 @@
         </w:rPr>
         <w:t> </w:t>
       </w:r>
-      <w:proofErr w:type="spellStart"/>
       <w:r>
         <w:rPr>
           <w:rFonts w:ascii="Courier New" w:eastAsia="Times New Roman" w:hAnsi="Courier New" w:cs="Courier New"/>
@@ -12462,7 +12340,6 @@
         </w:rPr>
         <w:t>render_template</w:t>
       </w:r>
-      <w:proofErr w:type="spellEnd"/>
       <w:r>
         <w:rPr>
           <w:rFonts w:ascii="Courier New" w:eastAsia="Times New Roman" w:hAnsi="Courier New" w:cs="Courier New"/>
@@ -12895,7 +12772,6 @@
         </w:rPr>
         <w:t> </w:t>
       </w:r>
-      <w:proofErr w:type="spellStart"/>
       <w:r>
         <w:rPr>
           <w:rFonts w:ascii="Courier New" w:eastAsia="Times New Roman" w:hAnsi="Courier New" w:cs="Courier New"/>
@@ -12906,7 +12782,6 @@
         </w:rPr>
         <w:t>lang</w:t>
       </w:r>
-      <w:proofErr w:type="spellEnd"/>
       <w:r>
         <w:rPr>
           <w:rFonts w:ascii="Courier New" w:eastAsia="Times New Roman" w:hAnsi="Courier New" w:cs="Courier New"/>
@@ -12917,7 +12792,6 @@
         </w:rPr>
         <w:t>="</w:t>
       </w:r>
-      <w:proofErr w:type="spellStart"/>
       <w:r>
         <w:rPr>
           <w:rFonts w:ascii="Courier New" w:eastAsia="Times New Roman" w:hAnsi="Courier New" w:cs="Courier New"/>
@@ -12928,7 +12802,6 @@
         </w:rPr>
         <w:t>en</w:t>
       </w:r>
-      <w:proofErr w:type="spellEnd"/>
       <w:r>
         <w:rPr>
           <w:rFonts w:ascii="Courier New" w:eastAsia="Times New Roman" w:hAnsi="Courier New" w:cs="Courier New"/>
@@ -13364,7 +13237,6 @@
         </w:rPr>
         <w:t> </w:t>
       </w:r>
-      <w:proofErr w:type="spellStart"/>
       <w:r>
         <w:rPr>
           <w:rFonts w:ascii="Courier New" w:eastAsia="Times New Roman" w:hAnsi="Courier New" w:cs="Courier New"/>
@@ -13375,7 +13247,6 @@
         </w:rPr>
         <w:t>rel</w:t>
       </w:r>
-      <w:proofErr w:type="spellEnd"/>
       <w:r>
         <w:rPr>
           <w:rFonts w:ascii="Courier New" w:eastAsia="Times New Roman" w:hAnsi="Courier New" w:cs="Courier New"/>
@@ -13406,7 +13277,6 @@
         </w:rPr>
         <w:t>" </w:t>
       </w:r>
-      <w:proofErr w:type="spellStart"/>
       <w:r>
         <w:rPr>
           <w:rFonts w:ascii="Courier New" w:eastAsia="Times New Roman" w:hAnsi="Courier New" w:cs="Courier New"/>
@@ -13417,7 +13287,6 @@
         </w:rPr>
         <w:t>href</w:t>
       </w:r>
-      <w:proofErr w:type="spellEnd"/>
       <w:r>
         <w:rPr>
           <w:rFonts w:ascii="Courier New" w:eastAsia="Times New Roman" w:hAnsi="Courier New" w:cs="Courier New"/>
@@ -13501,7 +13370,6 @@
         </w:rPr>
         <w:t> </w:t>
       </w:r>
-      <w:proofErr w:type="spellStart"/>
       <w:r>
         <w:rPr>
           <w:rFonts w:ascii="Courier New" w:eastAsia="Times New Roman" w:hAnsi="Courier New" w:cs="Courier New"/>
@@ -13512,7 +13380,6 @@
         </w:rPr>
         <w:t>rel</w:t>
       </w:r>
-      <w:proofErr w:type="spellEnd"/>
       <w:r>
         <w:rPr>
           <w:rFonts w:ascii="Courier New" w:eastAsia="Times New Roman" w:hAnsi="Courier New" w:cs="Courier New"/>
@@ -13543,7 +13410,6 @@
         </w:rPr>
         <w:t>" </w:t>
       </w:r>
-      <w:proofErr w:type="spellStart"/>
       <w:r>
         <w:rPr>
           <w:rFonts w:ascii="Courier New" w:eastAsia="Times New Roman" w:hAnsi="Courier New" w:cs="Courier New"/>
@@ -13554,7 +13420,6 @@
         </w:rPr>
         <w:t>href</w:t>
       </w:r>
-      <w:proofErr w:type="spellEnd"/>
       <w:r>
         <w:rPr>
           <w:rFonts w:ascii="Courier New" w:eastAsia="Times New Roman" w:hAnsi="Courier New" w:cs="Courier New"/>
@@ -14673,7 +14538,6 @@
         </w:rPr>
         <w:t>                                    </w:t>
       </w:r>
-      <w:proofErr w:type="spellStart"/>
       <w:r>
         <w:rPr>
           <w:rFonts w:ascii="Courier New" w:eastAsia="Times New Roman" w:hAnsi="Courier New" w:cs="Courier New"/>
@@ -14684,7 +14548,6 @@
         </w:rPr>
         <w:t>oninput</w:t>
       </w:r>
-      <w:proofErr w:type="spellEnd"/>
       <w:r>
         <w:rPr>
           <w:rFonts w:ascii="Courier New" w:eastAsia="Times New Roman" w:hAnsi="Courier New" w:cs="Courier New"/>
@@ -14695,7 +14558,6 @@
         </w:rPr>
         <w:t>="</w:t>
       </w:r>
-      <w:proofErr w:type="spellStart"/>
       <w:r>
         <w:rPr>
           <w:rFonts w:ascii="Courier New" w:eastAsia="Times New Roman" w:hAnsi="Courier New" w:cs="Courier New"/>
@@ -14706,7 +14568,6 @@
         </w:rPr>
         <w:t>inputFilename</w:t>
       </w:r>
-      <w:proofErr w:type="spellEnd"/>
       <w:r>
         <w:rPr>
           <w:rFonts w:ascii="Courier New" w:eastAsia="Times New Roman" w:hAnsi="Courier New" w:cs="Courier New"/>
@@ -15384,20 +15245,8 @@
           <w:szCs w:val="21"/>
           <w:lang w:eastAsia="en-IN" w:bidi="hi-IN"/>
         </w:rPr>
-        <w:t>upload-</w:t>
-      </w:r>
-      <w:proofErr w:type="spellStart"/>
-      <w:r>
-        <w:rPr>
-          <w:rFonts w:ascii="Courier New" w:eastAsia="Times New Roman" w:hAnsi="Courier New" w:cs="Courier New"/>
-          <w:color w:val="C3E88D"/>
-          <w:sz w:val="21"/>
-          <w:szCs w:val="21"/>
-          <w:lang w:eastAsia="en-IN" w:bidi="hi-IN"/>
-        </w:rPr>
-        <w:t>btn</w:t>
-      </w:r>
-      <w:proofErr w:type="spellEnd"/>
+        <w:t>upload-btn</w:t>
+      </w:r>
       <w:r>
         <w:rPr>
           <w:rFonts w:ascii="Courier New" w:eastAsia="Times New Roman" w:hAnsi="Courier New" w:cs="Courier New"/>
@@ -15451,7 +15300,6 @@
         </w:rPr>
         <w:t>="</w:t>
       </w:r>
-      <w:proofErr w:type="spellStart"/>
       <w:r>
         <w:rPr>
           <w:rFonts w:ascii="Courier New" w:eastAsia="Times New Roman" w:hAnsi="Courier New" w:cs="Courier New"/>
@@ -15460,40 +15308,7 @@
           <w:szCs w:val="21"/>
           <w:lang w:eastAsia="en-IN" w:bidi="hi-IN"/>
         </w:rPr>
-        <w:t>btn</w:t>
-      </w:r>
-      <w:proofErr w:type="spellEnd"/>
-      <w:r>
-        <w:rPr>
-          <w:rFonts w:ascii="Courier New" w:eastAsia="Times New Roman" w:hAnsi="Courier New" w:cs="Courier New"/>
-          <w:color w:val="C3E88D"/>
-          <w:sz w:val="21"/>
-          <w:szCs w:val="21"/>
-          <w:lang w:eastAsia="en-IN" w:bidi="hi-IN"/>
-        </w:rPr>
-        <w:t> </w:t>
-      </w:r>
-      <w:proofErr w:type="spellStart"/>
-      <w:r>
-        <w:rPr>
-          <w:rFonts w:ascii="Courier New" w:eastAsia="Times New Roman" w:hAnsi="Courier New" w:cs="Courier New"/>
-          <w:color w:val="C3E88D"/>
-          <w:sz w:val="21"/>
-          <w:szCs w:val="21"/>
-          <w:lang w:eastAsia="en-IN" w:bidi="hi-IN"/>
-        </w:rPr>
-        <w:t>btn</w:t>
-      </w:r>
-      <w:proofErr w:type="spellEnd"/>
-      <w:r>
-        <w:rPr>
-          <w:rFonts w:ascii="Courier New" w:eastAsia="Times New Roman" w:hAnsi="Courier New" w:cs="Courier New"/>
-          <w:color w:val="C3E88D"/>
-          <w:sz w:val="21"/>
-          <w:szCs w:val="21"/>
-          <w:lang w:eastAsia="en-IN" w:bidi="hi-IN"/>
-        </w:rPr>
-        <w:t>-secondary</w:t>
+        <w:t>btn btn-secondary</w:t>
       </w:r>
       <w:r>
         <w:rPr>
@@ -15690,7 +15505,6 @@
         </w:rPr>
         <w:t>="</w:t>
       </w:r>
-      <w:proofErr w:type="spellStart"/>
       <w:r>
         <w:rPr>
           <w:rFonts w:ascii="Courier New" w:eastAsia="Times New Roman" w:hAnsi="Courier New" w:cs="Courier New"/>
@@ -15701,7 +15515,6 @@
         </w:rPr>
         <w:t>hardReset</w:t>
       </w:r>
-      <w:proofErr w:type="spellEnd"/>
       <w:r>
         <w:rPr>
           <w:rFonts w:ascii="Courier New" w:eastAsia="Times New Roman" w:hAnsi="Courier New" w:cs="Courier New"/>
@@ -15971,7 +15784,6 @@
         </w:rPr>
         <w:t>="</w:t>
       </w:r>
-      <w:proofErr w:type="spellStart"/>
       <w:r>
         <w:rPr>
           <w:rFonts w:ascii="Courier New" w:eastAsia="Times New Roman" w:hAnsi="Courier New" w:cs="Courier New"/>
@@ -15980,40 +15792,7 @@
           <w:szCs w:val="21"/>
           <w:lang w:eastAsia="en-IN" w:bidi="hi-IN"/>
         </w:rPr>
-        <w:t>btn</w:t>
-      </w:r>
-      <w:proofErr w:type="spellEnd"/>
-      <w:r>
-        <w:rPr>
-          <w:rFonts w:ascii="Courier New" w:eastAsia="Times New Roman" w:hAnsi="Courier New" w:cs="Courier New"/>
-          <w:color w:val="C3E88D"/>
-          <w:sz w:val="21"/>
-          <w:szCs w:val="21"/>
-          <w:lang w:eastAsia="en-IN" w:bidi="hi-IN"/>
-        </w:rPr>
-        <w:t> </w:t>
-      </w:r>
-      <w:proofErr w:type="spellStart"/>
-      <w:r>
-        <w:rPr>
-          <w:rFonts w:ascii="Courier New" w:eastAsia="Times New Roman" w:hAnsi="Courier New" w:cs="Courier New"/>
-          <w:color w:val="C3E88D"/>
-          <w:sz w:val="21"/>
-          <w:szCs w:val="21"/>
-          <w:lang w:eastAsia="en-IN" w:bidi="hi-IN"/>
-        </w:rPr>
-        <w:t>btn</w:t>
-      </w:r>
-      <w:proofErr w:type="spellEnd"/>
-      <w:r>
-        <w:rPr>
-          <w:rFonts w:ascii="Courier New" w:eastAsia="Times New Roman" w:hAnsi="Courier New" w:cs="Courier New"/>
-          <w:color w:val="C3E88D"/>
-          <w:sz w:val="21"/>
-          <w:szCs w:val="21"/>
-          <w:lang w:eastAsia="en-IN" w:bidi="hi-IN"/>
-        </w:rPr>
-        <w:t>-secondary d-none</w:t>
+        <w:t>btn btn-secondary d-none</w:t>
       </w:r>
       <w:r>
         <w:rPr>
@@ -16076,20 +15855,8 @@
           <w:szCs w:val="21"/>
           <w:lang w:eastAsia="en-IN" w:bidi="hi-IN"/>
         </w:rPr>
-        <w:t>loading-</w:t>
-      </w:r>
-      <w:proofErr w:type="spellStart"/>
-      <w:r>
-        <w:rPr>
-          <w:rFonts w:ascii="Courier New" w:eastAsia="Times New Roman" w:hAnsi="Courier New" w:cs="Courier New"/>
-          <w:color w:val="C3E88D"/>
-          <w:sz w:val="21"/>
-          <w:szCs w:val="21"/>
-          <w:lang w:eastAsia="en-IN" w:bidi="hi-IN"/>
-        </w:rPr>
-        <w:t>btn</w:t>
-      </w:r>
-      <w:proofErr w:type="spellEnd"/>
+        <w:t>loading-btn</w:t>
+      </w:r>
       <w:r>
         <w:rPr>
           <w:rFonts w:ascii="Courier New" w:eastAsia="Times New Roman" w:hAnsi="Courier New" w:cs="Courier New"/>
@@ -16702,7 +16469,6 @@
         </w:rPr>
         <w:t>="</w:t>
       </w:r>
-      <w:proofErr w:type="spellStart"/>
       <w:r>
         <w:rPr>
           <w:rFonts w:ascii="Courier New" w:eastAsia="Times New Roman" w:hAnsi="Courier New" w:cs="Courier New"/>
@@ -16711,40 +16477,7 @@
           <w:szCs w:val="21"/>
           <w:lang w:eastAsia="en-IN" w:bidi="hi-IN"/>
         </w:rPr>
-        <w:t>btn</w:t>
-      </w:r>
-      <w:proofErr w:type="spellEnd"/>
-      <w:r>
-        <w:rPr>
-          <w:rFonts w:ascii="Courier New" w:eastAsia="Times New Roman" w:hAnsi="Courier New" w:cs="Courier New"/>
-          <w:color w:val="C3E88D"/>
-          <w:sz w:val="21"/>
-          <w:szCs w:val="21"/>
-          <w:lang w:eastAsia="en-IN" w:bidi="hi-IN"/>
-        </w:rPr>
-        <w:t> </w:t>
-      </w:r>
-      <w:proofErr w:type="spellStart"/>
-      <w:r>
-        <w:rPr>
-          <w:rFonts w:ascii="Courier New" w:eastAsia="Times New Roman" w:hAnsi="Courier New" w:cs="Courier New"/>
-          <w:color w:val="C3E88D"/>
-          <w:sz w:val="21"/>
-          <w:szCs w:val="21"/>
-          <w:lang w:eastAsia="en-IN" w:bidi="hi-IN"/>
-        </w:rPr>
-        <w:t>btn</w:t>
-      </w:r>
-      <w:proofErr w:type="spellEnd"/>
-      <w:r>
-        <w:rPr>
-          <w:rFonts w:ascii="Courier New" w:eastAsia="Times New Roman" w:hAnsi="Courier New" w:cs="Courier New"/>
-          <w:color w:val="C3E88D"/>
-          <w:sz w:val="21"/>
-          <w:szCs w:val="21"/>
-          <w:lang w:eastAsia="en-IN" w:bidi="hi-IN"/>
-        </w:rPr>
-        <w:t>-secondary d-none</w:t>
+        <w:t>btn btn-secondary d-none</w:t>
       </w:r>
       <w:r>
         <w:rPr>
@@ -16807,20 +16540,8 @@
           <w:szCs w:val="21"/>
           <w:lang w:eastAsia="en-IN" w:bidi="hi-IN"/>
         </w:rPr>
-        <w:t>cancel-</w:t>
-      </w:r>
-      <w:proofErr w:type="spellStart"/>
-      <w:r>
-        <w:rPr>
-          <w:rFonts w:ascii="Courier New" w:eastAsia="Times New Roman" w:hAnsi="Courier New" w:cs="Courier New"/>
-          <w:color w:val="C3E88D"/>
-          <w:sz w:val="21"/>
-          <w:szCs w:val="21"/>
-          <w:lang w:eastAsia="en-IN" w:bidi="hi-IN"/>
-        </w:rPr>
-        <w:t>btn</w:t>
-      </w:r>
-      <w:proofErr w:type="spellEnd"/>
+        <w:t>cancel-btn</w:t>
+      </w:r>
       <w:r>
         <w:rPr>
           <w:rFonts w:ascii="Courier New" w:eastAsia="Times New Roman" w:hAnsi="Courier New" w:cs="Courier New"/>
@@ -17092,7 +16813,6 @@
         </w:rPr>
         <w:t>="</w:t>
       </w:r>
-      <w:proofErr w:type="spellStart"/>
       <w:r>
         <w:rPr>
           <w:rFonts w:ascii="Courier New" w:eastAsia="Times New Roman" w:hAnsi="Courier New" w:cs="Courier New"/>
@@ -17101,40 +16821,7 @@
           <w:szCs w:val="21"/>
           <w:lang w:eastAsia="en-IN" w:bidi="hi-IN"/>
         </w:rPr>
-        <w:t>btn</w:t>
-      </w:r>
-      <w:proofErr w:type="spellEnd"/>
-      <w:r>
-        <w:rPr>
-          <w:rFonts w:ascii="Courier New" w:eastAsia="Times New Roman" w:hAnsi="Courier New" w:cs="Courier New"/>
-          <w:color w:val="C3E88D"/>
-          <w:sz w:val="21"/>
-          <w:szCs w:val="21"/>
-          <w:lang w:eastAsia="en-IN" w:bidi="hi-IN"/>
-        </w:rPr>
-        <w:t> </w:t>
-      </w:r>
-      <w:proofErr w:type="spellStart"/>
-      <w:r>
-        <w:rPr>
-          <w:rFonts w:ascii="Courier New" w:eastAsia="Times New Roman" w:hAnsi="Courier New" w:cs="Courier New"/>
-          <w:color w:val="C3E88D"/>
-          <w:sz w:val="21"/>
-          <w:szCs w:val="21"/>
-          <w:lang w:eastAsia="en-IN" w:bidi="hi-IN"/>
-        </w:rPr>
-        <w:t>btn</w:t>
-      </w:r>
-      <w:proofErr w:type="spellEnd"/>
-      <w:r>
-        <w:rPr>
-          <w:rFonts w:ascii="Courier New" w:eastAsia="Times New Roman" w:hAnsi="Courier New" w:cs="Courier New"/>
-          <w:color w:val="C3E88D"/>
-          <w:sz w:val="21"/>
-          <w:szCs w:val="21"/>
-          <w:lang w:eastAsia="en-IN" w:bidi="hi-IN"/>
-        </w:rPr>
-        <w:t>-secondary d-none</w:t>
+        <w:t>btn btn-secondary d-none</w:t>
       </w:r>
       <w:r>
         <w:rPr>
@@ -17197,20 +16884,8 @@
           <w:szCs w:val="21"/>
           <w:lang w:eastAsia="en-IN" w:bidi="hi-IN"/>
         </w:rPr>
-        <w:t>download-</w:t>
-      </w:r>
-      <w:proofErr w:type="spellStart"/>
-      <w:r>
-        <w:rPr>
-          <w:rFonts w:ascii="Courier New" w:eastAsia="Times New Roman" w:hAnsi="Courier New" w:cs="Courier New"/>
-          <w:color w:val="C3E88D"/>
-          <w:sz w:val="21"/>
-          <w:szCs w:val="21"/>
-          <w:lang w:eastAsia="en-IN" w:bidi="hi-IN"/>
-        </w:rPr>
-        <w:t>btn</w:t>
-      </w:r>
-      <w:proofErr w:type="spellEnd"/>
+        <w:t>download-btn</w:t>
+      </w:r>
       <w:r>
         <w:rPr>
           <w:rFonts w:ascii="Courier New" w:eastAsia="Times New Roman" w:hAnsi="Courier New" w:cs="Courier New"/>
@@ -17373,7 +17048,6 @@
         </w:rPr>
         <w:t>                                </w:t>
       </w:r>
-      <w:proofErr w:type="spellStart"/>
       <w:r>
         <w:rPr>
           <w:rFonts w:ascii="Courier New" w:eastAsia="Times New Roman" w:hAnsi="Courier New" w:cs="Courier New"/>
@@ -17384,7 +17058,6 @@
         </w:rPr>
         <w:t>href</w:t>
       </w:r>
-      <w:proofErr w:type="spellEnd"/>
       <w:r>
         <w:rPr>
           <w:rFonts w:ascii="Courier New" w:eastAsia="Times New Roman" w:hAnsi="Courier New" w:cs="Courier New"/>
@@ -18247,7 +17920,6 @@
         </w:rPr>
         <w:t>="</w:t>
       </w:r>
-      <w:proofErr w:type="spellStart"/>
       <w:r>
         <w:rPr>
           <w:rFonts w:ascii="Courier New" w:eastAsia="Times New Roman" w:hAnsi="Courier New" w:cs="Courier New"/>
@@ -18258,7 +17930,6 @@
         </w:rPr>
         <w:t>progressbar</w:t>
       </w:r>
-      <w:proofErr w:type="spellEnd"/>
       <w:r>
         <w:rPr>
           <w:rFonts w:ascii="Courier New" w:eastAsia="Times New Roman" w:hAnsi="Courier New" w:cs="Courier New"/>
@@ -18300,20 +17971,8 @@
           <w:szCs w:val="21"/>
           <w:lang w:eastAsia="en-IN" w:bidi="hi-IN"/>
         </w:rPr>
-        <w:t>aria-</w:t>
-      </w:r>
-      <w:proofErr w:type="spellStart"/>
-      <w:r>
-        <w:rPr>
-          <w:rFonts w:ascii="Courier New" w:eastAsia="Times New Roman" w:hAnsi="Courier New" w:cs="Courier New"/>
-          <w:color w:val="C792EA"/>
-          <w:sz w:val="21"/>
-          <w:szCs w:val="21"/>
-          <w:lang w:eastAsia="en-IN" w:bidi="hi-IN"/>
-        </w:rPr>
-        <w:t>valuenow</w:t>
-      </w:r>
-      <w:proofErr w:type="spellEnd"/>
+        <w:t>aria-valuenow</w:t>
+      </w:r>
       <w:r>
         <w:rPr>
           <w:rFonts w:ascii="Courier New" w:eastAsia="Times New Roman" w:hAnsi="Courier New" w:cs="Courier New"/>
@@ -18375,20 +18034,8 @@
           <w:szCs w:val="21"/>
           <w:lang w:eastAsia="en-IN" w:bidi="hi-IN"/>
         </w:rPr>
-        <w:t>aria-</w:t>
-      </w:r>
-      <w:proofErr w:type="spellStart"/>
-      <w:r>
-        <w:rPr>
-          <w:rFonts w:ascii="Courier New" w:eastAsia="Times New Roman" w:hAnsi="Courier New" w:cs="Courier New"/>
-          <w:color w:val="C792EA"/>
-          <w:sz w:val="21"/>
-          <w:szCs w:val="21"/>
-          <w:lang w:eastAsia="en-IN" w:bidi="hi-IN"/>
-        </w:rPr>
-        <w:t>valuemin</w:t>
-      </w:r>
-      <w:proofErr w:type="spellEnd"/>
+        <w:t>aria-valuemin</w:t>
+      </w:r>
       <w:r>
         <w:rPr>
           <w:rFonts w:ascii="Courier New" w:eastAsia="Times New Roman" w:hAnsi="Courier New" w:cs="Courier New"/>
@@ -18451,20 +18098,8 @@
           <w:szCs w:val="21"/>
           <w:lang w:eastAsia="en-IN" w:bidi="hi-IN"/>
         </w:rPr>
-        <w:t>aria-</w:t>
-      </w:r>
-      <w:proofErr w:type="spellStart"/>
-      <w:r>
-        <w:rPr>
-          <w:rFonts w:ascii="Courier New" w:eastAsia="Times New Roman" w:hAnsi="Courier New" w:cs="Courier New"/>
-          <w:color w:val="C792EA"/>
-          <w:sz w:val="21"/>
-          <w:szCs w:val="21"/>
-          <w:lang w:eastAsia="en-IN" w:bidi="hi-IN"/>
-        </w:rPr>
-        <w:t>valuemax</w:t>
-      </w:r>
-      <w:proofErr w:type="spellEnd"/>
+        <w:t>aria-valuemax</w:t>
+      </w:r>
       <w:r>
         <w:rPr>
           <w:rFonts w:ascii="Courier New" w:eastAsia="Times New Roman" w:hAnsi="Courier New" w:cs="Courier New"/>
@@ -19228,7 +18863,6 @@
         </w:rPr>
         <w:t>&lt;</w:t>
       </w:r>
-      <w:proofErr w:type="spellStart"/>
       <w:r>
         <w:rPr>
           <w:rFonts w:ascii="Courier New" w:eastAsia="Times New Roman" w:hAnsi="Courier New" w:cs="Courier New"/>
@@ -19239,7 +18873,6 @@
         </w:rPr>
         <w:t>textarea</w:t>
       </w:r>
-      <w:proofErr w:type="spellEnd"/>
     </w:p>
     <w:p>
       <w:pPr>
@@ -19452,7 +19085,6 @@
         </w:rPr>
         <w:t>                    &gt;&lt;/</w:t>
       </w:r>
-      <w:proofErr w:type="spellStart"/>
       <w:r>
         <w:rPr>
           <w:rFonts w:ascii="Courier New" w:eastAsia="Times New Roman" w:hAnsi="Courier New" w:cs="Courier New"/>
@@ -19463,7 +19095,6 @@
         </w:rPr>
         <w:t>textarea</w:t>
       </w:r>
-      <w:proofErr w:type="spellEnd"/>
       <w:r>
         <w:rPr>
           <w:rFonts w:ascii="Courier New" w:eastAsia="Times New Roman" w:hAnsi="Courier New" w:cs="Courier New"/>
@@ -19689,7 +19320,6 @@
         </w:rPr>
         <w:t> </w:t>
       </w:r>
-      <w:proofErr w:type="spellStart"/>
       <w:r>
         <w:rPr>
           <w:rFonts w:ascii="Courier New" w:eastAsia="Times New Roman" w:hAnsi="Courier New" w:cs="Courier New"/>
@@ -19700,7 +19330,6 @@
         </w:rPr>
         <w:t>src</w:t>
       </w:r>
-      <w:proofErr w:type="spellEnd"/>
       <w:r>
         <w:rPr>
           <w:rFonts w:ascii="Courier New" w:eastAsia="Times New Roman" w:hAnsi="Courier New" w:cs="Courier New"/>
@@ -19794,7 +19423,6 @@
         </w:rPr>
         <w:t> </w:t>
       </w:r>
-      <w:proofErr w:type="spellStart"/>
       <w:r>
         <w:rPr>
           <w:rFonts w:ascii="Courier New" w:eastAsia="Times New Roman" w:hAnsi="Courier New" w:cs="Courier New"/>
@@ -19805,7 +19433,6 @@
         </w:rPr>
         <w:t>src</w:t>
       </w:r>
-      <w:proofErr w:type="spellEnd"/>
       <w:r>
         <w:rPr>
           <w:rFonts w:ascii="Courier New" w:eastAsia="Times New Roman" w:hAnsi="Courier New" w:cs="Courier New"/>
@@ -19899,7 +19526,6 @@
         </w:rPr>
         <w:t> </w:t>
       </w:r>
-      <w:proofErr w:type="spellStart"/>
       <w:r>
         <w:rPr>
           <w:rFonts w:ascii="Courier New" w:eastAsia="Times New Roman" w:hAnsi="Courier New" w:cs="Courier New"/>
@@ -19910,7 +19536,6 @@
         </w:rPr>
         <w:t>src</w:t>
       </w:r>
-      <w:proofErr w:type="spellEnd"/>
       <w:r>
         <w:rPr>
           <w:rFonts w:ascii="Courier New" w:eastAsia="Times New Roman" w:hAnsi="Courier New" w:cs="Courier New"/>
@@ -21210,7 +20835,6 @@
         </w:rPr>
         <w:t>            </w:t>
       </w:r>
-      <w:proofErr w:type="spellStart"/>
       <w:r>
         <w:rPr>
           <w:rFonts w:ascii="Courier New" w:eastAsia="Times New Roman" w:hAnsi="Courier New" w:cs="Courier New"/>
@@ -21221,7 +20845,6 @@
         </w:rPr>
         <w:t>const</w:t>
       </w:r>
-      <w:proofErr w:type="spellEnd"/>
       <w:r>
         <w:rPr>
           <w:rFonts w:ascii="Courier New" w:eastAsia="Times New Roman" w:hAnsi="Courier New" w:cs="Courier New"/>
@@ -21250,18 +20873,7 @@
           <w:szCs w:val="21"/>
           <w:lang w:eastAsia="en-IN" w:bidi="hi-IN"/>
         </w:rPr>
-        <w:t> </w:t>
-      </w:r>
-      <w:proofErr w:type="spellStart"/>
-      <w:r>
-        <w:rPr>
-          <w:rFonts w:ascii="Courier New" w:eastAsia="Times New Roman" w:hAnsi="Courier New" w:cs="Courier New"/>
-          <w:color w:val="A6ACCD"/>
-          <w:sz w:val="21"/>
-          <w:szCs w:val="21"/>
-          <w:lang w:eastAsia="en-IN" w:bidi="hi-IN"/>
-        </w:rPr>
-        <w:t>document</w:t>
+        <w:t> document</w:t>
       </w:r>
       <w:r>
         <w:rPr>
@@ -21283,7 +20895,6 @@
         </w:rPr>
         <w:t>querySelector</w:t>
       </w:r>
-      <w:proofErr w:type="spellEnd"/>
       <w:r>
         <w:rPr>
           <w:rFonts w:ascii="Courier New" w:eastAsia="Times New Roman" w:hAnsi="Courier New" w:cs="Courier New"/>
@@ -21666,7 +21277,6 @@
         </w:rPr>
         <w:t>            </w:t>
       </w:r>
-      <w:proofErr w:type="spellStart"/>
       <w:r>
         <w:rPr>
           <w:rFonts w:ascii="Courier New" w:eastAsia="Times New Roman" w:hAnsi="Courier New" w:cs="Courier New"/>
@@ -21677,38 +21287,15 @@
         </w:rPr>
         <w:t>const</w:t>
       </w:r>
-      <w:proofErr w:type="spellEnd"/>
-      <w:r>
-        <w:rPr>
-          <w:rFonts w:ascii="Courier New" w:eastAsia="Times New Roman" w:hAnsi="Courier New" w:cs="Courier New"/>
-          <w:color w:val="A6ACCD"/>
-          <w:sz w:val="21"/>
-          <w:szCs w:val="21"/>
-          <w:lang w:eastAsia="en-IN" w:bidi="hi-IN"/>
-        </w:rPr>
-        <w:t> </w:t>
-      </w:r>
-      <w:proofErr w:type="spellStart"/>
-      <w:r>
-        <w:rPr>
-          <w:rFonts w:ascii="Courier New" w:eastAsia="Times New Roman" w:hAnsi="Courier New" w:cs="Courier New"/>
-          <w:color w:val="A6ACCD"/>
-          <w:sz w:val="21"/>
-          <w:szCs w:val="21"/>
-          <w:lang w:eastAsia="en-IN" w:bidi="hi-IN"/>
-        </w:rPr>
-        <w:t>showAlert</w:t>
-      </w:r>
-      <w:proofErr w:type="spellEnd"/>
-      <w:r>
-        <w:rPr>
-          <w:rFonts w:ascii="Courier New" w:eastAsia="Times New Roman" w:hAnsi="Courier New" w:cs="Courier New"/>
-          <w:color w:val="A6ACCD"/>
-          <w:sz w:val="21"/>
-          <w:szCs w:val="21"/>
-          <w:lang w:eastAsia="en-IN" w:bidi="hi-IN"/>
-        </w:rPr>
-        <w:t> </w:t>
+      <w:r>
+        <w:rPr>
+          <w:rFonts w:ascii="Courier New" w:eastAsia="Times New Roman" w:hAnsi="Courier New" w:cs="Courier New"/>
+          <w:color w:val="A6ACCD"/>
+          <w:sz w:val="21"/>
+          <w:szCs w:val="21"/>
+          <w:lang w:eastAsia="en-IN" w:bidi="hi-IN"/>
+        </w:rPr>
+        <w:t> showAlert </w:t>
       </w:r>
       <w:r>
         <w:rPr>
@@ -21843,7 +21430,6 @@
         </w:rPr>
         <w:t>                </w:t>
       </w:r>
-      <w:proofErr w:type="spellStart"/>
       <w:r>
         <w:rPr>
           <w:rFonts w:ascii="Courier New" w:eastAsia="Times New Roman" w:hAnsi="Courier New" w:cs="Courier New"/>
@@ -21874,7 +21460,6 @@
         </w:rPr>
         <w:t>innerHTML</w:t>
       </w:r>
-      <w:proofErr w:type="spellEnd"/>
       <w:r>
         <w:rPr>
           <w:rFonts w:ascii="Courier New" w:eastAsia="Times New Roman" w:hAnsi="Courier New" w:cs="Courier New"/>
@@ -22236,7 +21821,6 @@
         </w:rPr>
         <w:t>            </w:t>
       </w:r>
-      <w:proofErr w:type="spellStart"/>
       <w:r>
         <w:rPr>
           <w:rFonts w:ascii="Courier New" w:eastAsia="Times New Roman" w:hAnsi="Courier New" w:cs="Courier New"/>
@@ -22247,38 +21831,15 @@
         </w:rPr>
         <w:t>const</w:t>
       </w:r>
-      <w:proofErr w:type="spellEnd"/>
-      <w:r>
-        <w:rPr>
-          <w:rFonts w:ascii="Courier New" w:eastAsia="Times New Roman" w:hAnsi="Courier New" w:cs="Courier New"/>
-          <w:color w:val="A6ACCD"/>
-          <w:sz w:val="21"/>
-          <w:szCs w:val="21"/>
-          <w:lang w:eastAsia="en-IN" w:bidi="hi-IN"/>
-        </w:rPr>
-        <w:t> </w:t>
-      </w:r>
-      <w:proofErr w:type="spellStart"/>
-      <w:r>
-        <w:rPr>
-          <w:rFonts w:ascii="Courier New" w:eastAsia="Times New Roman" w:hAnsi="Courier New" w:cs="Courier New"/>
-          <w:color w:val="A6ACCD"/>
-          <w:sz w:val="21"/>
-          <w:szCs w:val="21"/>
-          <w:lang w:eastAsia="en-IN" w:bidi="hi-IN"/>
-        </w:rPr>
-        <w:t>inputFilename</w:t>
-      </w:r>
-      <w:proofErr w:type="spellEnd"/>
-      <w:r>
-        <w:rPr>
-          <w:rFonts w:ascii="Courier New" w:eastAsia="Times New Roman" w:hAnsi="Courier New" w:cs="Courier New"/>
-          <w:color w:val="A6ACCD"/>
-          <w:sz w:val="21"/>
-          <w:szCs w:val="21"/>
-          <w:lang w:eastAsia="en-IN" w:bidi="hi-IN"/>
-        </w:rPr>
-        <w:t> </w:t>
+      <w:r>
+        <w:rPr>
+          <w:rFonts w:ascii="Courier New" w:eastAsia="Times New Roman" w:hAnsi="Courier New" w:cs="Courier New"/>
+          <w:color w:val="A6ACCD"/>
+          <w:sz w:val="21"/>
+          <w:szCs w:val="21"/>
+          <w:lang w:eastAsia="en-IN" w:bidi="hi-IN"/>
+        </w:rPr>
+        <w:t> inputFilename </w:t>
       </w:r>
       <w:r>
         <w:rPr>
@@ -22373,7 +21934,6 @@
         </w:rPr>
         <w:t>                </w:t>
       </w:r>
-      <w:proofErr w:type="spellStart"/>
       <w:r>
         <w:rPr>
           <w:rFonts w:ascii="Courier New" w:eastAsia="Times New Roman" w:hAnsi="Courier New" w:cs="Courier New"/>
@@ -22404,7 +21964,6 @@
         </w:rPr>
         <w:t>innerHTML</w:t>
       </w:r>
-      <w:proofErr w:type="spellEnd"/>
       <w:r>
         <w:rPr>
           <w:rFonts w:ascii="Courier New" w:eastAsia="Times New Roman" w:hAnsi="Courier New" w:cs="Courier New"/>
@@ -22435,7 +21994,6 @@
         </w:rPr>
         <w:t> </w:t>
       </w:r>
-      <w:proofErr w:type="spellStart"/>
       <w:r>
         <w:rPr>
           <w:rFonts w:ascii="Courier New" w:eastAsia="Times New Roman" w:hAnsi="Courier New" w:cs="Courier New"/>
@@ -22466,7 +22024,6 @@
         </w:rPr>
         <w:t>files</w:t>
       </w:r>
-      <w:proofErr w:type="spellEnd"/>
       <w:r>
         <w:rPr>
           <w:rFonts w:ascii="Courier New" w:eastAsia="Times New Roman" w:hAnsi="Courier New" w:cs="Courier New"/>
@@ -22596,7 +22153,6 @@
         </w:rPr>
         <w:t>            </w:t>
       </w:r>
-      <w:proofErr w:type="spellStart"/>
       <w:r>
         <w:rPr>
           <w:rFonts w:ascii="Courier New" w:eastAsia="Times New Roman" w:hAnsi="Courier New" w:cs="Courier New"/>
@@ -22607,7 +22163,6 @@
         </w:rPr>
         <w:t>const</w:t>
       </w:r>
-      <w:proofErr w:type="spellEnd"/>
       <w:r>
         <w:rPr>
           <w:rFonts w:ascii="Courier New" w:eastAsia="Times New Roman" w:hAnsi="Courier New" w:cs="Courier New"/>
@@ -22648,7 +22203,6 @@
         </w:rPr>
         <w:t>(</w:t>
       </w:r>
-      <w:proofErr w:type="spellStart"/>
       <w:r>
         <w:rPr>
           <w:rFonts w:ascii="Courier New" w:eastAsia="Times New Roman" w:hAnsi="Courier New" w:cs="Courier New"/>
@@ -22659,7 +22213,6 @@
         </w:rPr>
         <w:t>url</w:t>
       </w:r>
-      <w:proofErr w:type="spellEnd"/>
       <w:r>
         <w:rPr>
           <w:rFonts w:ascii="Courier New" w:eastAsia="Times New Roman" w:hAnsi="Courier New" w:cs="Courier New"/>
@@ -22765,7 +22318,6 @@
         </w:rPr>
         <w:t>!</w:t>
       </w:r>
-      <w:proofErr w:type="spellStart"/>
       <w:r>
         <w:rPr>
           <w:rFonts w:ascii="Courier New" w:eastAsia="Times New Roman" w:hAnsi="Courier New" w:cs="Courier New"/>
@@ -22796,7 +22348,6 @@
         </w:rPr>
         <w:t>value</w:t>
       </w:r>
-      <w:proofErr w:type="spellEnd"/>
       <w:r>
         <w:rPr>
           <w:rFonts w:ascii="Courier New" w:eastAsia="Times New Roman" w:hAnsi="Courier New" w:cs="Courier New"/>
@@ -22840,7 +22391,6 @@
         </w:rPr>
         <w:t>                    </w:t>
       </w:r>
-      <w:proofErr w:type="spellStart"/>
       <w:r>
         <w:rPr>
           <w:rFonts w:ascii="Courier New" w:eastAsia="Times New Roman" w:hAnsi="Courier New" w:cs="Courier New"/>
@@ -22851,7 +22401,6 @@
         </w:rPr>
         <w:t>showAlert</w:t>
       </w:r>
-      <w:proofErr w:type="spellEnd"/>
       <w:r>
         <w:rPr>
           <w:rFonts w:ascii="Courier New" w:eastAsia="Times New Roman" w:hAnsi="Courier New" w:cs="Courier New"/>
@@ -23066,7 +22615,6 @@
         </w:rPr>
         <w:t>                </w:t>
       </w:r>
-      <w:proofErr w:type="spellStart"/>
       <w:r>
         <w:rPr>
           <w:rFonts w:ascii="Courier New" w:eastAsia="Times New Roman" w:hAnsi="Courier New" w:cs="Courier New"/>
@@ -23077,7 +22625,6 @@
         </w:rPr>
         <w:t>const</w:t>
       </w:r>
-      <w:proofErr w:type="spellEnd"/>
       <w:r>
         <w:rPr>
           <w:rFonts w:ascii="Courier New" w:eastAsia="Times New Roman" w:hAnsi="Courier New" w:cs="Courier New"/>
@@ -23148,7 +22695,6 @@
         </w:rPr>
         <w:t> </w:t>
       </w:r>
-      <w:proofErr w:type="spellStart"/>
       <w:r>
         <w:rPr>
           <w:rFonts w:ascii="Courier New" w:eastAsia="Times New Roman" w:hAnsi="Courier New" w:cs="Courier New"/>
@@ -23159,7 +22705,6 @@
         </w:rPr>
         <w:t>FormData</w:t>
       </w:r>
-      <w:proofErr w:type="spellEnd"/>
       <w:r>
         <w:rPr>
           <w:rFonts w:ascii="Courier New" w:eastAsia="Times New Roman" w:hAnsi="Courier New" w:cs="Courier New"/>
@@ -23203,7 +22748,6 @@
         </w:rPr>
         <w:t>                </w:t>
       </w:r>
-      <w:proofErr w:type="spellStart"/>
       <w:r>
         <w:rPr>
           <w:rFonts w:ascii="Courier New" w:eastAsia="Times New Roman" w:hAnsi="Courier New" w:cs="Courier New"/>
@@ -23214,7 +22758,6 @@
         </w:rPr>
         <w:t>const</w:t>
       </w:r>
-      <w:proofErr w:type="spellEnd"/>
       <w:r>
         <w:rPr>
           <w:rFonts w:ascii="Courier New" w:eastAsia="Times New Roman" w:hAnsi="Courier New" w:cs="Courier New"/>
@@ -23285,7 +22828,6 @@
         </w:rPr>
         <w:t> </w:t>
       </w:r>
-      <w:proofErr w:type="spellStart"/>
       <w:r>
         <w:rPr>
           <w:rFonts w:ascii="Courier New" w:eastAsia="Times New Roman" w:hAnsi="Courier New" w:cs="Courier New"/>
@@ -23296,7 +22838,6 @@
         </w:rPr>
         <w:t>XMLHttpRequest</w:t>
       </w:r>
-      <w:proofErr w:type="spellEnd"/>
       <w:r>
         <w:rPr>
           <w:rFonts w:ascii="Courier New" w:eastAsia="Times New Roman" w:hAnsi="Courier New" w:cs="Courier New"/>
@@ -23340,7 +22881,6 @@
         </w:rPr>
         <w:t>                </w:t>
       </w:r>
-      <w:proofErr w:type="spellStart"/>
       <w:r>
         <w:rPr>
           <w:rFonts w:ascii="Courier New" w:eastAsia="Times New Roman" w:hAnsi="Courier New" w:cs="Courier New"/>
@@ -23371,7 +22911,6 @@
         </w:rPr>
         <w:t>responseType</w:t>
       </w:r>
-      <w:proofErr w:type="spellEnd"/>
       <w:r>
         <w:rPr>
           <w:rFonts w:ascii="Courier New" w:eastAsia="Times New Roman" w:hAnsi="Courier New" w:cs="Courier New"/>
@@ -23468,7 +23007,6 @@
         </w:rPr>
         <w:t>                </w:t>
       </w:r>
-      <w:proofErr w:type="spellStart"/>
       <w:r>
         <w:rPr>
           <w:rFonts w:ascii="Courier New" w:eastAsia="Times New Roman" w:hAnsi="Courier New" w:cs="Courier New"/>
@@ -23499,7 +23037,6 @@
         </w:rPr>
         <w:t>innerHTML</w:t>
       </w:r>
-      <w:proofErr w:type="spellEnd"/>
       <w:r>
         <w:rPr>
           <w:rFonts w:ascii="Courier New" w:eastAsia="Times New Roman" w:hAnsi="Courier New" w:cs="Courier New"/>
@@ -23576,7 +23113,6 @@
         </w:rPr>
         <w:t>                </w:t>
       </w:r>
-      <w:proofErr w:type="spellStart"/>
       <w:r>
         <w:rPr>
           <w:rFonts w:ascii="Courier New" w:eastAsia="Times New Roman" w:hAnsi="Courier New" w:cs="Courier New"/>
@@ -23607,7 +23143,6 @@
         </w:rPr>
         <w:t>disabled</w:t>
       </w:r>
-      <w:proofErr w:type="spellEnd"/>
       <w:r>
         <w:rPr>
           <w:rFonts w:ascii="Courier New" w:eastAsia="Times New Roman" w:hAnsi="Courier New" w:cs="Courier New"/>
@@ -23681,7 +23216,6 @@
         </w:rPr>
         <w:t>                </w:t>
       </w:r>
-      <w:proofErr w:type="spellStart"/>
       <w:r>
         <w:rPr>
           <w:rFonts w:ascii="Courier New" w:eastAsia="Times New Roman" w:hAnsi="Courier New" w:cs="Courier New"/>
@@ -23732,7 +23266,6 @@
         </w:rPr>
         <w:t>add</w:t>
       </w:r>
-      <w:proofErr w:type="spellEnd"/>
       <w:r>
         <w:rPr>
           <w:rFonts w:ascii="Courier New" w:eastAsia="Times New Roman" w:hAnsi="Courier New" w:cs="Courier New"/>
@@ -23816,7 +23349,6 @@
         </w:rPr>
         <w:t>                </w:t>
       </w:r>
-      <w:proofErr w:type="spellStart"/>
       <w:r>
         <w:rPr>
           <w:rFonts w:ascii="Courier New" w:eastAsia="Times New Roman" w:hAnsi="Courier New" w:cs="Courier New"/>
@@ -23867,7 +23399,6 @@
         </w:rPr>
         <w:t>remove</w:t>
       </w:r>
-      <w:proofErr w:type="spellEnd"/>
       <w:r>
         <w:rPr>
           <w:rFonts w:ascii="Courier New" w:eastAsia="Times New Roman" w:hAnsi="Courier New" w:cs="Courier New"/>
@@ -23951,7 +23482,6 @@
         </w:rPr>
         <w:t>                </w:t>
       </w:r>
-      <w:proofErr w:type="spellStart"/>
       <w:r>
         <w:rPr>
           <w:rFonts w:ascii="Courier New" w:eastAsia="Times New Roman" w:hAnsi="Courier New" w:cs="Courier New"/>
@@ -24002,7 +23532,6 @@
         </w:rPr>
         <w:t>remove</w:t>
       </w:r>
-      <w:proofErr w:type="spellEnd"/>
       <w:r>
         <w:rPr>
           <w:rFonts w:ascii="Courier New" w:eastAsia="Times New Roman" w:hAnsi="Courier New" w:cs="Courier New"/>
@@ -24086,7 +23615,6 @@
         </w:rPr>
         <w:t>                </w:t>
       </w:r>
-      <w:proofErr w:type="spellStart"/>
       <w:r>
         <w:rPr>
           <w:rFonts w:ascii="Courier New" w:eastAsia="Times New Roman" w:hAnsi="Courier New" w:cs="Courier New"/>
@@ -24137,7 +23665,6 @@
         </w:rPr>
         <w:t>remove</w:t>
       </w:r>
-      <w:proofErr w:type="spellEnd"/>
       <w:r>
         <w:rPr>
           <w:rFonts w:ascii="Courier New" w:eastAsia="Times New Roman" w:hAnsi="Courier New" w:cs="Courier New"/>
@@ -24234,7 +23761,6 @@
         </w:rPr>
         <w:t>                </w:t>
       </w:r>
-      <w:proofErr w:type="spellStart"/>
       <w:r>
         <w:rPr>
           <w:rFonts w:ascii="Courier New" w:eastAsia="Times New Roman" w:hAnsi="Courier New" w:cs="Courier New"/>
@@ -24245,7 +23771,6 @@
         </w:rPr>
         <w:t>const</w:t>
       </w:r>
-      <w:proofErr w:type="spellEnd"/>
       <w:r>
         <w:rPr>
           <w:rFonts w:ascii="Courier New" w:eastAsia="Times New Roman" w:hAnsi="Courier New" w:cs="Courier New"/>
@@ -24296,7 +23821,6 @@
         </w:rPr>
         <w:t> </w:t>
       </w:r>
-      <w:proofErr w:type="spellStart"/>
       <w:r>
         <w:rPr>
           <w:rFonts w:ascii="Courier New" w:eastAsia="Times New Roman" w:hAnsi="Courier New" w:cs="Courier New"/>
@@ -24327,7 +23851,6 @@
         </w:rPr>
         <w:t>files</w:t>
       </w:r>
-      <w:proofErr w:type="spellEnd"/>
       <w:r>
         <w:rPr>
           <w:rFonts w:ascii="Courier New" w:eastAsia="Times New Roman" w:hAnsi="Courier New" w:cs="Courier New"/>
@@ -24391,7 +23914,6 @@
         </w:rPr>
         <w:t>                </w:t>
       </w:r>
-      <w:proofErr w:type="spellStart"/>
       <w:r>
         <w:rPr>
           <w:rFonts w:ascii="Courier New" w:eastAsia="Times New Roman" w:hAnsi="Courier New" w:cs="Courier New"/>
@@ -24402,7 +23924,6 @@
         </w:rPr>
         <w:t>const</w:t>
       </w:r>
-      <w:proofErr w:type="spellEnd"/>
       <w:r>
         <w:rPr>
           <w:rFonts w:ascii="Courier New" w:eastAsia="Times New Roman" w:hAnsi="Courier New" w:cs="Courier New"/>
@@ -24516,7 +24037,6 @@
         </w:rPr>
         <w:t>                </w:t>
       </w:r>
-      <w:proofErr w:type="spellStart"/>
       <w:r>
         <w:rPr>
           <w:rFonts w:ascii="Courier New" w:eastAsia="Times New Roman" w:hAnsi="Courier New" w:cs="Courier New"/>
@@ -24527,7 +24047,6 @@
         </w:rPr>
         <w:t>const</w:t>
       </w:r>
-      <w:proofErr w:type="spellEnd"/>
       <w:r>
         <w:rPr>
           <w:rFonts w:ascii="Courier New" w:eastAsia="Times New Roman" w:hAnsi="Courier New" w:cs="Courier New"/>
@@ -24538,7 +24057,6 @@
         </w:rPr>
         <w:t> </w:t>
       </w:r>
-      <w:proofErr w:type="spellStart"/>
       <w:r>
         <w:rPr>
           <w:rFonts w:ascii="Courier New" w:eastAsia="Times New Roman" w:hAnsi="Courier New" w:cs="Courier New"/>
@@ -24549,7 +24067,6 @@
         </w:rPr>
         <w:t>filesize</w:t>
       </w:r>
-      <w:proofErr w:type="spellEnd"/>
       <w:r>
         <w:rPr>
           <w:rFonts w:ascii="Courier New" w:eastAsia="Times New Roman" w:hAnsi="Courier New" w:cs="Courier New"/>
@@ -24580,7 +24097,6 @@
         </w:rPr>
         <w:t> </w:t>
       </w:r>
-      <w:proofErr w:type="spellStart"/>
       <w:r>
         <w:rPr>
           <w:rFonts w:ascii="Courier New" w:eastAsia="Times New Roman" w:hAnsi="Courier New" w:cs="Courier New"/>
@@ -24611,7 +24127,6 @@
         </w:rPr>
         <w:t>size</w:t>
       </w:r>
-      <w:proofErr w:type="spellEnd"/>
       <w:r>
         <w:rPr>
           <w:rFonts w:ascii="Courier New" w:eastAsia="Times New Roman" w:hAnsi="Courier New" w:cs="Courier New"/>
@@ -24658,7 +24173,6 @@
         </w:rPr>
         <w:t>                </w:t>
       </w:r>
-      <w:proofErr w:type="spellStart"/>
       <w:r>
         <w:rPr>
           <w:rFonts w:ascii="Courier New" w:eastAsia="Times New Roman" w:hAnsi="Courier New" w:cs="Courier New"/>
@@ -24689,7 +24203,6 @@
         </w:rPr>
         <w:t>cookie</w:t>
       </w:r>
-      <w:proofErr w:type="spellEnd"/>
       <w:r>
         <w:rPr>
           <w:rFonts w:ascii="Courier New" w:eastAsia="Times New Roman" w:hAnsi="Courier New" w:cs="Courier New"/>
@@ -24730,7 +24243,6 @@
         </w:rPr>
         <w:t>`</w:t>
       </w:r>
-      <w:proofErr w:type="spellStart"/>
       <w:r>
         <w:rPr>
           <w:rFonts w:ascii="Courier New" w:eastAsia="Times New Roman" w:hAnsi="Courier New" w:cs="Courier New"/>
@@ -24739,41 +24251,28 @@
           <w:szCs w:val="21"/>
           <w:lang w:eastAsia="en-IN" w:bidi="hi-IN"/>
         </w:rPr>
+        <w:t>filesize=</w:t>
+      </w:r>
+      <w:r>
+        <w:rPr>
+          <w:rFonts w:ascii="Courier New" w:eastAsia="Times New Roman" w:hAnsi="Courier New" w:cs="Courier New"/>
+          <w:color w:val="89DDFF"/>
+          <w:sz w:val="21"/>
+          <w:szCs w:val="21"/>
+          <w:lang w:eastAsia="en-IN" w:bidi="hi-IN"/>
+        </w:rPr>
+        <w:t>${</w:t>
+      </w:r>
+      <w:r>
+        <w:rPr>
+          <w:rFonts w:ascii="Courier New" w:eastAsia="Times New Roman" w:hAnsi="Courier New" w:cs="Courier New"/>
+          <w:color w:val="A6ACCD"/>
+          <w:sz w:val="21"/>
+          <w:szCs w:val="21"/>
+          <w:lang w:eastAsia="en-IN" w:bidi="hi-IN"/>
+        </w:rPr>
         <w:t>filesize</w:t>
       </w:r>
-      <w:proofErr w:type="spellEnd"/>
-      <w:r>
-        <w:rPr>
-          <w:rFonts w:ascii="Courier New" w:eastAsia="Times New Roman" w:hAnsi="Courier New" w:cs="Courier New"/>
-          <w:color w:val="C3E88D"/>
-          <w:sz w:val="21"/>
-          <w:szCs w:val="21"/>
-          <w:lang w:eastAsia="en-IN" w:bidi="hi-IN"/>
-        </w:rPr>
-        <w:t>=</w:t>
-      </w:r>
-      <w:r>
-        <w:rPr>
-          <w:rFonts w:ascii="Courier New" w:eastAsia="Times New Roman" w:hAnsi="Courier New" w:cs="Courier New"/>
-          <w:color w:val="89DDFF"/>
-          <w:sz w:val="21"/>
-          <w:szCs w:val="21"/>
-          <w:lang w:eastAsia="en-IN" w:bidi="hi-IN"/>
-        </w:rPr>
-        <w:t>${</w:t>
-      </w:r>
-      <w:proofErr w:type="spellStart"/>
-      <w:r>
-        <w:rPr>
-          <w:rFonts w:ascii="Courier New" w:eastAsia="Times New Roman" w:hAnsi="Courier New" w:cs="Courier New"/>
-          <w:color w:val="A6ACCD"/>
-          <w:sz w:val="21"/>
-          <w:szCs w:val="21"/>
-          <w:lang w:eastAsia="en-IN" w:bidi="hi-IN"/>
-        </w:rPr>
-        <w:t>filesize</w:t>
-      </w:r>
-      <w:proofErr w:type="spellEnd"/>
       <w:r>
         <w:rPr>
           <w:rFonts w:ascii="Courier New" w:eastAsia="Times New Roman" w:hAnsi="Courier New" w:cs="Courier New"/>
@@ -24820,7 +24319,6 @@
         </w:rPr>
         <w:t>                </w:t>
       </w:r>
-      <w:proofErr w:type="spellStart"/>
       <w:r>
         <w:rPr>
           <w:rFonts w:ascii="Courier New" w:eastAsia="Times New Roman" w:hAnsi="Courier New" w:cs="Courier New"/>
@@ -24851,7 +24349,6 @@
         </w:rPr>
         <w:t>append</w:t>
       </w:r>
-      <w:proofErr w:type="spellEnd"/>
       <w:r>
         <w:rPr>
           <w:rFonts w:ascii="Courier New" w:eastAsia="Times New Roman" w:hAnsi="Courier New" w:cs="Courier New"/>
@@ -25161,7 +24658,6 @@
         </w:rPr>
         <w:t>                    </w:t>
       </w:r>
-      <w:proofErr w:type="spellStart"/>
       <w:r>
         <w:rPr>
           <w:rFonts w:ascii="Courier New" w:eastAsia="Times New Roman" w:hAnsi="Courier New" w:cs="Courier New"/>
@@ -25172,7 +24668,6 @@
         </w:rPr>
         <w:t>const</w:t>
       </w:r>
-      <w:proofErr w:type="spellEnd"/>
       <w:r>
         <w:rPr>
           <w:rFonts w:ascii="Courier New" w:eastAsia="Times New Roman" w:hAnsi="Courier New" w:cs="Courier New"/>
@@ -25223,7 +24718,6 @@
         </w:rPr>
         <w:t> </w:t>
       </w:r>
-      <w:proofErr w:type="spellStart"/>
       <w:r>
         <w:rPr>
           <w:rFonts w:ascii="Courier New" w:eastAsia="Times New Roman" w:hAnsi="Courier New" w:cs="Courier New"/>
@@ -25254,7 +24748,6 @@
         </w:rPr>
         <w:t>loaded</w:t>
       </w:r>
-      <w:proofErr w:type="spellEnd"/>
       <w:r>
         <w:rPr>
           <w:rFonts w:ascii="Courier New" w:eastAsia="Times New Roman" w:hAnsi="Courier New" w:cs="Courier New"/>
@@ -25288,7 +24781,6 @@
         </w:rPr>
         <w:t>                    </w:t>
       </w:r>
-      <w:proofErr w:type="spellStart"/>
       <w:r>
         <w:rPr>
           <w:rFonts w:ascii="Courier New" w:eastAsia="Times New Roman" w:hAnsi="Courier New" w:cs="Courier New"/>
@@ -25299,7 +24791,6 @@
         </w:rPr>
         <w:t>const</w:t>
       </w:r>
-      <w:proofErr w:type="spellEnd"/>
       <w:r>
         <w:rPr>
           <w:rFonts w:ascii="Courier New" w:eastAsia="Times New Roman" w:hAnsi="Courier New" w:cs="Courier New"/>
@@ -25350,7 +24841,6 @@
         </w:rPr>
         <w:t> </w:t>
       </w:r>
-      <w:proofErr w:type="spellStart"/>
       <w:r>
         <w:rPr>
           <w:rFonts w:ascii="Courier New" w:eastAsia="Times New Roman" w:hAnsi="Courier New" w:cs="Courier New"/>
@@ -25381,7 +24871,6 @@
         </w:rPr>
         <w:t>total</w:t>
       </w:r>
-      <w:proofErr w:type="spellEnd"/>
       <w:r>
         <w:rPr>
           <w:rFonts w:ascii="Courier New" w:eastAsia="Times New Roman" w:hAnsi="Courier New" w:cs="Courier New"/>
@@ -25624,7 +25113,6 @@
         </w:rPr>
         <w:t>                    </w:t>
       </w:r>
-      <w:proofErr w:type="spellStart"/>
       <w:r>
         <w:rPr>
           <w:rFonts w:ascii="Courier New" w:eastAsia="Times New Roman" w:hAnsi="Courier New" w:cs="Courier New"/>
@@ -25655,7 +25143,6 @@
         </w:rPr>
         <w:t>setAttribute</w:t>
       </w:r>
-      <w:proofErr w:type="spellEnd"/>
       <w:r>
         <w:rPr>
           <w:rFonts w:ascii="Courier New" w:eastAsia="Times New Roman" w:hAnsi="Courier New" w:cs="Courier New"/>
@@ -25772,7 +25259,6 @@
         </w:rPr>
         <w:t>${</w:t>
       </w:r>
-      <w:proofErr w:type="spellStart"/>
       <w:r>
         <w:rPr>
           <w:rFonts w:ascii="Courier New" w:eastAsia="Times New Roman" w:hAnsi="Courier New" w:cs="Courier New"/>
@@ -25803,38 +25289,15 @@
         </w:rPr>
         <w:t>floor</w:t>
       </w:r>
-      <w:proofErr w:type="spellEnd"/>
-      <w:r>
-        <w:rPr>
-          <w:rFonts w:ascii="Courier New" w:eastAsia="Times New Roman" w:hAnsi="Courier New" w:cs="Courier New"/>
-          <w:color w:val="A6ACCD"/>
-          <w:sz w:val="21"/>
-          <w:szCs w:val="21"/>
-          <w:lang w:eastAsia="en-IN" w:bidi="hi-IN"/>
-        </w:rPr>
-        <w:t>(</w:t>
-      </w:r>
-      <w:proofErr w:type="spellStart"/>
-      <w:r>
-        <w:rPr>
-          <w:rFonts w:ascii="Courier New" w:eastAsia="Times New Roman" w:hAnsi="Courier New" w:cs="Courier New"/>
-          <w:color w:val="A6ACCD"/>
-          <w:sz w:val="21"/>
-          <w:szCs w:val="21"/>
-          <w:lang w:eastAsia="en-IN" w:bidi="hi-IN"/>
-        </w:rPr>
-        <w:t>percentComplete</w:t>
-      </w:r>
-      <w:proofErr w:type="spellEnd"/>
-      <w:r>
-        <w:rPr>
-          <w:rFonts w:ascii="Courier New" w:eastAsia="Times New Roman" w:hAnsi="Courier New" w:cs="Courier New"/>
-          <w:color w:val="A6ACCD"/>
-          <w:sz w:val="21"/>
-          <w:szCs w:val="21"/>
-          <w:lang w:eastAsia="en-IN" w:bidi="hi-IN"/>
-        </w:rPr>
-        <w:t>)</w:t>
+      <w:r>
+        <w:rPr>
+          <w:rFonts w:ascii="Courier New" w:eastAsia="Times New Roman" w:hAnsi="Courier New" w:cs="Courier New"/>
+          <w:color w:val="A6ACCD"/>
+          <w:sz w:val="21"/>
+          <w:szCs w:val="21"/>
+          <w:lang w:eastAsia="en-IN" w:bidi="hi-IN"/>
+        </w:rPr>
+        <w:t>(percentComplete)</w:t>
       </w:r>
       <w:r>
         <w:rPr>
@@ -25935,7 +25398,6 @@
         </w:rPr>
         <w:t>                    </w:t>
       </w:r>
-      <w:proofErr w:type="spellStart"/>
       <w:r>
         <w:rPr>
           <w:rFonts w:ascii="Courier New" w:eastAsia="Times New Roman" w:hAnsi="Courier New" w:cs="Courier New"/>
@@ -25966,7 +25428,6 @@
         </w:rPr>
         <w:t>innerText</w:t>
       </w:r>
-      <w:proofErr w:type="spellEnd"/>
       <w:r>
         <w:rPr>
           <w:rFonts w:ascii="Courier New" w:eastAsia="Times New Roman" w:hAnsi="Courier New" w:cs="Courier New"/>
@@ -26007,7 +25468,6 @@
         </w:rPr>
         <w:t>`${</w:t>
       </w:r>
-      <w:proofErr w:type="spellStart"/>
       <w:r>
         <w:rPr>
           <w:rFonts w:ascii="Courier New" w:eastAsia="Times New Roman" w:hAnsi="Courier New" w:cs="Courier New"/>
@@ -26038,7 +25498,6 @@
         </w:rPr>
         <w:t>floor</w:t>
       </w:r>
-      <w:proofErr w:type="spellEnd"/>
       <w:r>
         <w:rPr>
           <w:rFonts w:ascii="Courier New" w:eastAsia="Times New Roman" w:hAnsi="Courier New" w:cs="Courier New"/>
@@ -26070,20 +25529,8 @@
           <w:szCs w:val="21"/>
           <w:lang w:eastAsia="en-IN" w:bidi="hi-IN"/>
         </w:rPr>
-        <w:t>                        </w:t>
-      </w:r>
-      <w:proofErr w:type="spellStart"/>
-      <w:r>
-        <w:rPr>
-          <w:rFonts w:ascii="Courier New" w:eastAsia="Times New Roman" w:hAnsi="Courier New" w:cs="Courier New"/>
-          <w:color w:val="A6ACCD"/>
-          <w:sz w:val="21"/>
-          <w:szCs w:val="21"/>
-          <w:lang w:eastAsia="en-IN" w:bidi="hi-IN"/>
-        </w:rPr>
-        <w:t>percentComplete</w:t>
-      </w:r>
-      <w:proofErr w:type="spellEnd"/>
+        <w:t>                        percentComplete</w:t>
+      </w:r>
     </w:p>
     <w:p>
       <w:pPr>
@@ -26226,7 +25673,6 @@
         </w:rPr>
         <w:t>                </w:t>
       </w:r>
-      <w:proofErr w:type="spellStart"/>
       <w:r>
         <w:rPr>
           <w:rFonts w:ascii="Courier New" w:eastAsia="Times New Roman" w:hAnsi="Courier New" w:cs="Courier New"/>
@@ -26257,7 +25703,6 @@
         </w:rPr>
         <w:t>addEventListener</w:t>
       </w:r>
-      <w:proofErr w:type="spellEnd"/>
       <w:r>
         <w:rPr>
           <w:rFonts w:ascii="Courier New" w:eastAsia="Times New Roman" w:hAnsi="Courier New" w:cs="Courier New"/>
@@ -26423,7 +25868,6 @@
         </w:rPr>
         <w:t> (</w:t>
       </w:r>
-      <w:proofErr w:type="spellStart"/>
       <w:r>
         <w:rPr>
           <w:rFonts w:ascii="Courier New" w:eastAsia="Times New Roman" w:hAnsi="Courier New" w:cs="Courier New"/>
@@ -26454,7 +25898,6 @@
         </w:rPr>
         <w:t>status</w:t>
       </w:r>
-      <w:proofErr w:type="spellEnd"/>
       <w:r>
         <w:rPr>
           <w:rFonts w:ascii="Courier New" w:eastAsia="Times New Roman" w:hAnsi="Courier New" w:cs="Courier New"/>
@@ -26711,7 +26154,6 @@
         </w:rPr>
         <w:t>                        </w:t>
       </w:r>
-      <w:proofErr w:type="spellStart"/>
       <w:r>
         <w:rPr>
           <w:rFonts w:ascii="Courier New" w:eastAsia="Times New Roman" w:hAnsi="Courier New" w:cs="Courier New"/>
@@ -26762,7 +26204,6 @@
         </w:rPr>
         <w:t>remove</w:t>
       </w:r>
-      <w:proofErr w:type="spellEnd"/>
       <w:r>
         <w:rPr>
           <w:rFonts w:ascii="Courier New" w:eastAsia="Times New Roman" w:hAnsi="Courier New" w:cs="Courier New"/>
@@ -27032,7 +26473,6 @@
         </w:rPr>
         <w:t>.</w:t>
       </w:r>
-      <w:proofErr w:type="spellStart"/>
       <w:r>
         <w:rPr>
           <w:rFonts w:ascii="Courier New" w:eastAsia="Times New Roman" w:hAnsi="Courier New" w:cs="Courier New"/>
@@ -27043,7 +26483,6 @@
         </w:rPr>
         <w:t>querySelector</w:t>
       </w:r>
-      <w:proofErr w:type="spellEnd"/>
       <w:r>
         <w:rPr>
           <w:rFonts w:ascii="Courier New" w:eastAsia="Times New Roman" w:hAnsi="Courier New" w:cs="Courier New"/>
@@ -27127,7 +26566,6 @@
         </w:rPr>
         <w:t>.</w:t>
       </w:r>
-      <w:proofErr w:type="spellStart"/>
       <w:r>
         <w:rPr>
           <w:rFonts w:ascii="Courier New" w:eastAsia="Times New Roman" w:hAnsi="Courier New" w:cs="Courier New"/>
@@ -27138,7 +26576,6 @@
         </w:rPr>
         <w:t>setAttribute</w:t>
       </w:r>
-      <w:proofErr w:type="spellEnd"/>
       <w:r>
         <w:rPr>
           <w:rFonts w:ascii="Courier New" w:eastAsia="Times New Roman" w:hAnsi="Courier New" w:cs="Courier New"/>
@@ -27182,7 +26619,6 @@
         </w:rPr>
         <w:t>"</w:t>
       </w:r>
-      <w:proofErr w:type="spellStart"/>
       <w:r>
         <w:rPr>
           <w:rFonts w:ascii="Courier New" w:eastAsia="Times New Roman" w:hAnsi="Courier New" w:cs="Courier New"/>
@@ -27193,7 +26629,6 @@
         </w:rPr>
         <w:t>href</w:t>
       </w:r>
-      <w:proofErr w:type="spellEnd"/>
       <w:r>
         <w:rPr>
           <w:rFonts w:ascii="Courier New" w:eastAsia="Times New Roman" w:hAnsi="Courier New" w:cs="Courier New"/>
@@ -27779,7 +27214,6 @@
         </w:rPr>
         <w:t>                </w:t>
       </w:r>
-      <w:proofErr w:type="spellStart"/>
       <w:r>
         <w:rPr>
           <w:rFonts w:ascii="Courier New" w:eastAsia="Times New Roman" w:hAnsi="Courier New" w:cs="Courier New"/>
@@ -27810,7 +27244,6 @@
         </w:rPr>
         <w:t>addEventListener</w:t>
       </w:r>
-      <w:proofErr w:type="spellEnd"/>
       <w:r>
         <w:rPr>
           <w:rFonts w:ascii="Courier New" w:eastAsia="Times New Roman" w:hAnsi="Courier New" w:cs="Courier New"/>
@@ -28020,7 +27453,6 @@
         </w:rPr>
         <w:t>                    </w:t>
       </w:r>
-      <w:proofErr w:type="spellStart"/>
       <w:r>
         <w:rPr>
           <w:rFonts w:ascii="Courier New" w:eastAsia="Times New Roman" w:hAnsi="Courier New" w:cs="Courier New"/>
@@ -28031,7 +27463,6 @@
         </w:rPr>
         <w:t>showAlert</w:t>
       </w:r>
-      <w:proofErr w:type="spellEnd"/>
       <w:r>
         <w:rPr>
           <w:rFonts w:ascii="Courier New" w:eastAsia="Times New Roman" w:hAnsi="Courier New" w:cs="Courier New"/>
@@ -28221,7 +27652,6 @@
         </w:rPr>
         <w:t>                </w:t>
       </w:r>
-      <w:proofErr w:type="spellStart"/>
       <w:r>
         <w:rPr>
           <w:rFonts w:ascii="Courier New" w:eastAsia="Times New Roman" w:hAnsi="Courier New" w:cs="Courier New"/>
@@ -28252,7 +27682,6 @@
         </w:rPr>
         <w:t>addEventListener</w:t>
       </w:r>
-      <w:proofErr w:type="spellEnd"/>
       <w:r>
         <w:rPr>
           <w:rFonts w:ascii="Courier New" w:eastAsia="Times New Roman" w:hAnsi="Courier New" w:cs="Courier New"/>
@@ -28449,7 +27878,6 @@
         </w:rPr>
         <w:t>                    </w:t>
       </w:r>
-      <w:proofErr w:type="spellStart"/>
       <w:r>
         <w:rPr>
           <w:rFonts w:ascii="Courier New" w:eastAsia="Times New Roman" w:hAnsi="Courier New" w:cs="Courier New"/>
@@ -28460,7 +27888,6 @@
         </w:rPr>
         <w:t>showAlert</w:t>
       </w:r>
-      <w:proofErr w:type="spellEnd"/>
       <w:r>
         <w:rPr>
           <w:rFonts w:ascii="Courier New" w:eastAsia="Times New Roman" w:hAnsi="Courier New" w:cs="Courier New"/>
@@ -28650,7 +28077,6 @@
         </w:rPr>
         <w:t>                </w:t>
       </w:r>
-      <w:proofErr w:type="spellStart"/>
       <w:r>
         <w:rPr>
           <w:rFonts w:ascii="Courier New" w:eastAsia="Times New Roman" w:hAnsi="Courier New" w:cs="Courier New"/>
@@ -28681,7 +28107,6 @@
         </w:rPr>
         <w:t>open</w:t>
       </w:r>
-      <w:proofErr w:type="spellEnd"/>
       <w:r>
         <w:rPr>
           <w:rFonts w:ascii="Courier New" w:eastAsia="Times New Roman" w:hAnsi="Courier New" w:cs="Courier New"/>
@@ -28732,7 +28157,6 @@
         </w:rPr>
         <w:t> </w:t>
       </w:r>
-      <w:proofErr w:type="spellStart"/>
       <w:r>
         <w:rPr>
           <w:rFonts w:ascii="Courier New" w:eastAsia="Times New Roman" w:hAnsi="Courier New" w:cs="Courier New"/>
@@ -28743,7 +28167,6 @@
         </w:rPr>
         <w:t>url</w:t>
       </w:r>
-      <w:proofErr w:type="spellEnd"/>
       <w:r>
         <w:rPr>
           <w:rFonts w:ascii="Courier New" w:eastAsia="Times New Roman" w:hAnsi="Courier New" w:cs="Courier New"/>
@@ -28787,7 +28210,6 @@
         </w:rPr>
         <w:t>                </w:t>
       </w:r>
-      <w:proofErr w:type="spellStart"/>
       <w:r>
         <w:rPr>
           <w:rFonts w:ascii="Courier New" w:eastAsia="Times New Roman" w:hAnsi="Courier New" w:cs="Courier New"/>
@@ -28818,7 +28240,6 @@
         </w:rPr>
         <w:t>send</w:t>
       </w:r>
-      <w:proofErr w:type="spellEnd"/>
       <w:r>
         <w:rPr>
           <w:rFonts w:ascii="Courier New" w:eastAsia="Times New Roman" w:hAnsi="Courier New" w:cs="Courier New"/>
@@ -28895,7 +28316,6 @@
         </w:rPr>
         <w:t>                </w:t>
       </w:r>
-      <w:proofErr w:type="spellStart"/>
       <w:r>
         <w:rPr>
           <w:rFonts w:ascii="Courier New" w:eastAsia="Times New Roman" w:hAnsi="Courier New" w:cs="Courier New"/>
@@ -28926,7 +28346,6 @@
         </w:rPr>
         <w:t>addEventListener</w:t>
       </w:r>
-      <w:proofErr w:type="spellEnd"/>
       <w:r>
         <w:rPr>
           <w:rFonts w:ascii="Courier New" w:eastAsia="Times New Roman" w:hAnsi="Courier New" w:cs="Courier New"/>
@@ -29050,7 +28469,6 @@
         </w:rPr>
         <w:t>                    </w:t>
       </w:r>
-      <w:proofErr w:type="spellStart"/>
       <w:r>
         <w:rPr>
           <w:rFonts w:ascii="Courier New" w:eastAsia="Times New Roman" w:hAnsi="Courier New" w:cs="Courier New"/>
@@ -29081,7 +28499,6 @@
         </w:rPr>
         <w:t>abort</w:t>
       </w:r>
-      <w:proofErr w:type="spellEnd"/>
       <w:r>
         <w:rPr>
           <w:rFonts w:ascii="Courier New" w:eastAsia="Times New Roman" w:hAnsi="Courier New" w:cs="Courier New"/>
@@ -29224,7 +28641,6 @@
         </w:rPr>
         <w:t>            </w:t>
       </w:r>
-      <w:proofErr w:type="spellStart"/>
       <w:r>
         <w:rPr>
           <w:rFonts w:ascii="Courier New" w:eastAsia="Times New Roman" w:hAnsi="Courier New" w:cs="Courier New"/>
@@ -29235,38 +28651,15 @@
         </w:rPr>
         <w:t>const</w:t>
       </w:r>
-      <w:proofErr w:type="spellEnd"/>
-      <w:r>
-        <w:rPr>
-          <w:rFonts w:ascii="Courier New" w:eastAsia="Times New Roman" w:hAnsi="Courier New" w:cs="Courier New"/>
-          <w:color w:val="A6ACCD"/>
-          <w:sz w:val="21"/>
-          <w:szCs w:val="21"/>
-          <w:lang w:eastAsia="en-IN" w:bidi="hi-IN"/>
-        </w:rPr>
-        <w:t> </w:t>
-      </w:r>
-      <w:proofErr w:type="spellStart"/>
-      <w:r>
-        <w:rPr>
-          <w:rFonts w:ascii="Courier New" w:eastAsia="Times New Roman" w:hAnsi="Courier New" w:cs="Courier New"/>
-          <w:color w:val="A6ACCD"/>
-          <w:sz w:val="21"/>
-          <w:szCs w:val="21"/>
-          <w:lang w:eastAsia="en-IN" w:bidi="hi-IN"/>
-        </w:rPr>
-        <w:t>hardReset</w:t>
-      </w:r>
-      <w:proofErr w:type="spellEnd"/>
-      <w:r>
-        <w:rPr>
-          <w:rFonts w:ascii="Courier New" w:eastAsia="Times New Roman" w:hAnsi="Courier New" w:cs="Courier New"/>
-          <w:color w:val="A6ACCD"/>
-          <w:sz w:val="21"/>
-          <w:szCs w:val="21"/>
-          <w:lang w:eastAsia="en-IN" w:bidi="hi-IN"/>
-        </w:rPr>
-        <w:t> </w:t>
+      <w:r>
+        <w:rPr>
+          <w:rFonts w:ascii="Courier New" w:eastAsia="Times New Roman" w:hAnsi="Courier New" w:cs="Courier New"/>
+          <w:color w:val="A6ACCD"/>
+          <w:sz w:val="21"/>
+          <w:szCs w:val="21"/>
+          <w:lang w:eastAsia="en-IN" w:bidi="hi-IN"/>
+        </w:rPr>
+        <w:t> hardReset </w:t>
       </w:r>
       <w:r>
         <w:rPr>
@@ -29361,7 +28754,6 @@
         </w:rPr>
         <w:t>                </w:t>
       </w:r>
-      <w:proofErr w:type="spellStart"/>
       <w:r>
         <w:rPr>
           <w:rFonts w:ascii="Courier New" w:eastAsia="Times New Roman" w:hAnsi="Courier New" w:cs="Courier New"/>
@@ -29392,7 +28784,6 @@
         </w:rPr>
         <w:t>value</w:t>
       </w:r>
-      <w:proofErr w:type="spellEnd"/>
       <w:r>
         <w:rPr>
           <w:rFonts w:ascii="Courier New" w:eastAsia="Times New Roman" w:hAnsi="Courier New" w:cs="Courier New"/>
@@ -29456,7 +28847,6 @@
         </w:rPr>
         <w:t>                </w:t>
       </w:r>
-      <w:proofErr w:type="spellStart"/>
       <w:r>
         <w:rPr>
           <w:rFonts w:ascii="Courier New" w:eastAsia="Times New Roman" w:hAnsi="Courier New" w:cs="Courier New"/>
@@ -29487,7 +28877,6 @@
         </w:rPr>
         <w:t>disabled</w:t>
       </w:r>
-      <w:proofErr w:type="spellEnd"/>
       <w:r>
         <w:rPr>
           <w:rFonts w:ascii="Courier New" w:eastAsia="Times New Roman" w:hAnsi="Courier New" w:cs="Courier New"/>
@@ -29561,7 +28950,6 @@
         </w:rPr>
         <w:t>                </w:t>
       </w:r>
-      <w:proofErr w:type="spellStart"/>
       <w:r>
         <w:rPr>
           <w:rFonts w:ascii="Courier New" w:eastAsia="Times New Roman" w:hAnsi="Courier New" w:cs="Courier New"/>
@@ -29612,7 +29000,6 @@
         </w:rPr>
         <w:t>add</w:t>
       </w:r>
-      <w:proofErr w:type="spellEnd"/>
       <w:r>
         <w:rPr>
           <w:rFonts w:ascii="Courier New" w:eastAsia="Times New Roman" w:hAnsi="Courier New" w:cs="Courier New"/>
@@ -29697,7 +29084,6 @@
         <w:lastRenderedPageBreak/>
         <w:t>                </w:t>
       </w:r>
-      <w:proofErr w:type="spellStart"/>
       <w:r>
         <w:rPr>
           <w:rFonts w:ascii="Courier New" w:eastAsia="Times New Roman" w:hAnsi="Courier New" w:cs="Courier New"/>
@@ -29748,7 +29134,6 @@
         </w:rPr>
         <w:t>add</w:t>
       </w:r>
-      <w:proofErr w:type="spellEnd"/>
       <w:r>
         <w:rPr>
           <w:rFonts w:ascii="Courier New" w:eastAsia="Times New Roman" w:hAnsi="Courier New" w:cs="Courier New"/>
@@ -29832,7 +29217,6 @@
         </w:rPr>
         <w:t>                </w:t>
       </w:r>
-      <w:proofErr w:type="spellStart"/>
       <w:r>
         <w:rPr>
           <w:rFonts w:ascii="Courier New" w:eastAsia="Times New Roman" w:hAnsi="Courier New" w:cs="Courier New"/>
@@ -29883,7 +29267,6 @@
         </w:rPr>
         <w:t>remove</w:t>
       </w:r>
-      <w:proofErr w:type="spellEnd"/>
       <w:r>
         <w:rPr>
           <w:rFonts w:ascii="Courier New" w:eastAsia="Times New Roman" w:hAnsi="Courier New" w:cs="Courier New"/>
@@ -29967,7 +29350,6 @@
         </w:rPr>
         <w:t>                </w:t>
       </w:r>
-      <w:proofErr w:type="spellStart"/>
       <w:r>
         <w:rPr>
           <w:rFonts w:ascii="Courier New" w:eastAsia="Times New Roman" w:hAnsi="Courier New" w:cs="Courier New"/>
@@ -29998,7 +29380,6 @@
         </w:rPr>
         <w:t>innerText</w:t>
       </w:r>
-      <w:proofErr w:type="spellEnd"/>
       <w:r>
         <w:rPr>
           <w:rFonts w:ascii="Courier New" w:eastAsia="Times New Roman" w:hAnsi="Courier New" w:cs="Courier New"/>
@@ -30062,7 +29443,6 @@
         </w:rPr>
         <w:t>                </w:t>
       </w:r>
-      <w:proofErr w:type="spellStart"/>
       <w:r>
         <w:rPr>
           <w:rFonts w:ascii="Courier New" w:eastAsia="Times New Roman" w:hAnsi="Courier New" w:cs="Courier New"/>
@@ -30093,7 +29473,6 @@
         </w:rPr>
         <w:t>innerHTML</w:t>
       </w:r>
-      <w:proofErr w:type="spellEnd"/>
       <w:r>
         <w:rPr>
           <w:rFonts w:ascii="Courier New" w:eastAsia="Times New Roman" w:hAnsi="Courier New" w:cs="Courier New"/>
@@ -30157,7 +29536,6 @@
         </w:rPr>
         <w:t>                </w:t>
       </w:r>
-      <w:proofErr w:type="spellStart"/>
       <w:r>
         <w:rPr>
           <w:rFonts w:ascii="Courier New" w:eastAsia="Times New Roman" w:hAnsi="Courier New" w:cs="Courier New"/>
@@ -30208,7 +29586,6 @@
         </w:rPr>
         <w:t>add</w:t>
       </w:r>
-      <w:proofErr w:type="spellEnd"/>
       <w:r>
         <w:rPr>
           <w:rFonts w:ascii="Courier New" w:eastAsia="Times New Roman" w:hAnsi="Courier New" w:cs="Courier New"/>
@@ -30305,7 +29682,6 @@
         </w:rPr>
         <w:t>                </w:t>
       </w:r>
-      <w:proofErr w:type="spellStart"/>
       <w:r>
         <w:rPr>
           <w:rFonts w:ascii="Courier New" w:eastAsia="Times New Roman" w:hAnsi="Courier New" w:cs="Courier New"/>
@@ -30356,7 +29732,6 @@
         </w:rPr>
         <w:t>add</w:t>
       </w:r>
-      <w:proofErr w:type="spellEnd"/>
       <w:r>
         <w:rPr>
           <w:rFonts w:ascii="Courier New" w:eastAsia="Times New Roman" w:hAnsi="Courier New" w:cs="Courier New"/>
@@ -30440,7 +29815,6 @@
         </w:rPr>
         <w:t>                </w:t>
       </w:r>
-      <w:proofErr w:type="spellStart"/>
       <w:r>
         <w:rPr>
           <w:rFonts w:ascii="Courier New" w:eastAsia="Times New Roman" w:hAnsi="Courier New" w:cs="Courier New"/>
@@ -30471,7 +29845,6 @@
         </w:rPr>
         <w:t>setAttribute</w:t>
       </w:r>
-      <w:proofErr w:type="spellEnd"/>
       <w:r>
         <w:rPr>
           <w:rFonts w:ascii="Courier New" w:eastAsia="Times New Roman" w:hAnsi="Courier New" w:cs="Courier New"/>
@@ -30595,7 +29968,6 @@
         </w:rPr>
         <w:t>                </w:t>
       </w:r>
-      <w:proofErr w:type="spellStart"/>
       <w:r>
         <w:rPr>
           <w:rFonts w:ascii="Courier New" w:eastAsia="Times New Roman" w:hAnsi="Courier New" w:cs="Courier New"/>
@@ -30626,7 +29998,6 @@
         </w:rPr>
         <w:t>innerText</w:t>
       </w:r>
-      <w:proofErr w:type="spellEnd"/>
       <w:r>
         <w:rPr>
           <w:rFonts w:ascii="Courier New" w:eastAsia="Times New Roman" w:hAnsi="Courier New" w:cs="Courier New"/>
@@ -30756,7 +30127,6 @@
         </w:rPr>
         <w:t>            </w:t>
       </w:r>
-      <w:proofErr w:type="spellStart"/>
       <w:r>
         <w:rPr>
           <w:rFonts w:ascii="Courier New" w:eastAsia="Times New Roman" w:hAnsi="Courier New" w:cs="Courier New"/>
@@ -30767,7 +30137,6 @@
         </w:rPr>
         <w:t>const</w:t>
       </w:r>
-      <w:proofErr w:type="spellEnd"/>
       <w:r>
         <w:rPr>
           <w:rFonts w:ascii="Courier New" w:eastAsia="Times New Roman" w:hAnsi="Courier New" w:cs="Courier New"/>
@@ -30871,7 +30240,6 @@
         </w:rPr>
         <w:t>                </w:t>
       </w:r>
-      <w:proofErr w:type="spellStart"/>
       <w:r>
         <w:rPr>
           <w:rFonts w:ascii="Courier New" w:eastAsia="Times New Roman" w:hAnsi="Courier New" w:cs="Courier New"/>
@@ -30902,7 +30270,6 @@
         </w:rPr>
         <w:t>value</w:t>
       </w:r>
-      <w:proofErr w:type="spellEnd"/>
       <w:r>
         <w:rPr>
           <w:rFonts w:ascii="Courier New" w:eastAsia="Times New Roman" w:hAnsi="Courier New" w:cs="Courier New"/>
@@ -30966,7 +30333,6 @@
         </w:rPr>
         <w:t>                </w:t>
       </w:r>
-      <w:proofErr w:type="spellStart"/>
       <w:r>
         <w:rPr>
           <w:rFonts w:ascii="Courier New" w:eastAsia="Times New Roman" w:hAnsi="Courier New" w:cs="Courier New"/>
@@ -30997,7 +30363,6 @@
         </w:rPr>
         <w:t>disabled</w:t>
       </w:r>
-      <w:proofErr w:type="spellEnd"/>
       <w:r>
         <w:rPr>
           <w:rFonts w:ascii="Courier New" w:eastAsia="Times New Roman" w:hAnsi="Courier New" w:cs="Courier New"/>
@@ -31071,7 +30436,6 @@
         </w:rPr>
         <w:t>                </w:t>
       </w:r>
-      <w:proofErr w:type="spellStart"/>
       <w:r>
         <w:rPr>
           <w:rFonts w:ascii="Courier New" w:eastAsia="Times New Roman" w:hAnsi="Courier New" w:cs="Courier New"/>
@@ -31122,7 +30486,6 @@
         </w:rPr>
         <w:t>add</w:t>
       </w:r>
-      <w:proofErr w:type="spellEnd"/>
       <w:r>
         <w:rPr>
           <w:rFonts w:ascii="Courier New" w:eastAsia="Times New Roman" w:hAnsi="Courier New" w:cs="Courier New"/>
@@ -31206,7 +30569,6 @@
         </w:rPr>
         <w:t>                </w:t>
       </w:r>
-      <w:proofErr w:type="spellStart"/>
       <w:r>
         <w:rPr>
           <w:rFonts w:ascii="Courier New" w:eastAsia="Times New Roman" w:hAnsi="Courier New" w:cs="Courier New"/>
@@ -31257,7 +30619,6 @@
         </w:rPr>
         <w:t>add</w:t>
       </w:r>
-      <w:proofErr w:type="spellEnd"/>
       <w:r>
         <w:rPr>
           <w:rFonts w:ascii="Courier New" w:eastAsia="Times New Roman" w:hAnsi="Courier New" w:cs="Courier New"/>
@@ -31341,7 +30702,6 @@
         </w:rPr>
         <w:t>                </w:t>
       </w:r>
-      <w:proofErr w:type="spellStart"/>
       <w:r>
         <w:rPr>
           <w:rFonts w:ascii="Courier New" w:eastAsia="Times New Roman" w:hAnsi="Courier New" w:cs="Courier New"/>
@@ -31392,7 +30752,6 @@
         </w:rPr>
         <w:t>remove</w:t>
       </w:r>
-      <w:proofErr w:type="spellEnd"/>
       <w:r>
         <w:rPr>
           <w:rFonts w:ascii="Courier New" w:eastAsia="Times New Roman" w:hAnsi="Courier New" w:cs="Courier New"/>
@@ -31489,7 +30848,6 @@
         </w:rPr>
         <w:t>                </w:t>
       </w:r>
-      <w:proofErr w:type="spellStart"/>
       <w:r>
         <w:rPr>
           <w:rFonts w:ascii="Courier New" w:eastAsia="Times New Roman" w:hAnsi="Courier New" w:cs="Courier New"/>
@@ -31540,7 +30898,6 @@
         </w:rPr>
         <w:t>add</w:t>
       </w:r>
-      <w:proofErr w:type="spellEnd"/>
       <w:r>
         <w:rPr>
           <w:rFonts w:ascii="Courier New" w:eastAsia="Times New Roman" w:hAnsi="Courier New" w:cs="Courier New"/>
@@ -31624,7 +30981,6 @@
         </w:rPr>
         <w:t>                </w:t>
       </w:r>
-      <w:proofErr w:type="spellStart"/>
       <w:r>
         <w:rPr>
           <w:rFonts w:ascii="Courier New" w:eastAsia="Times New Roman" w:hAnsi="Courier New" w:cs="Courier New"/>
@@ -31655,7 +31011,6 @@
         </w:rPr>
         <w:t>setAttribute</w:t>
       </w:r>
-      <w:proofErr w:type="spellEnd"/>
       <w:r>
         <w:rPr>
           <w:rFonts w:ascii="Courier New" w:eastAsia="Times New Roman" w:hAnsi="Courier New" w:cs="Courier New"/>
@@ -31779,7 +31134,6 @@
         </w:rPr>
         <w:t>                </w:t>
       </w:r>
-      <w:proofErr w:type="spellStart"/>
       <w:r>
         <w:rPr>
           <w:rFonts w:ascii="Courier New" w:eastAsia="Times New Roman" w:hAnsi="Courier New" w:cs="Courier New"/>
@@ -31810,7 +31164,6 @@
         </w:rPr>
         <w:t>innerText</w:t>
       </w:r>
-      <w:proofErr w:type="spellEnd"/>
       <w:r>
         <w:rPr>
           <w:rFonts w:ascii="Courier New" w:eastAsia="Times New Roman" w:hAnsi="Courier New" w:cs="Courier New"/>
@@ -32577,7 +31930,6 @@
         </w:rPr>
         <w:t>.</w:t>
       </w:r>
-      <w:proofErr w:type="spellStart"/>
       <w:r>
         <w:rPr>
           <w:rFonts w:ascii="Courier New" w:eastAsia="Times New Roman" w:hAnsi="Courier New" w:cs="Courier New"/>
@@ -32608,7 +31960,6 @@
         </w:rPr>
         <w:t>hover</w:t>
       </w:r>
-      <w:proofErr w:type="spellEnd"/>
       <w:r>
         <w:rPr>
           <w:rFonts w:ascii="Courier New" w:eastAsia="Times New Roman" w:hAnsi="Courier New" w:cs="Courier New"/>
@@ -32751,7 +32102,6 @@
         </w:rPr>
         <w:t>.</w:t>
       </w:r>
-      <w:proofErr w:type="spellStart"/>
       <w:r>
         <w:rPr>
           <w:rFonts w:ascii="Courier New" w:eastAsia="Times New Roman" w:hAnsi="Courier New" w:cs="Courier New"/>
@@ -32782,7 +32132,6 @@
         </w:rPr>
         <w:t>hover</w:t>
       </w:r>
-      <w:proofErr w:type="spellEnd"/>
       <w:r>
         <w:rPr>
           <w:rFonts w:ascii="Courier New" w:eastAsia="Times New Roman" w:hAnsi="Courier New" w:cs="Courier New"/>
@@ -32974,7 +32323,7 @@
                     <pic:cNvPicPr/>
                   </pic:nvPicPr>
                   <pic:blipFill>
-                    <a:blip r:embed="rId16">
+                    <a:blip r:embed="rId12">
                       <a:extLst>
                         <a:ext uri="{28A0092B-C50C-407E-A947-70E740481C1C}">
                           <a14:useLocalDpi xmlns:a14="http://schemas.microsoft.com/office/drawing/2010/main" val="0"/>
@@ -33191,7 +32540,7 @@
                     <pic:cNvPicPr/>
                   </pic:nvPicPr>
                   <pic:blipFill>
-                    <a:blip r:embed="rId17">
+                    <a:blip r:embed="rId13">
                       <a:extLst>
                         <a:ext uri="{28A0092B-C50C-407E-A947-70E740481C1C}">
                           <a14:useLocalDpi xmlns:a14="http://schemas.microsoft.com/office/drawing/2010/main" val="0"/>
@@ -33419,7 +32768,7 @@
                     <pic:cNvPicPr/>
                   </pic:nvPicPr>
                   <pic:blipFill>
-                    <a:blip r:embed="rId18">
+                    <a:blip r:embed="rId14">
                       <a:extLst>
                         <a:ext uri="{28A0092B-C50C-407E-A947-70E740481C1C}">
                           <a14:useLocalDpi xmlns:a14="http://schemas.microsoft.com/office/drawing/2010/main" val="0"/>
@@ -33651,7 +33000,7 @@
                     <pic:cNvPicPr/>
                   </pic:nvPicPr>
                   <pic:blipFill>
-                    <a:blip r:embed="rId19">
+                    <a:blip r:embed="rId15">
                       <a:extLst>
                         <a:ext uri="{28A0092B-C50C-407E-A947-70E740481C1C}">
                           <a14:useLocalDpi xmlns:a14="http://schemas.microsoft.com/office/drawing/2010/main" val="0"/>
@@ -33766,7 +33115,7 @@
                     <pic:cNvPicPr/>
                   </pic:nvPicPr>
                   <pic:blipFill>
-                    <a:blip r:embed="rId20">
+                    <a:blip r:embed="rId16">
                       <a:extLst>
                         <a:ext uri="{28A0092B-C50C-407E-A947-70E740481C1C}">
                           <a14:useLocalDpi xmlns:a14="http://schemas.microsoft.com/office/drawing/2010/main" val="0"/>
@@ -33998,7 +33347,7 @@
                     <pic:cNvPicPr/>
                   </pic:nvPicPr>
                   <pic:blipFill>
-                    <a:blip r:embed="rId21">
+                    <a:blip r:embed="rId17">
                       <a:extLst>
                         <a:ext uri="{28A0092B-C50C-407E-A947-70E740481C1C}">
                           <a14:useLocalDpi xmlns:a14="http://schemas.microsoft.com/office/drawing/2010/main" val="0"/>
@@ -34113,7 +33462,7 @@
                     <pic:cNvPicPr/>
                   </pic:nvPicPr>
                   <pic:blipFill>
-                    <a:blip r:embed="rId22">
+                    <a:blip r:embed="rId18">
                       <a:extLst>
                         <a:ext uri="{28A0092B-C50C-407E-A947-70E740481C1C}">
                           <a14:useLocalDpi xmlns:a14="http://schemas.microsoft.com/office/drawing/2010/main" val="0"/>
@@ -34353,7 +33702,7 @@
                     <pic:cNvPicPr/>
                   </pic:nvPicPr>
                   <pic:blipFill>
-                    <a:blip r:embed="rId23">
+                    <a:blip r:embed="rId19">
                       <a:extLst>
                         <a:ext uri="{28A0092B-C50C-407E-A947-70E740481C1C}">
                           <a14:useLocalDpi xmlns:a14="http://schemas.microsoft.com/office/drawing/2010/main" val="0"/>
@@ -34625,7 +33974,7 @@
           <w:sz w:val="32"/>
           <w:szCs w:val="32"/>
         </w:rPr>
-        <w:t>After the design of the system is developed, the web app components start to come together, the correct languages for the app are selected. The algorithms developed earlier are now implemented in the selected languages and tools, and checked for any undesired behaviour. Its compatibility is matched with various hardware environments.</w:t>
+        <w:t>After the design of the system is developed, the web app components start to come together, the correct languages for the app are selected. The algorithms developed earlier are now implemented in the selected languages and tools, and checked for any undesired behavior. Its compatibility is matched with various hardware environments.</w:t>
       </w:r>
     </w:p>
     <w:p>
@@ -34718,7 +34067,39 @@
           <w:sz w:val="32"/>
           <w:szCs w:val="32"/>
         </w:rPr>
-        <w:t>The website is checked for its accuracy, efficiency and reliability. The testing is carried out by uploading sample images containing textual matter on the web portal and output document is downloaded via the same web app portal and is matched with the uploaded images. In order to ensure reliability, images with larger amounts of text are also testing and the converted document is compared with the input images (stress testing).</w:t>
+        <w:t>The website is checked for its accuracy, efficiency</w:t>
+      </w:r>
+      <w:r>
+        <w:rPr>
+          <w:rFonts w:ascii="Futura Bk BT" w:hAnsi="Futura Bk BT" w:cstheme="minorHAnsi"/>
+          <w:sz w:val="32"/>
+          <w:szCs w:val="32"/>
+        </w:rPr>
+        <w:t>,</w:t>
+      </w:r>
+      <w:r>
+        <w:rPr>
+          <w:rFonts w:ascii="Futura Bk BT" w:hAnsi="Futura Bk BT" w:cstheme="minorHAnsi"/>
+          <w:sz w:val="32"/>
+          <w:szCs w:val="32"/>
+        </w:rPr>
+        <w:t xml:space="preserve"> and reliability. The testing is carried out by uploading sample images containing textual matter on the web portal and </w:t>
+      </w:r>
+      <w:r>
+        <w:rPr>
+          <w:rFonts w:ascii="Futura Bk BT" w:hAnsi="Futura Bk BT" w:cstheme="minorHAnsi"/>
+          <w:sz w:val="32"/>
+          <w:szCs w:val="32"/>
+        </w:rPr>
+        <w:t xml:space="preserve">the </w:t>
+      </w:r>
+      <w:r>
+        <w:rPr>
+          <w:rFonts w:ascii="Futura Bk BT" w:hAnsi="Futura Bk BT" w:cstheme="minorHAnsi"/>
+          <w:sz w:val="32"/>
+          <w:szCs w:val="32"/>
+        </w:rPr>
+        <w:t>output document is downloaded via the same web app portal and is matched with the uploaded images. In order to ensure reliability, images with larger amounts of text are also testing and the converted document is compared with the input images (stress testing).</w:t>
       </w:r>
     </w:p>
     <w:p>
@@ -34936,19 +34317,38 @@
           <w:sz w:val="32"/>
           <w:szCs w:val="32"/>
         </w:rPr>
-        <w:t xml:space="preserve"> The whole project, is open – source under the MIT Licence and is uploaded on the GitHub platform, following is the link to its repository – </w:t>
-      </w:r>
-      <w:hyperlink r:id="rId24" w:history="1">
-        <w:r>
-          <w:rPr>
-            <w:rStyle w:val="Hyperlink"/>
-            <w:rFonts w:ascii="Futura Bk BT" w:hAnsi="Futura Bk BT"/>
-            <w:sz w:val="32"/>
-            <w:szCs w:val="32"/>
-          </w:rPr>
-          <w:t>https://github.com/chitrakarma/image-to-doc</w:t>
-        </w:r>
-      </w:hyperlink>
+        <w:t xml:space="preserve"> </w:t>
+      </w:r>
+    </w:p>
+    <w:p>
+      <w:pPr>
+        <w:tabs>
+          <w:tab w:val="left" w:pos="7800"/>
+        </w:tabs>
+        <w:jc w:val="center"/>
+        <w:rPr>
+          <w:rFonts w:ascii="Futura Bk BT" w:hAnsi="Futura Bk BT" w:cstheme="minorHAnsi"/>
+          <w:b/>
+          <w:bCs/>
+          <w:sz w:val="40"/>
+          <w:szCs w:val="40"/>
+        </w:rPr>
+      </w:pPr>
+    </w:p>
+    <w:p>
+      <w:pPr>
+        <w:tabs>
+          <w:tab w:val="left" w:pos="7800"/>
+        </w:tabs>
+        <w:jc w:val="center"/>
+        <w:rPr>
+          <w:rFonts w:ascii="Futura Bk BT" w:hAnsi="Futura Bk BT" w:cstheme="minorHAnsi"/>
+          <w:b/>
+          <w:bCs/>
+          <w:sz w:val="40"/>
+          <w:szCs w:val="40"/>
+        </w:rPr>
+      </w:pPr>
     </w:p>
     <w:p>
       <w:pPr>
@@ -35381,7 +34781,7 @@
           <w:szCs w:val="28"/>
         </w:rPr>
       </w:pPr>
-      <w:hyperlink r:id="rId25" w:history="1">
+      <w:hyperlink r:id="rId20" w:history="1">
         <w:r>
           <w:rPr>
             <w:rStyle w:val="Hyperlink"/>
@@ -35409,7 +34809,7 @@
           <w:szCs w:val="28"/>
         </w:rPr>
       </w:pPr>
-      <w:hyperlink r:id="rId26" w:anchor="trainingtesseractoncustomdata" w:history="1">
+      <w:hyperlink r:id="rId21" w:anchor="trainingtesseractoncustomdata" w:history="1">
         <w:r>
           <w:rPr>
             <w:rStyle w:val="Hyperlink"/>
@@ -35437,7 +34837,7 @@
           <w:szCs w:val="28"/>
         </w:rPr>
       </w:pPr>
-      <w:hyperlink r:id="rId27" w:history="1">
+      <w:hyperlink r:id="rId22" w:history="1">
         <w:r>
           <w:rPr>
             <w:rStyle w:val="Hyperlink"/>
@@ -35465,7 +34865,7 @@
           <w:szCs w:val="36"/>
         </w:rPr>
       </w:pPr>
-      <w:hyperlink r:id="rId28" w:history="1">
+      <w:hyperlink r:id="rId23" w:history="1">
         <w:r>
           <w:rPr>
             <w:rStyle w:val="Hyperlink"/>
@@ -35493,7 +34893,7 @@
           <w:szCs w:val="44"/>
         </w:rPr>
       </w:pPr>
-      <w:hyperlink r:id="rId29" w:history="1">
+      <w:hyperlink r:id="rId24" w:history="1">
         <w:r>
           <w:rPr>
             <w:rStyle w:val="Hyperlink"/>
@@ -35521,7 +34921,7 @@
           <w:szCs w:val="52"/>
         </w:rPr>
       </w:pPr>
-      <w:hyperlink r:id="rId30" w:history="1">
+      <w:hyperlink r:id="rId25" w:history="1">
         <w:r>
           <w:rPr>
             <w:rStyle w:val="Hyperlink"/>
@@ -35549,7 +34949,7 @@
           <w:szCs w:val="72"/>
         </w:rPr>
       </w:pPr>
-      <w:hyperlink r:id="rId31" w:history="1">
+      <w:hyperlink r:id="rId26" w:history="1">
         <w:r>
           <w:rPr>
             <w:rStyle w:val="Hyperlink"/>
@@ -35577,7 +34977,7 @@
           <w:szCs w:val="144"/>
         </w:rPr>
       </w:pPr>
-      <w:hyperlink r:id="rId32" w:history="1">
+      <w:hyperlink r:id="rId27" w:history="1">
         <w:r>
           <w:rPr>
             <w:rStyle w:val="Hyperlink"/>
@@ -35605,7 +35005,7 @@
           <w:szCs w:val="180"/>
         </w:rPr>
       </w:pPr>
-      <w:hyperlink r:id="rId33" w:history="1">
+      <w:hyperlink r:id="rId28" w:history="1">
         <w:r>
           <w:rPr>
             <w:rStyle w:val="Hyperlink"/>
@@ -35628,6 +35028,7 @@
       </w:pgBorders>
       <w:pgNumType w:start="1"/>
       <w:cols w:space="708"/>
+      <w:titlePg/>
       <w:docGrid w:linePitch="360"/>
     </w:sectPr>
   </w:body>
@@ -35661,19 +35062,9 @@
 
 <file path=word/footer1.xml><?xml version="1.0" encoding="utf-8"?>
 <w:ftr xmlns:wpc="http://schemas.microsoft.com/office/word/2010/wordprocessingCanvas" xmlns:cx="http://schemas.microsoft.com/office/drawing/2014/chartex" xmlns:cx1="http://schemas.microsoft.com/office/drawing/2015/9/8/chartex" xmlns:cx2="http://schemas.microsoft.com/office/drawing/2015/10/21/chartex" xmlns:cx3="http://schemas.microsoft.com/office/drawing/2016/5/9/chartex" xmlns:cx4="http://schemas.microsoft.com/office/drawing/2016/5/10/chartex" xmlns:cx5="http://schemas.microsoft.com/office/drawing/2016/5/11/chartex" xmlns:cx6="http://schemas.microsoft.com/office/drawing/2016/5/12/chartex" xmlns:cx7="http://schemas.microsoft.com/office/drawing/2016/5/13/chartex" xmlns:cx8="http://schemas.microsoft.com/office/drawing/2016/5/14/chartex" xmlns:mc="http://schemas.openxmlformats.org/markup-compatibility/2006" xmlns:aink="http://schemas.microsoft.com/office/drawing/2016/ink" xmlns:am3d="http://schemas.microsoft.com/office/drawing/2017/model3d" xmlns:o="urn:schemas-microsoft-com:office:office" xmlns:r="http://schemas.openxmlformats.org/officeDocument/2006/relationships" xmlns:m="http://schemas.openxmlformats.org/officeDocument/2006/math" xmlns:v="urn:schemas-microsoft-com:vml" xmlns:wp14="http://schemas.microsoft.com/office/word/2010/wordprocessingDrawing" xmlns:wp="http://schemas.openxmlformats.org/drawingml/2006/wordprocessingDrawing" xmlns:w10="urn:schemas-microsoft-com:office:word" xmlns:w="http://schemas.openxmlformats.org/wordprocessingml/2006/main" xmlns:w14="http://schemas.microsoft.com/office/word/2010/wordml" xmlns:w15="http://schemas.microsoft.com/office/word/2012/wordml" xmlns:w16cex="http://schemas.microsoft.com/office/word/2018/wordml/cex" xmlns:w16cid="http://schemas.microsoft.com/office/word/2016/wordml/cid" xmlns:w16="http://schemas.microsoft.com/office/word/2018/wordml" xmlns:w16se="http://schemas.microsoft.com/office/word/2015/wordml/symex" xmlns:wpg="http://schemas.microsoft.com/office/word/2010/wordprocessingGroup" xmlns:wpi="http://schemas.microsoft.com/office/word/2010/wordprocessingInk" xmlns:wne="http://schemas.microsoft.com/office/word/2006/wordml" xmlns:wps="http://schemas.microsoft.com/office/word/2010/wordprocessingShape" mc:Ignorable="w14 w15 w16se w16cid w16 w16cex wp14">
-  <w:p>
-    <w:pPr>
-      <w:pStyle w:val="Footer"/>
-    </w:pPr>
-  </w:p>
-</w:ftr>
-</file>
-
-<file path=word/footer2.xml><?xml version="1.0" encoding="utf-8"?>
-<w:ftr xmlns:wpc="http://schemas.microsoft.com/office/word/2010/wordprocessingCanvas" xmlns:cx="http://schemas.microsoft.com/office/drawing/2014/chartex" xmlns:cx1="http://schemas.microsoft.com/office/drawing/2015/9/8/chartex" xmlns:cx2="http://schemas.microsoft.com/office/drawing/2015/10/21/chartex" xmlns:cx3="http://schemas.microsoft.com/office/drawing/2016/5/9/chartex" xmlns:cx4="http://schemas.microsoft.com/office/drawing/2016/5/10/chartex" xmlns:cx5="http://schemas.microsoft.com/office/drawing/2016/5/11/chartex" xmlns:cx6="http://schemas.microsoft.com/office/drawing/2016/5/12/chartex" xmlns:cx7="http://schemas.microsoft.com/office/drawing/2016/5/13/chartex" xmlns:cx8="http://schemas.microsoft.com/office/drawing/2016/5/14/chartex" xmlns:mc="http://schemas.openxmlformats.org/markup-compatibility/2006" xmlns:aink="http://schemas.microsoft.com/office/drawing/2016/ink" xmlns:am3d="http://schemas.microsoft.com/office/drawing/2017/model3d" xmlns:o="urn:schemas-microsoft-com:office:office" xmlns:r="http://schemas.openxmlformats.org/officeDocument/2006/relationships" xmlns:m="http://schemas.openxmlformats.org/officeDocument/2006/math" xmlns:v="urn:schemas-microsoft-com:vml" xmlns:wp14="http://schemas.microsoft.com/office/word/2010/wordprocessingDrawing" xmlns:wp="http://schemas.openxmlformats.org/drawingml/2006/wordprocessingDrawing" xmlns:w10="urn:schemas-microsoft-com:office:word" xmlns:w="http://schemas.openxmlformats.org/wordprocessingml/2006/main" xmlns:w14="http://schemas.microsoft.com/office/word/2010/wordml" xmlns:w15="http://schemas.microsoft.com/office/word/2012/wordml" xmlns:w16cex="http://schemas.microsoft.com/office/word/2018/wordml/cex" xmlns:w16cid="http://schemas.microsoft.com/office/word/2016/wordml/cid" xmlns:w16="http://schemas.microsoft.com/office/word/2018/wordml" xmlns:w16se="http://schemas.microsoft.com/office/word/2015/wordml/symex" xmlns:wpg="http://schemas.microsoft.com/office/word/2010/wordprocessingGroup" xmlns:wpi="http://schemas.microsoft.com/office/word/2010/wordprocessingInk" xmlns:wne="http://schemas.microsoft.com/office/word/2006/wordml" xmlns:wps="http://schemas.microsoft.com/office/word/2010/wordprocessingShape" mc:Ignorable="w14 w15 w16se w16cid w16 w16cex wp14">
   <w:sdt>
     <w:sdtPr>
-      <w:id w:val="1378280033"/>
+      <w:id w:val="1280833876"/>
       <w:docPartObj>
         <w:docPartGallery w:val="Page Numbers (Bottom of Page)"/>
         <w:docPartUnique/>
@@ -35722,14 +35113,51 @@
 </w:ftr>
 </file>
 
-<file path=word/footer3.xml><?xml version="1.0" encoding="utf-8"?>
+<file path=word/footer2.xml><?xml version="1.0" encoding="utf-8"?>
 <w:ftr xmlns:wpc="http://schemas.microsoft.com/office/word/2010/wordprocessingCanvas" xmlns:cx="http://schemas.microsoft.com/office/drawing/2014/chartex" xmlns:cx1="http://schemas.microsoft.com/office/drawing/2015/9/8/chartex" xmlns:cx2="http://schemas.microsoft.com/office/drawing/2015/10/21/chartex" xmlns:cx3="http://schemas.microsoft.com/office/drawing/2016/5/9/chartex" xmlns:cx4="http://schemas.microsoft.com/office/drawing/2016/5/10/chartex" xmlns:cx5="http://schemas.microsoft.com/office/drawing/2016/5/11/chartex" xmlns:cx6="http://schemas.microsoft.com/office/drawing/2016/5/12/chartex" xmlns:cx7="http://schemas.microsoft.com/office/drawing/2016/5/13/chartex" xmlns:cx8="http://schemas.microsoft.com/office/drawing/2016/5/14/chartex" xmlns:mc="http://schemas.openxmlformats.org/markup-compatibility/2006" xmlns:aink="http://schemas.microsoft.com/office/drawing/2016/ink" xmlns:am3d="http://schemas.microsoft.com/office/drawing/2017/model3d" xmlns:o="urn:schemas-microsoft-com:office:office" xmlns:r="http://schemas.openxmlformats.org/officeDocument/2006/relationships" xmlns:m="http://schemas.openxmlformats.org/officeDocument/2006/math" xmlns:v="urn:schemas-microsoft-com:vml" xmlns:wp14="http://schemas.microsoft.com/office/word/2010/wordprocessingDrawing" xmlns:wp="http://schemas.openxmlformats.org/drawingml/2006/wordprocessingDrawing" xmlns:w10="urn:schemas-microsoft-com:office:word" xmlns:w="http://schemas.openxmlformats.org/wordprocessingml/2006/main" xmlns:w14="http://schemas.microsoft.com/office/word/2010/wordml" xmlns:w15="http://schemas.microsoft.com/office/word/2012/wordml" xmlns:w16cex="http://schemas.microsoft.com/office/word/2018/wordml/cex" xmlns:w16cid="http://schemas.microsoft.com/office/word/2016/wordml/cid" xmlns:w16="http://schemas.microsoft.com/office/word/2018/wordml" xmlns:w16se="http://schemas.microsoft.com/office/word/2015/wordml/symex" xmlns:wpg="http://schemas.microsoft.com/office/word/2010/wordprocessingGroup" xmlns:wpi="http://schemas.microsoft.com/office/word/2010/wordprocessingInk" xmlns:wne="http://schemas.microsoft.com/office/word/2006/wordml" xmlns:wps="http://schemas.microsoft.com/office/word/2010/wordprocessingShape" mc:Ignorable="w14 w15 w16se w16cid w16 w16cex wp14">
-  <w:p>
-    <w:pPr>
-      <w:pStyle w:val="Footer"/>
-      <w:jc w:val="center"/>
-    </w:pPr>
-  </w:p>
+  <w:sdt>
+    <w:sdtPr>
+      <w:id w:val="1037854685"/>
+      <w:docPartObj>
+        <w:docPartGallery w:val="Page Numbers (Bottom of Page)"/>
+        <w:docPartUnique/>
+      </w:docPartObj>
+    </w:sdtPr>
+    <w:sdtEndPr>
+      <w:rPr>
+        <w:noProof/>
+      </w:rPr>
+    </w:sdtEndPr>
+    <w:sdtContent>
+      <w:p>
+        <w:pPr>
+          <w:pStyle w:val="Footer"/>
+          <w:jc w:val="center"/>
+        </w:pPr>
+        <w:r>
+          <w:fldChar w:fldCharType="begin"/>
+        </w:r>
+        <w:r>
+          <w:instrText xml:space="preserve"> PAGE   \* MERGEFORMAT </w:instrText>
+        </w:r>
+        <w:r>
+          <w:fldChar w:fldCharType="separate"/>
+        </w:r>
+        <w:r>
+          <w:rPr>
+            <w:noProof/>
+          </w:rPr>
+          <w:t>2</w:t>
+        </w:r>
+        <w:r>
+          <w:rPr>
+            <w:noProof/>
+          </w:rPr>
+          <w:fldChar w:fldCharType="end"/>
+        </w:r>
+      </w:p>
+    </w:sdtContent>
+  </w:sdt>
   <w:p>
     <w:pPr>
       <w:pStyle w:val="Footer"/>
@@ -35761,36 +35189,6 @@
     </w:p>
   </w:footnote>
 </w:footnotes>
-</file>
-
-<file path=word/header1.xml><?xml version="1.0" encoding="utf-8"?>
-<w:hdr xmlns:wpc="http://schemas.microsoft.com/office/word/2010/wordprocessingCanvas" xmlns:cx="http://schemas.microsoft.com/office/drawing/2014/chartex" xmlns:cx1="http://schemas.microsoft.com/office/drawing/2015/9/8/chartex" xmlns:cx2="http://schemas.microsoft.com/office/drawing/2015/10/21/chartex" xmlns:cx3="http://schemas.microsoft.com/office/drawing/2016/5/9/chartex" xmlns:cx4="http://schemas.microsoft.com/office/drawing/2016/5/10/chartex" xmlns:cx5="http://schemas.microsoft.com/office/drawing/2016/5/11/chartex" xmlns:cx6="http://schemas.microsoft.com/office/drawing/2016/5/12/chartex" xmlns:cx7="http://schemas.microsoft.com/office/drawing/2016/5/13/chartex" xmlns:cx8="http://schemas.microsoft.com/office/drawing/2016/5/14/chartex" xmlns:mc="http://schemas.openxmlformats.org/markup-compatibility/2006" xmlns:aink="http://schemas.microsoft.com/office/drawing/2016/ink" xmlns:am3d="http://schemas.microsoft.com/office/drawing/2017/model3d" xmlns:o="urn:schemas-microsoft-com:office:office" xmlns:r="http://schemas.openxmlformats.org/officeDocument/2006/relationships" xmlns:m="http://schemas.openxmlformats.org/officeDocument/2006/math" xmlns:v="urn:schemas-microsoft-com:vml" xmlns:wp14="http://schemas.microsoft.com/office/word/2010/wordprocessingDrawing" xmlns:wp="http://schemas.openxmlformats.org/drawingml/2006/wordprocessingDrawing" xmlns:w10="urn:schemas-microsoft-com:office:word" xmlns:w="http://schemas.openxmlformats.org/wordprocessingml/2006/main" xmlns:w14="http://schemas.microsoft.com/office/word/2010/wordml" xmlns:w15="http://schemas.microsoft.com/office/word/2012/wordml" xmlns:w16cex="http://schemas.microsoft.com/office/word/2018/wordml/cex" xmlns:w16cid="http://schemas.microsoft.com/office/word/2016/wordml/cid" xmlns:w16="http://schemas.microsoft.com/office/word/2018/wordml" xmlns:w16se="http://schemas.microsoft.com/office/word/2015/wordml/symex" xmlns:wpg="http://schemas.microsoft.com/office/word/2010/wordprocessingGroup" xmlns:wpi="http://schemas.microsoft.com/office/word/2010/wordprocessingInk" xmlns:wne="http://schemas.microsoft.com/office/word/2006/wordml" xmlns:wps="http://schemas.microsoft.com/office/word/2010/wordprocessingShape" mc:Ignorable="w14 w15 w16se w16cid w16 w16cex wp14">
-  <w:p>
-    <w:pPr>
-      <w:pStyle w:val="Header"/>
-    </w:pPr>
-  </w:p>
-</w:hdr>
-</file>
-
-<file path=word/header2.xml><?xml version="1.0" encoding="utf-8"?>
-<w:hdr xmlns:wpc="http://schemas.microsoft.com/office/word/2010/wordprocessingCanvas" xmlns:cx="http://schemas.microsoft.com/office/drawing/2014/chartex" xmlns:cx1="http://schemas.microsoft.com/office/drawing/2015/9/8/chartex" xmlns:cx2="http://schemas.microsoft.com/office/drawing/2015/10/21/chartex" xmlns:cx3="http://schemas.microsoft.com/office/drawing/2016/5/9/chartex" xmlns:cx4="http://schemas.microsoft.com/office/drawing/2016/5/10/chartex" xmlns:cx5="http://schemas.microsoft.com/office/drawing/2016/5/11/chartex" xmlns:cx6="http://schemas.microsoft.com/office/drawing/2016/5/12/chartex" xmlns:cx7="http://schemas.microsoft.com/office/drawing/2016/5/13/chartex" xmlns:cx8="http://schemas.microsoft.com/office/drawing/2016/5/14/chartex" xmlns:mc="http://schemas.openxmlformats.org/markup-compatibility/2006" xmlns:aink="http://schemas.microsoft.com/office/drawing/2016/ink" xmlns:am3d="http://schemas.microsoft.com/office/drawing/2017/model3d" xmlns:o="urn:schemas-microsoft-com:office:office" xmlns:r="http://schemas.openxmlformats.org/officeDocument/2006/relationships" xmlns:m="http://schemas.openxmlformats.org/officeDocument/2006/math" xmlns:v="urn:schemas-microsoft-com:vml" xmlns:wp14="http://schemas.microsoft.com/office/word/2010/wordprocessingDrawing" xmlns:wp="http://schemas.openxmlformats.org/drawingml/2006/wordprocessingDrawing" xmlns:w10="urn:schemas-microsoft-com:office:word" xmlns:w="http://schemas.openxmlformats.org/wordprocessingml/2006/main" xmlns:w14="http://schemas.microsoft.com/office/word/2010/wordml" xmlns:w15="http://schemas.microsoft.com/office/word/2012/wordml" xmlns:w16cex="http://schemas.microsoft.com/office/word/2018/wordml/cex" xmlns:w16cid="http://schemas.microsoft.com/office/word/2016/wordml/cid" xmlns:w16="http://schemas.microsoft.com/office/word/2018/wordml" xmlns:w16se="http://schemas.microsoft.com/office/word/2015/wordml/symex" xmlns:wpg="http://schemas.microsoft.com/office/word/2010/wordprocessingGroup" xmlns:wpi="http://schemas.microsoft.com/office/word/2010/wordprocessingInk" xmlns:wne="http://schemas.microsoft.com/office/word/2006/wordml" xmlns:wps="http://schemas.microsoft.com/office/word/2010/wordprocessingShape" mc:Ignorable="w14 w15 w16se w16cid w16 w16cex wp14">
-  <w:p>
-    <w:pPr>
-      <w:pStyle w:val="Header"/>
-    </w:pPr>
-  </w:p>
-</w:hdr>
-</file>
-
-<file path=word/header3.xml><?xml version="1.0" encoding="utf-8"?>
-<w:hdr xmlns:wpc="http://schemas.microsoft.com/office/word/2010/wordprocessingCanvas" xmlns:cx="http://schemas.microsoft.com/office/drawing/2014/chartex" xmlns:cx1="http://schemas.microsoft.com/office/drawing/2015/9/8/chartex" xmlns:cx2="http://schemas.microsoft.com/office/drawing/2015/10/21/chartex" xmlns:cx3="http://schemas.microsoft.com/office/drawing/2016/5/9/chartex" xmlns:cx4="http://schemas.microsoft.com/office/drawing/2016/5/10/chartex" xmlns:cx5="http://schemas.microsoft.com/office/drawing/2016/5/11/chartex" xmlns:cx6="http://schemas.microsoft.com/office/drawing/2016/5/12/chartex" xmlns:cx7="http://schemas.microsoft.com/office/drawing/2016/5/13/chartex" xmlns:cx8="http://schemas.microsoft.com/office/drawing/2016/5/14/chartex" xmlns:mc="http://schemas.openxmlformats.org/markup-compatibility/2006" xmlns:aink="http://schemas.microsoft.com/office/drawing/2016/ink" xmlns:am3d="http://schemas.microsoft.com/office/drawing/2017/model3d" xmlns:o="urn:schemas-microsoft-com:office:office" xmlns:r="http://schemas.openxmlformats.org/officeDocument/2006/relationships" xmlns:m="http://schemas.openxmlformats.org/officeDocument/2006/math" xmlns:v="urn:schemas-microsoft-com:vml" xmlns:wp14="http://schemas.microsoft.com/office/word/2010/wordprocessingDrawing" xmlns:wp="http://schemas.openxmlformats.org/drawingml/2006/wordprocessingDrawing" xmlns:w10="urn:schemas-microsoft-com:office:word" xmlns:w="http://schemas.openxmlformats.org/wordprocessingml/2006/main" xmlns:w14="http://schemas.microsoft.com/office/word/2010/wordml" xmlns:w15="http://schemas.microsoft.com/office/word/2012/wordml" xmlns:w16cex="http://schemas.microsoft.com/office/word/2018/wordml/cex" xmlns:w16cid="http://schemas.microsoft.com/office/word/2016/wordml/cid" xmlns:w16="http://schemas.microsoft.com/office/word/2018/wordml" xmlns:w16se="http://schemas.microsoft.com/office/word/2015/wordml/symex" xmlns:wpg="http://schemas.microsoft.com/office/word/2010/wordprocessingGroup" xmlns:wpi="http://schemas.microsoft.com/office/word/2010/wordprocessingInk" xmlns:wne="http://schemas.microsoft.com/office/word/2006/wordml" xmlns:wps="http://schemas.microsoft.com/office/word/2010/wordprocessingShape" mc:Ignorable="w14 w15 w16se w16cid w16 w16cex wp14">
-  <w:p>
-    <w:pPr>
-      <w:pStyle w:val="Header"/>
-    </w:pPr>
-  </w:p>
-</w:hdr>
 </file>
 
 <file path=word/numbering.xml><?xml version="1.0" encoding="utf-8"?>

</xml_diff>